<commit_message>
Usuwanie posiłków występujących w dniach użytkownika.
</commit_message>
<xml_diff>
--- a/PracaInżynierska.docx
+++ b/PracaInżynierska.docx
@@ -401,6 +401,7 @@
           <w:color w:val="000000"/>
           <w:sz w:val="26"/>
           <w:szCs w:val="26"/>
+          <w:lang w:val="en-US"/>
         </w:rPr>
         <w:br/>
       </w:r>
@@ -411,7 +412,25 @@
           <w:sz w:val="26"/>
           <w:szCs w:val="26"/>
         </w:rPr>
-        <w:t>Studia: (Rodzaj studiów np. Stacjonarne, Niestacjonarne) I stopnia</w:t>
+        <w:t>Studia:</w:t>
+      </w:r>
+      <w:r>
+        <w:rPr>
+          <w:rFonts w:ascii="Cambria" w:hAnsi="Cambria"/>
+          <w:color w:val="000000"/>
+          <w:sz w:val="26"/>
+          <w:szCs w:val="26"/>
+        </w:rPr>
+        <w:t xml:space="preserve">. Stacjonarne, </w:t>
+      </w:r>
+      <w:r>
+        <w:rPr>
+          <w:rFonts w:ascii="Cambria" w:hAnsi="Cambria"/>
+          <w:color w:val="000000"/>
+          <w:sz w:val="26"/>
+          <w:szCs w:val="26"/>
+        </w:rPr>
+        <w:t xml:space="preserve"> I stopnia</w:t>
       </w:r>
       <w:r>
         <w:rPr>
@@ -473,12 +492,7 @@
       <w:sdtContent>
         <w:p>
           <w:r>
-            <w:t>Con</w:t>
-          </w:r>
-          <w:bookmarkStart w:id="0" w:name="_GoBack"/>
-          <w:bookmarkEnd w:id="0"/>
-          <w:r>
-            <w:t>tents</w:t>
+            <w:t>Contents</w:t>
           </w:r>
         </w:p>
         <w:p>
@@ -741,13 +755,13 @@
       <w:pPr>
         <w:pStyle w:val="NoSpacing"/>
       </w:pPr>
-      <w:bookmarkStart w:id="1" w:name="_Toc466799711"/>
-      <w:bookmarkStart w:id="2" w:name="_Toc467440581"/>
+      <w:bookmarkStart w:id="0" w:name="_Toc466799711"/>
+      <w:bookmarkEnd w:id="0"/>
+      <w:r>
+        <w:t>Wstęp</w:t>
+      </w:r>
+      <w:bookmarkStart w:id="1" w:name="_GoBack"/>
       <w:bookmarkEnd w:id="1"/>
-      <w:r>
-        <w:t>Test43</w:t>
-      </w:r>
-      <w:bookmarkEnd w:id="2"/>
     </w:p>
     <w:p/>
     <w:p>
@@ -755,10 +769,7 @@
         <w:ind w:left="1416" w:firstLine="708"/>
       </w:pPr>
       <w:r>
-        <w:t>Ludzie coraz chętniej prowadzą zdrowy tryb życia. Przez co jest większe zapotrzebowanie na strony przeznaczone tej dziedzinie. Jednym z głównych czynników zdrowego trybu życia jest dieta. Często błędnie postrzegana jako deficyt kaloryczny.</w:t>
-      </w:r>
-      <w:r>
-        <w:t xml:space="preserve"> Dieta może służyć zarówno utracie jak i przyroście masy ciała. Istnieje wiele sposób na sporządzenie diety.</w:t>
+        <w:t>Ludzie coraz chętniej prowadzą zdrowy tryb życia. Przez co jest większe zapotrzebowanie na strony przeznaczone tej dziedzinie. Jednym z głównych czynników zdrowego trybu życia jest dieta. Często błędnie postrzegana jako deficyt kaloryczny. Dieta może służyć zarówno utracie jak i przyroście masy ciała. Istnieje wiele sposób na sporządzenie diety.</w:t>
       </w:r>
     </w:p>
     <w:p>
@@ -797,10 +808,7 @@
         </w:rPr>
       </w:pPr>
       <w:r>
-        <w:t>W dzisiej</w:t>
-      </w:r>
-      <w:r>
-        <w:t xml:space="preserve">szych czasach zależy nam na czasie. Przez co ludzie jedzą szybko, nie zwracają uwagi na to co spożywają. </w:t>
+        <w:t xml:space="preserve">W dzisiejszych czasach zależy nam na czasie. Przez co ludzie jedzą szybko, nie zwracają uwagi na to co spożywają. </w:t>
       </w:r>
       <w:r>
         <w:rPr>
@@ -811,10 +819,7 @@
     </w:p>
     <w:p>
       <w:r>
-        <w:t>Istnieje  wiele stron odnoszących się do tematyki dietetycznej. Większość posiada nadmiar informacji</w:t>
-      </w:r>
-      <w:r>
-        <w:t>.</w:t>
+        <w:t>Istnieje  wiele stron odnoszących się do tematyki dietetycznej. Większość posiada nadmiar informacji.</w:t>
       </w:r>
     </w:p>
     <w:p/>
@@ -852,17 +857,17 @@
       <w:pPr>
         <w:pStyle w:val="NoSpacing"/>
       </w:pPr>
-      <w:bookmarkStart w:id="3" w:name="_Toc466799712"/>
-      <w:bookmarkStart w:id="4" w:name="_Toc467440582"/>
+      <w:bookmarkStart w:id="2" w:name="_Toc466799712"/>
+      <w:bookmarkStart w:id="3" w:name="_Toc467440582"/>
       <w:r>
         <w:lastRenderedPageBreak/>
         <w:t>T</w:t>
       </w:r>
+      <w:bookmarkEnd w:id="2"/>
+      <w:r>
+        <w:t>echnologie użyte w projekcie</w:t>
+      </w:r>
       <w:bookmarkEnd w:id="3"/>
-      <w:r>
-        <w:t>echnologie użyte w projekcie</w:t>
-      </w:r>
-      <w:bookmarkEnd w:id="4"/>
     </w:p>
     <w:p/>
     <w:p>
@@ -877,10 +882,7 @@
     </w:p>
     <w:p>
       <w:r>
-        <w:t xml:space="preserve">-SourceTree – </w:t>
-      </w:r>
-      <w:r>
-        <w:t>Narzędzie pomocnicze pozwalające na lepszą wizualizację i przyśpiesznie pracy.</w:t>
+        <w:t>-SourceTree – Narzędzie pomocnicze pozwalające na lepszą wizualizację i przyśpiesznie pracy.</w:t>
       </w:r>
     </w:p>
     <w:p>
@@ -890,26 +892,17 @@
     </w:p>
     <w:p>
       <w:r>
-        <w:t>-Otwarte oprogramowanie (Open-Source). Jest to bardzo korzystne dla rozwoju projektu. Każd</w:t>
-      </w:r>
-      <w:r>
-        <w:t>y użytkownik może mieć wpływ na kod źródłowy co przyczyni się do większej niezawodności oraz optymalizacji oprogramowania.</w:t>
-      </w:r>
-    </w:p>
-    <w:p>
-      <w:r>
-        <w:t>-Obsługa multiplatformowa dzięki czemu nie tylko użytkownicy Windowsa ale także iOS  i Linuxa będą mieli możliwość pracy z frameworki</w:t>
-      </w:r>
-      <w:r>
-        <w:t>em.</w:t>
-      </w:r>
-    </w:p>
-    <w:p>
-      <w:r>
-        <w:t>-Modularność poprzez paczki NuGeta. Umożliwia wstrzykiwanie do projektu tylko tych modułów, które są potrzebne. Możliwość wyłączenia nawet podstawowych funkcjonalności min. sesji, MVC czy też używanie plików statycznych. Pozwala to na przyśpieszenia pr</w:t>
-      </w:r>
-      <w:r>
-        <w:t>acy jak i kompilacji samego frameworka poprzez usunięcie zbędnego kodu.</w:t>
+        <w:t>-Otwarte oprogramowanie (Open-Source). Jest to bardzo korzystne dla rozwoju projektu. Każdy użytkownik może mieć wpływ na kod źródłowy co przyczyni się do większej niezawodności oraz optymalizacji oprogramowania.</w:t>
+      </w:r>
+    </w:p>
+    <w:p>
+      <w:r>
+        <w:t>-Obsługa multiplatformowa dzięki czemu nie tylko użytkownicy Windowsa ale także iOS  i Linuxa będą mieli możliwość pracy z frameworkiem.</w:t>
+      </w:r>
+    </w:p>
+    <w:p>
+      <w:r>
+        <w:t>-Modularność poprzez paczki NuGeta. Umożliwia wstrzykiwanie do projektu tylko tych modułów, które są potrzebne. Możliwość wyłączenia nawet podstawowych funkcjonalności min. sesji, MVC czy też używanie plików statycznych. Pozwala to na przyśpieszenia pracy jak i kompilacji samego frameworka poprzez usunięcie zbędnego kodu.</w:t>
       </w:r>
       <w:r>
         <w:br w:type="page"/>
@@ -920,19 +913,16 @@
         <w:pStyle w:val="NoSpacing"/>
         <w:spacing w:before="30" w:after="160" w:line="259" w:lineRule="auto"/>
       </w:pPr>
-      <w:bookmarkStart w:id="5" w:name="_Toc467440583"/>
+      <w:bookmarkStart w:id="4" w:name="_Toc467440583"/>
       <w:r>
         <w:lastRenderedPageBreak/>
         <w:t>Sposób liczenia makroskładników</w:t>
       </w:r>
-      <w:bookmarkEnd w:id="5"/>
-    </w:p>
-    <w:p>
-      <w:r>
-        <w:t xml:space="preserve">Makroskładiki powinny zostać dobrane indywidualnie w zależności od celu i zapotrzebowania energetycznego danej osoby. Podstawowymi makroskładnikami </w:t>
-      </w:r>
-      <w:r>
-        <w:t>diety są białka, węglowodany oraz tłuszcze.</w:t>
+      <w:bookmarkEnd w:id="4"/>
+    </w:p>
+    <w:p>
+      <w:r>
+        <w:t>Makroskładiki powinny zostać dobrane indywidualnie w zależności od celu i zapotrzebowania energetycznego danej osoby. Podstawowymi makroskładnikami diety są białka, węglowodany oraz tłuszcze.</w:t>
       </w:r>
     </w:p>
     <w:p>
@@ -1025,10 +1015,7 @@
         <w:spacing w:after="0"/>
       </w:pPr>
       <w:r>
-        <w:t>Makroskładniki nie są sobie równe. Z 20g węglowodanów zaczerpniętych z cukru a 20g węglow</w:t>
-      </w:r>
-      <w:r>
-        <w:t xml:space="preserve">odanów z ryżu inaczej oddziałują na organizm. </w:t>
+        <w:t xml:space="preserve">Makroskładniki nie są sobie równe. Z 20g węglowodanów zaczerpniętych z cukru a 20g węglowodanów z ryżu inaczej oddziałują na organizm. </w:t>
       </w:r>
     </w:p>
     <w:p>
@@ -2489,7 +2476,7 @@
 </file>
 
 <file path=customXml/itemProps1.xml><?xml version="1.0" encoding="utf-8"?>
-<ds:datastoreItem xmlns:ds="http://schemas.openxmlformats.org/officeDocument/2006/customXml" ds:itemID="{3B773223-91B9-47D9-B458-454A8153541C}">
+<ds:datastoreItem xmlns:ds="http://schemas.openxmlformats.org/officeDocument/2006/customXml" ds:itemID="{3412785D-B8E0-4ED2-87A9-E48C04FACD42}">
   <ds:schemaRefs>
     <ds:schemaRef ds:uri="http://schemas.openxmlformats.org/officeDocument/2006/bibliography"/>
   </ds:schemaRefs>

</xml_diff>

<commit_message>
Opis technologi cd. Wstęp do szyfrowania danych.
</commit_message>
<xml_diff>
--- a/PracaInżynierska.docx
+++ b/PracaInżynierska.docx
@@ -401,7 +401,6 @@
           <w:color w:val="000000"/>
           <w:sz w:val="26"/>
           <w:szCs w:val="26"/>
-          <w:lang w:val="en-US"/>
         </w:rPr>
         <w:br/>
       </w:r>
@@ -760,8 +759,6 @@
       <w:r>
         <w:t>Wstęp</w:t>
       </w:r>
-      <w:bookmarkStart w:id="1" w:name="_GoBack"/>
-      <w:bookmarkEnd w:id="1"/>
     </w:p>
     <w:p/>
     <w:p>
@@ -857,53 +854,185 @@
       <w:pPr>
         <w:pStyle w:val="NoSpacing"/>
       </w:pPr>
-      <w:bookmarkStart w:id="2" w:name="_Toc466799712"/>
-      <w:bookmarkStart w:id="3" w:name="_Toc467440582"/>
+      <w:bookmarkStart w:id="1" w:name="_Toc466799712"/>
+      <w:bookmarkStart w:id="2" w:name="_Toc467440582"/>
       <w:r>
         <w:lastRenderedPageBreak/>
         <w:t>T</w:t>
       </w:r>
+      <w:bookmarkEnd w:id="1"/>
+      <w:r>
+        <w:t>echnologie użyte w projekcie</w:t>
+      </w:r>
       <w:bookmarkEnd w:id="2"/>
-      <w:r>
-        <w:t>echnologie użyte w projekcie</w:t>
-      </w:r>
-      <w:bookmarkEnd w:id="3"/>
     </w:p>
     <w:p/>
     <w:p>
-      <w:r>
-        <w:t>-Visual studio 2015</w:t>
-      </w:r>
-    </w:p>
-    <w:p>
-      <w:r>
-        <w:t>-Github – Odpowiedzialny za kontrolowanie wersji projektu i wszystkich zmian z nim związanych.</w:t>
-      </w:r>
-    </w:p>
-    <w:p>
-      <w:r>
-        <w:t>-SourceTree – Narzędzie pomocnicze pozwalające na lepszą wizualizację i przyśpiesznie pracy.</w:t>
-      </w:r>
-    </w:p>
-    <w:p>
+      <w:pPr>
+        <w:pStyle w:val="ListParagraph"/>
+        <w:numPr>
+          <w:ilvl w:val="0"/>
+          <w:numId w:val="4"/>
+        </w:numPr>
+      </w:pPr>
+      <w:r>
+        <w:t>Visual studio 2015</w:t>
+      </w:r>
+    </w:p>
+    <w:p>
+      <w:pPr>
+        <w:pStyle w:val="ListParagraph"/>
+        <w:ind w:left="2138"/>
+      </w:pPr>
+    </w:p>
+    <w:p>
+      <w:pPr>
+        <w:pStyle w:val="ListParagraph"/>
+        <w:numPr>
+          <w:ilvl w:val="0"/>
+          <w:numId w:val="4"/>
+        </w:numPr>
+      </w:pPr>
+      <w:r>
+        <w:t>Github – Odpowiedzialny za kontrolowanie wersji projektu i wszystkich zmian z nim związanych.</w:t>
+      </w:r>
+    </w:p>
+    <w:p>
+      <w:pPr>
+        <w:pStyle w:val="ListParagraph"/>
+        <w:ind w:left="2138"/>
+      </w:pPr>
+    </w:p>
+    <w:p>
+      <w:pPr>
+        <w:pStyle w:val="ListParagraph"/>
+        <w:numPr>
+          <w:ilvl w:val="0"/>
+          <w:numId w:val="4"/>
+        </w:numPr>
+      </w:pPr>
+      <w:r>
+        <w:t>SourceTree – Narzędzie pomocnicze pozwalające na lepszą wizualizację i przyśpiesznie pracy.</w:t>
+      </w:r>
+    </w:p>
+    <w:p>
+      <w:pPr>
+        <w:pStyle w:val="ListParagraph"/>
+      </w:pPr>
+    </w:p>
+    <w:p>
+      <w:pPr>
+        <w:pStyle w:val="ListParagraph"/>
+        <w:ind w:left="2138"/>
+      </w:pPr>
+    </w:p>
+    <w:p>
+      <w:pPr>
+        <w:pStyle w:val="ListParagraph"/>
+        <w:numPr>
+          <w:ilvl w:val="0"/>
+          <w:numId w:val="4"/>
+        </w:numPr>
+      </w:pPr>
       <w:r>
         <w:t>ASP.NET.Core 1.0 – to nowy framework firmy Microsoft, którego głównymi założeniami są:</w:t>
       </w:r>
     </w:p>
     <w:p>
-      <w:r>
-        <w:t>-Otwarte oprogramowanie (Open-Source). Jest to bardzo korzystne dla rozwoju projektu. Każdy użytkownik może mieć wpływ na kod źródłowy co przyczyni się do większej niezawodności oraz optymalizacji oprogramowania.</w:t>
-      </w:r>
-    </w:p>
-    <w:p>
-      <w:r>
-        <w:t>-Obsługa multiplatformowa dzięki czemu nie tylko użytkownicy Windowsa ale także iOS  i Linuxa będą mieli możliwość pracy z frameworkiem.</w:t>
-      </w:r>
-    </w:p>
-    <w:p>
-      <w:r>
-        <w:t>-Modularność poprzez paczki NuGeta. Umożliwia wstrzykiwanie do projektu tylko tych modułów, które są potrzebne. Możliwość wyłączenia nawet podstawowych funkcjonalności min. sesji, MVC czy też używanie plików statycznych. Pozwala to na przyśpieszenia pracy jak i kompilacji samego frameworka poprzez usunięcie zbędnego kodu.</w:t>
-      </w:r>
+      <w:pPr>
+        <w:pStyle w:val="ListParagraph"/>
+        <w:numPr>
+          <w:ilvl w:val="0"/>
+          <w:numId w:val="5"/>
+        </w:numPr>
+      </w:pPr>
+      <w:r>
+        <w:t>Otwarte oprogramowanie (Open-Source). Jest to bardzo korzystne dla rozwoju projektu. Każdy użytkownik może mieć wpływ na kod źródłowy co przyczyni się do większej niezawodności oraz optymalizacji oprogramowania.</w:t>
+      </w:r>
+    </w:p>
+    <w:p>
+      <w:pPr>
+        <w:pStyle w:val="ListParagraph"/>
+        <w:numPr>
+          <w:ilvl w:val="0"/>
+          <w:numId w:val="5"/>
+        </w:numPr>
+      </w:pPr>
+      <w:r>
+        <w:t>Obsługa multiplatformowa dzięki czemu nie tylko użytkownicy Windowsa ale także iOS  i Linuxa będą mieli możliwość pracy z frameworkiem.</w:t>
+      </w:r>
+    </w:p>
+    <w:p>
+      <w:pPr>
+        <w:pStyle w:val="ListParagraph"/>
+        <w:numPr>
+          <w:ilvl w:val="0"/>
+          <w:numId w:val="5"/>
+        </w:numPr>
+      </w:pPr>
+      <w:r>
+        <w:t>Modularność poprzez paczki NuGeta. Umożliwia wstrzykiwanie do projektu tylko tych modułów, które są potrzebne. Możliwość wyłączenia nawet podstawowych funkcjonalności min. sesji, MVC czy też używanie plików statycznych. Pozwala to na przyśpieszenia pracy jak i kompilacji samego frameworka poprzez usunięcie zbędnego kodu.</w:t>
+      </w:r>
+    </w:p>
+    <w:p>
+      <w:pPr>
+        <w:pStyle w:val="ListParagraph"/>
+        <w:ind w:left="2858"/>
+      </w:pPr>
+    </w:p>
+    <w:p>
+      <w:pPr>
+        <w:pStyle w:val="ListParagraph"/>
+        <w:numPr>
+          <w:ilvl w:val="0"/>
+          <w:numId w:val="8"/>
+        </w:numPr>
+      </w:pPr>
+      <w:r>
+        <w:t>Semantic UI – Narzędzie deweloperskie służące do pomocy w tworzeniu ładnego,responsywnego układu</w:t>
+      </w:r>
+      <w:r>
+        <w:t xml:space="preserve"> strony.</w:t>
+      </w:r>
+      <w:r>
+        <w:t xml:space="preserve"> (TODO lepszy opis.)</w:t>
+      </w:r>
+    </w:p>
+    <w:p>
+      <w:pPr>
+        <w:pStyle w:val="ListParagraph"/>
+        <w:ind w:left="2484"/>
+      </w:pPr>
+    </w:p>
+    <w:p>
+      <w:pPr>
+        <w:pStyle w:val="ListParagraph"/>
+        <w:numPr>
+          <w:ilvl w:val="0"/>
+          <w:numId w:val="8"/>
+        </w:numPr>
+      </w:pPr>
+      <w:r>
+        <w:t>Entity framework 6 – Narzędzie mapujące logike biznesową z bazą danych.</w:t>
+      </w:r>
+      <w:r>
+        <w:t xml:space="preserve"> (Todo opis.)</w:t>
+      </w:r>
+    </w:p>
+    <w:p/>
+    <w:p>
+      <w:pPr>
+        <w:ind w:left="2124"/>
+      </w:pPr>
+    </w:p>
+    <w:p>
+      <w:pPr>
+        <w:pStyle w:val="ListParagraph"/>
+        <w:numPr>
+          <w:ilvl w:val="0"/>
+          <w:numId w:val="7"/>
+        </w:numPr>
+      </w:pPr>
       <w:r>
         <w:br w:type="page"/>
       </w:r>
@@ -913,12 +1042,12 @@
         <w:pStyle w:val="NoSpacing"/>
         <w:spacing w:before="30" w:after="160" w:line="259" w:lineRule="auto"/>
       </w:pPr>
-      <w:bookmarkStart w:id="4" w:name="_Toc467440583"/>
+      <w:bookmarkStart w:id="3" w:name="_Toc467440583"/>
       <w:r>
         <w:lastRenderedPageBreak/>
         <w:t>Sposób liczenia makroskładników</w:t>
       </w:r>
-      <w:bookmarkEnd w:id="4"/>
+      <w:bookmarkEnd w:id="3"/>
     </w:p>
     <w:p>
       <w:r>
@@ -1091,6 +1220,73 @@
       <w:r>
         <w:t xml:space="preserve">(Do zrobienia)Dla przykładu osoby ważącej 70 kg </w:t>
       </w:r>
+    </w:p>
+    <w:p>
+      <w:pPr>
+        <w:pStyle w:val="BodyText"/>
+      </w:pPr>
+    </w:p>
+    <w:p>
+      <w:pPr>
+        <w:pStyle w:val="BodyText"/>
+      </w:pPr>
+    </w:p>
+    <w:p>
+      <w:pPr>
+        <w:pStyle w:val="BodyText"/>
+      </w:pPr>
+    </w:p>
+    <w:p>
+      <w:pPr>
+        <w:pStyle w:val="BodyText"/>
+      </w:pPr>
+    </w:p>
+    <w:p>
+      <w:pPr>
+        <w:pStyle w:val="BodyText"/>
+      </w:pPr>
+    </w:p>
+    <w:p>
+      <w:pPr>
+        <w:pStyle w:val="BodyText"/>
+      </w:pPr>
+    </w:p>
+    <w:p>
+      <w:pPr>
+        <w:pStyle w:val="BodyText"/>
+      </w:pPr>
+    </w:p>
+    <w:p>
+      <w:pPr>
+        <w:pStyle w:val="BodyText"/>
+      </w:pPr>
+    </w:p>
+    <w:p>
+      <w:pPr>
+        <w:pStyle w:val="BodyText"/>
+      </w:pPr>
+    </w:p>
+    <w:p>
+      <w:pPr>
+        <w:pStyle w:val="BodyText"/>
+      </w:pPr>
+    </w:p>
+    <w:p>
+      <w:pPr>
+        <w:pStyle w:val="NoSpacing"/>
+        <w:spacing w:before="30" w:after="160" w:line="259" w:lineRule="auto"/>
+      </w:pPr>
+      <w:r>
+        <w:lastRenderedPageBreak/>
+        <w:t>Szyfrowanie danych</w:t>
+      </w:r>
+    </w:p>
+    <w:p>
+      <w:r>
+        <w:t>Opis kork po kroku.</w:t>
+      </w:r>
+      <w:bookmarkStart w:id="4" w:name="_GoBack"/>
+      <w:bookmarkEnd w:id="4"/>
     </w:p>
     <w:sectPr>
       <w:pgSz w:w="11906" w:h="16838"/>
@@ -1107,6 +1303,119 @@
 <file path=word/numbering.xml><?xml version="1.0" encoding="utf-8"?>
 <w:numbering xmlns:wpc="http://schemas.microsoft.com/office/word/2010/wordprocessingCanvas" xmlns:cx="http://schemas.microsoft.com/office/drawing/2014/chartex" xmlns:cx1="http://schemas.microsoft.com/office/drawing/2015/9/8/chartex" xmlns:cx2="http://schemas.microsoft.com/office/drawing/2015/10/21/chartex" xmlns:cx3="http://schemas.microsoft.com/office/drawing/2016/5/9/chartex" xmlns:cx4="http://schemas.microsoft.com/office/drawing/2016/5/10/chartex" xmlns:cx5="http://schemas.microsoft.com/office/drawing/2016/5/11/chartex" xmlns:mc="http://schemas.openxmlformats.org/markup-compatibility/2006" xmlns:o="urn:schemas-microsoft-com:office:office" xmlns:r="http://schemas.openxmlformats.org/officeDocument/2006/relationships" xmlns:m="http://schemas.openxmlformats.org/officeDocument/2006/math" xmlns:v="urn:schemas-microsoft-com:vml" xmlns:wp14="http://schemas.microsoft.com/office/word/2010/wordprocessingDrawing" xmlns:wp="http://schemas.openxmlformats.org/drawingml/2006/wordprocessingDrawing" xmlns:w10="urn:schemas-microsoft-com:office:word" xmlns:w="http://schemas.openxmlformats.org/wordprocessingml/2006/main" xmlns:w14="http://schemas.microsoft.com/office/word/2010/wordml" xmlns:w15="http://schemas.microsoft.com/office/word/2012/wordml" xmlns:w16se="http://schemas.microsoft.com/office/word/2015/wordml/symex" xmlns:wpg="http://schemas.microsoft.com/office/word/2010/wordprocessingGroup" xmlns:wpi="http://schemas.microsoft.com/office/word/2010/wordprocessingInk" xmlns:wne="http://schemas.microsoft.com/office/word/2006/wordml" xmlns:wps="http://schemas.microsoft.com/office/word/2010/wordprocessingShape" mc:Ignorable="w14 w15 w16se wp14">
   <w:abstractNum w:abstractNumId="0" w15:restartNumberingAfterBreak="0">
+    <w:nsid w:val="11DC628C"/>
+    <w:multiLevelType w:val="hybridMultilevel"/>
+    <w:tmpl w:val="9D80C8F2"/>
+    <w:lvl w:ilvl="0" w:tplc="04150001">
+      <w:start w:val="1"/>
+      <w:numFmt w:val="bullet"/>
+      <w:lvlText w:val=""/>
+      <w:lvlJc w:val="left"/>
+      <w:pPr>
+        <w:ind w:left="5022" w:hanging="360"/>
+      </w:pPr>
+      <w:rPr>
+        <w:rFonts w:ascii="Symbol" w:hAnsi="Symbol" w:hint="default"/>
+      </w:rPr>
+    </w:lvl>
+    <w:lvl w:ilvl="1" w:tplc="04150003" w:tentative="1">
+      <w:start w:val="1"/>
+      <w:numFmt w:val="bullet"/>
+      <w:lvlText w:val="o"/>
+      <w:lvlJc w:val="left"/>
+      <w:pPr>
+        <w:ind w:left="5742" w:hanging="360"/>
+      </w:pPr>
+      <w:rPr>
+        <w:rFonts w:ascii="Courier New" w:hAnsi="Courier New" w:cs="Courier New" w:hint="default"/>
+      </w:rPr>
+    </w:lvl>
+    <w:lvl w:ilvl="2" w:tplc="04150005" w:tentative="1">
+      <w:start w:val="1"/>
+      <w:numFmt w:val="bullet"/>
+      <w:lvlText w:val=""/>
+      <w:lvlJc w:val="left"/>
+      <w:pPr>
+        <w:ind w:left="6462" w:hanging="360"/>
+      </w:pPr>
+      <w:rPr>
+        <w:rFonts w:ascii="Wingdings" w:hAnsi="Wingdings" w:hint="default"/>
+      </w:rPr>
+    </w:lvl>
+    <w:lvl w:ilvl="3" w:tplc="04150001" w:tentative="1">
+      <w:start w:val="1"/>
+      <w:numFmt w:val="bullet"/>
+      <w:lvlText w:val=""/>
+      <w:lvlJc w:val="left"/>
+      <w:pPr>
+        <w:ind w:left="7182" w:hanging="360"/>
+      </w:pPr>
+      <w:rPr>
+        <w:rFonts w:ascii="Symbol" w:hAnsi="Symbol" w:hint="default"/>
+      </w:rPr>
+    </w:lvl>
+    <w:lvl w:ilvl="4" w:tplc="04150003" w:tentative="1">
+      <w:start w:val="1"/>
+      <w:numFmt w:val="bullet"/>
+      <w:lvlText w:val="o"/>
+      <w:lvlJc w:val="left"/>
+      <w:pPr>
+        <w:ind w:left="7902" w:hanging="360"/>
+      </w:pPr>
+      <w:rPr>
+        <w:rFonts w:ascii="Courier New" w:hAnsi="Courier New" w:cs="Courier New" w:hint="default"/>
+      </w:rPr>
+    </w:lvl>
+    <w:lvl w:ilvl="5" w:tplc="04150005" w:tentative="1">
+      <w:start w:val="1"/>
+      <w:numFmt w:val="bullet"/>
+      <w:lvlText w:val=""/>
+      <w:lvlJc w:val="left"/>
+      <w:pPr>
+        <w:ind w:left="8622" w:hanging="360"/>
+      </w:pPr>
+      <w:rPr>
+        <w:rFonts w:ascii="Wingdings" w:hAnsi="Wingdings" w:hint="default"/>
+      </w:rPr>
+    </w:lvl>
+    <w:lvl w:ilvl="6" w:tplc="04150001" w:tentative="1">
+      <w:start w:val="1"/>
+      <w:numFmt w:val="bullet"/>
+      <w:lvlText w:val=""/>
+      <w:lvlJc w:val="left"/>
+      <w:pPr>
+        <w:ind w:left="9342" w:hanging="360"/>
+      </w:pPr>
+      <w:rPr>
+        <w:rFonts w:ascii="Symbol" w:hAnsi="Symbol" w:hint="default"/>
+      </w:rPr>
+    </w:lvl>
+    <w:lvl w:ilvl="7" w:tplc="04150003" w:tentative="1">
+      <w:start w:val="1"/>
+      <w:numFmt w:val="bullet"/>
+      <w:lvlText w:val="o"/>
+      <w:lvlJc w:val="left"/>
+      <w:pPr>
+        <w:ind w:left="10062" w:hanging="360"/>
+      </w:pPr>
+      <w:rPr>
+        <w:rFonts w:ascii="Courier New" w:hAnsi="Courier New" w:cs="Courier New" w:hint="default"/>
+      </w:rPr>
+    </w:lvl>
+    <w:lvl w:ilvl="8" w:tplc="04150005" w:tentative="1">
+      <w:start w:val="1"/>
+      <w:numFmt w:val="bullet"/>
+      <w:lvlText w:val=""/>
+      <w:lvlJc w:val="left"/>
+      <w:pPr>
+        <w:ind w:left="10782" w:hanging="360"/>
+      </w:pPr>
+      <w:rPr>
+        <w:rFonts w:ascii="Wingdings" w:hAnsi="Wingdings" w:hint="default"/>
+      </w:rPr>
+    </w:lvl>
+  </w:abstractNum>
+  <w:abstractNum w:abstractNumId="1" w15:restartNumberingAfterBreak="0">
     <w:nsid w:val="14D84FF8"/>
     <w:multiLevelType w:val="multilevel"/>
     <w:tmpl w:val="27CE5BCA"/>
@@ -1246,7 +1555,7 @@
       </w:rPr>
     </w:lvl>
   </w:abstractNum>
-  <w:abstractNum w:abstractNumId="1" w15:restartNumberingAfterBreak="0">
+  <w:abstractNum w:abstractNumId="2" w15:restartNumberingAfterBreak="0">
     <w:nsid w:val="333A06EE"/>
     <w:multiLevelType w:val="multilevel"/>
     <w:tmpl w:val="17601C32"/>
@@ -1368,7 +1677,206 @@
       </w:pPr>
     </w:lvl>
   </w:abstractNum>
-  <w:abstractNum w:abstractNumId="2" w15:restartNumberingAfterBreak="0">
+  <w:abstractNum w:abstractNumId="3" w15:restartNumberingAfterBreak="0">
+    <w:nsid w:val="38C067EE"/>
+    <w:multiLevelType w:val="hybridMultilevel"/>
+    <w:tmpl w:val="E062D54E"/>
+    <w:lvl w:ilvl="0" w:tplc="0415000F">
+      <w:start w:val="1"/>
+      <w:numFmt w:val="decimal"/>
+      <w:lvlText w:val="%1."/>
+      <w:lvlJc w:val="left"/>
+      <w:pPr>
+        <w:ind w:left="2858" w:hanging="360"/>
+      </w:pPr>
+    </w:lvl>
+    <w:lvl w:ilvl="1" w:tplc="04150019" w:tentative="1">
+      <w:start w:val="1"/>
+      <w:numFmt w:val="lowerLetter"/>
+      <w:lvlText w:val="%2."/>
+      <w:lvlJc w:val="left"/>
+      <w:pPr>
+        <w:ind w:left="3578" w:hanging="360"/>
+      </w:pPr>
+    </w:lvl>
+    <w:lvl w:ilvl="2" w:tplc="0415001B" w:tentative="1">
+      <w:start w:val="1"/>
+      <w:numFmt w:val="lowerRoman"/>
+      <w:lvlText w:val="%3."/>
+      <w:lvlJc w:val="right"/>
+      <w:pPr>
+        <w:ind w:left="4298" w:hanging="180"/>
+      </w:pPr>
+    </w:lvl>
+    <w:lvl w:ilvl="3" w:tplc="0415000F" w:tentative="1">
+      <w:start w:val="1"/>
+      <w:numFmt w:val="decimal"/>
+      <w:lvlText w:val="%4."/>
+      <w:lvlJc w:val="left"/>
+      <w:pPr>
+        <w:ind w:left="5018" w:hanging="360"/>
+      </w:pPr>
+    </w:lvl>
+    <w:lvl w:ilvl="4" w:tplc="04150019" w:tentative="1">
+      <w:start w:val="1"/>
+      <w:numFmt w:val="lowerLetter"/>
+      <w:lvlText w:val="%5."/>
+      <w:lvlJc w:val="left"/>
+      <w:pPr>
+        <w:ind w:left="5738" w:hanging="360"/>
+      </w:pPr>
+    </w:lvl>
+    <w:lvl w:ilvl="5" w:tplc="0415001B" w:tentative="1">
+      <w:start w:val="1"/>
+      <w:numFmt w:val="lowerRoman"/>
+      <w:lvlText w:val="%6."/>
+      <w:lvlJc w:val="right"/>
+      <w:pPr>
+        <w:ind w:left="6458" w:hanging="180"/>
+      </w:pPr>
+    </w:lvl>
+    <w:lvl w:ilvl="6" w:tplc="0415000F" w:tentative="1">
+      <w:start w:val="1"/>
+      <w:numFmt w:val="decimal"/>
+      <w:lvlText w:val="%7."/>
+      <w:lvlJc w:val="left"/>
+      <w:pPr>
+        <w:ind w:left="7178" w:hanging="360"/>
+      </w:pPr>
+    </w:lvl>
+    <w:lvl w:ilvl="7" w:tplc="04150019" w:tentative="1">
+      <w:start w:val="1"/>
+      <w:numFmt w:val="lowerLetter"/>
+      <w:lvlText w:val="%8."/>
+      <w:lvlJc w:val="left"/>
+      <w:pPr>
+        <w:ind w:left="7898" w:hanging="360"/>
+      </w:pPr>
+    </w:lvl>
+    <w:lvl w:ilvl="8" w:tplc="0415001B" w:tentative="1">
+      <w:start w:val="1"/>
+      <w:numFmt w:val="lowerRoman"/>
+      <w:lvlText w:val="%9."/>
+      <w:lvlJc w:val="right"/>
+      <w:pPr>
+        <w:ind w:left="8618" w:hanging="180"/>
+      </w:pPr>
+    </w:lvl>
+  </w:abstractNum>
+  <w:abstractNum w:abstractNumId="4" w15:restartNumberingAfterBreak="0">
+    <w:nsid w:val="3CB767F0"/>
+    <w:multiLevelType w:val="hybridMultilevel"/>
+    <w:tmpl w:val="53207F66"/>
+    <w:lvl w:ilvl="0" w:tplc="04150001">
+      <w:start w:val="1"/>
+      <w:numFmt w:val="bullet"/>
+      <w:lvlText w:val=""/>
+      <w:lvlJc w:val="left"/>
+      <w:pPr>
+        <w:ind w:left="2138" w:hanging="360"/>
+      </w:pPr>
+      <w:rPr>
+        <w:rFonts w:ascii="Symbol" w:hAnsi="Symbol" w:hint="default"/>
+      </w:rPr>
+    </w:lvl>
+    <w:lvl w:ilvl="1" w:tplc="04150003" w:tentative="1">
+      <w:start w:val="1"/>
+      <w:numFmt w:val="bullet"/>
+      <w:lvlText w:val="o"/>
+      <w:lvlJc w:val="left"/>
+      <w:pPr>
+        <w:ind w:left="2858" w:hanging="360"/>
+      </w:pPr>
+      <w:rPr>
+        <w:rFonts w:ascii="Courier New" w:hAnsi="Courier New" w:cs="Courier New" w:hint="default"/>
+      </w:rPr>
+    </w:lvl>
+    <w:lvl w:ilvl="2" w:tplc="04150005" w:tentative="1">
+      <w:start w:val="1"/>
+      <w:numFmt w:val="bullet"/>
+      <w:lvlText w:val=""/>
+      <w:lvlJc w:val="left"/>
+      <w:pPr>
+        <w:ind w:left="3578" w:hanging="360"/>
+      </w:pPr>
+      <w:rPr>
+        <w:rFonts w:ascii="Wingdings" w:hAnsi="Wingdings" w:hint="default"/>
+      </w:rPr>
+    </w:lvl>
+    <w:lvl w:ilvl="3" w:tplc="04150001" w:tentative="1">
+      <w:start w:val="1"/>
+      <w:numFmt w:val="bullet"/>
+      <w:lvlText w:val=""/>
+      <w:lvlJc w:val="left"/>
+      <w:pPr>
+        <w:ind w:left="4298" w:hanging="360"/>
+      </w:pPr>
+      <w:rPr>
+        <w:rFonts w:ascii="Symbol" w:hAnsi="Symbol" w:hint="default"/>
+      </w:rPr>
+    </w:lvl>
+    <w:lvl w:ilvl="4" w:tplc="04150003" w:tentative="1">
+      <w:start w:val="1"/>
+      <w:numFmt w:val="bullet"/>
+      <w:lvlText w:val="o"/>
+      <w:lvlJc w:val="left"/>
+      <w:pPr>
+        <w:ind w:left="5018" w:hanging="360"/>
+      </w:pPr>
+      <w:rPr>
+        <w:rFonts w:ascii="Courier New" w:hAnsi="Courier New" w:cs="Courier New" w:hint="default"/>
+      </w:rPr>
+    </w:lvl>
+    <w:lvl w:ilvl="5" w:tplc="04150005" w:tentative="1">
+      <w:start w:val="1"/>
+      <w:numFmt w:val="bullet"/>
+      <w:lvlText w:val=""/>
+      <w:lvlJc w:val="left"/>
+      <w:pPr>
+        <w:ind w:left="5738" w:hanging="360"/>
+      </w:pPr>
+      <w:rPr>
+        <w:rFonts w:ascii="Wingdings" w:hAnsi="Wingdings" w:hint="default"/>
+      </w:rPr>
+    </w:lvl>
+    <w:lvl w:ilvl="6" w:tplc="04150001" w:tentative="1">
+      <w:start w:val="1"/>
+      <w:numFmt w:val="bullet"/>
+      <w:lvlText w:val=""/>
+      <w:lvlJc w:val="left"/>
+      <w:pPr>
+        <w:ind w:left="6458" w:hanging="360"/>
+      </w:pPr>
+      <w:rPr>
+        <w:rFonts w:ascii="Symbol" w:hAnsi="Symbol" w:hint="default"/>
+      </w:rPr>
+    </w:lvl>
+    <w:lvl w:ilvl="7" w:tplc="04150003" w:tentative="1">
+      <w:start w:val="1"/>
+      <w:numFmt w:val="bullet"/>
+      <w:lvlText w:val="o"/>
+      <w:lvlJc w:val="left"/>
+      <w:pPr>
+        <w:ind w:left="7178" w:hanging="360"/>
+      </w:pPr>
+      <w:rPr>
+        <w:rFonts w:ascii="Courier New" w:hAnsi="Courier New" w:cs="Courier New" w:hint="default"/>
+      </w:rPr>
+    </w:lvl>
+    <w:lvl w:ilvl="8" w:tplc="04150005" w:tentative="1">
+      <w:start w:val="1"/>
+      <w:numFmt w:val="bullet"/>
+      <w:lvlText w:val=""/>
+      <w:lvlJc w:val="left"/>
+      <w:pPr>
+        <w:ind w:left="7898" w:hanging="360"/>
+      </w:pPr>
+      <w:rPr>
+        <w:rFonts w:ascii="Wingdings" w:hAnsi="Wingdings" w:hint="default"/>
+      </w:rPr>
+    </w:lvl>
+  </w:abstractNum>
+  <w:abstractNum w:abstractNumId="5" w15:restartNumberingAfterBreak="0">
     <w:nsid w:val="6E091978"/>
     <w:multiLevelType w:val="multilevel"/>
     <w:tmpl w:val="8AE03B18"/>
@@ -1508,14 +2016,255 @@
       </w:rPr>
     </w:lvl>
   </w:abstractNum>
+  <w:abstractNum w:abstractNumId="6" w15:restartNumberingAfterBreak="0">
+    <w:nsid w:val="73111C58"/>
+    <w:multiLevelType w:val="hybridMultilevel"/>
+    <w:tmpl w:val="3AD0AFE8"/>
+    <w:lvl w:ilvl="0" w:tplc="04150001">
+      <w:start w:val="1"/>
+      <w:numFmt w:val="bullet"/>
+      <w:lvlText w:val=""/>
+      <w:lvlJc w:val="left"/>
+      <w:pPr>
+        <w:ind w:left="5022" w:hanging="360"/>
+      </w:pPr>
+      <w:rPr>
+        <w:rFonts w:ascii="Symbol" w:hAnsi="Symbol" w:hint="default"/>
+      </w:rPr>
+    </w:lvl>
+    <w:lvl w:ilvl="1" w:tplc="04150003" w:tentative="1">
+      <w:start w:val="1"/>
+      <w:numFmt w:val="bullet"/>
+      <w:lvlText w:val="o"/>
+      <w:lvlJc w:val="left"/>
+      <w:pPr>
+        <w:ind w:left="5742" w:hanging="360"/>
+      </w:pPr>
+      <w:rPr>
+        <w:rFonts w:ascii="Courier New" w:hAnsi="Courier New" w:cs="Courier New" w:hint="default"/>
+      </w:rPr>
+    </w:lvl>
+    <w:lvl w:ilvl="2" w:tplc="04150005" w:tentative="1">
+      <w:start w:val="1"/>
+      <w:numFmt w:val="bullet"/>
+      <w:lvlText w:val=""/>
+      <w:lvlJc w:val="left"/>
+      <w:pPr>
+        <w:ind w:left="6462" w:hanging="360"/>
+      </w:pPr>
+      <w:rPr>
+        <w:rFonts w:ascii="Wingdings" w:hAnsi="Wingdings" w:hint="default"/>
+      </w:rPr>
+    </w:lvl>
+    <w:lvl w:ilvl="3" w:tplc="04150001" w:tentative="1">
+      <w:start w:val="1"/>
+      <w:numFmt w:val="bullet"/>
+      <w:lvlText w:val=""/>
+      <w:lvlJc w:val="left"/>
+      <w:pPr>
+        <w:ind w:left="7182" w:hanging="360"/>
+      </w:pPr>
+      <w:rPr>
+        <w:rFonts w:ascii="Symbol" w:hAnsi="Symbol" w:hint="default"/>
+      </w:rPr>
+    </w:lvl>
+    <w:lvl w:ilvl="4" w:tplc="04150003" w:tentative="1">
+      <w:start w:val="1"/>
+      <w:numFmt w:val="bullet"/>
+      <w:lvlText w:val="o"/>
+      <w:lvlJc w:val="left"/>
+      <w:pPr>
+        <w:ind w:left="7902" w:hanging="360"/>
+      </w:pPr>
+      <w:rPr>
+        <w:rFonts w:ascii="Courier New" w:hAnsi="Courier New" w:cs="Courier New" w:hint="default"/>
+      </w:rPr>
+    </w:lvl>
+    <w:lvl w:ilvl="5" w:tplc="04150005" w:tentative="1">
+      <w:start w:val="1"/>
+      <w:numFmt w:val="bullet"/>
+      <w:lvlText w:val=""/>
+      <w:lvlJc w:val="left"/>
+      <w:pPr>
+        <w:ind w:left="8622" w:hanging="360"/>
+      </w:pPr>
+      <w:rPr>
+        <w:rFonts w:ascii="Wingdings" w:hAnsi="Wingdings" w:hint="default"/>
+      </w:rPr>
+    </w:lvl>
+    <w:lvl w:ilvl="6" w:tplc="04150001" w:tentative="1">
+      <w:start w:val="1"/>
+      <w:numFmt w:val="bullet"/>
+      <w:lvlText w:val=""/>
+      <w:lvlJc w:val="left"/>
+      <w:pPr>
+        <w:ind w:left="9342" w:hanging="360"/>
+      </w:pPr>
+      <w:rPr>
+        <w:rFonts w:ascii="Symbol" w:hAnsi="Symbol" w:hint="default"/>
+      </w:rPr>
+    </w:lvl>
+    <w:lvl w:ilvl="7" w:tplc="04150003" w:tentative="1">
+      <w:start w:val="1"/>
+      <w:numFmt w:val="bullet"/>
+      <w:lvlText w:val="o"/>
+      <w:lvlJc w:val="left"/>
+      <w:pPr>
+        <w:ind w:left="10062" w:hanging="360"/>
+      </w:pPr>
+      <w:rPr>
+        <w:rFonts w:ascii="Courier New" w:hAnsi="Courier New" w:cs="Courier New" w:hint="default"/>
+      </w:rPr>
+    </w:lvl>
+    <w:lvl w:ilvl="8" w:tplc="04150005" w:tentative="1">
+      <w:start w:val="1"/>
+      <w:numFmt w:val="bullet"/>
+      <w:lvlText w:val=""/>
+      <w:lvlJc w:val="left"/>
+      <w:pPr>
+        <w:ind w:left="10782" w:hanging="360"/>
+      </w:pPr>
+      <w:rPr>
+        <w:rFonts w:ascii="Wingdings" w:hAnsi="Wingdings" w:hint="default"/>
+      </w:rPr>
+    </w:lvl>
+  </w:abstractNum>
+  <w:abstractNum w:abstractNumId="7" w15:restartNumberingAfterBreak="0">
+    <w:nsid w:val="76EC1374"/>
+    <w:multiLevelType w:val="hybridMultilevel"/>
+    <w:tmpl w:val="E214B712"/>
+    <w:lvl w:ilvl="0" w:tplc="04150001">
+      <w:start w:val="1"/>
+      <w:numFmt w:val="bullet"/>
+      <w:lvlText w:val=""/>
+      <w:lvlJc w:val="left"/>
+      <w:pPr>
+        <w:ind w:left="2484" w:hanging="360"/>
+      </w:pPr>
+      <w:rPr>
+        <w:rFonts w:ascii="Symbol" w:hAnsi="Symbol" w:hint="default"/>
+      </w:rPr>
+    </w:lvl>
+    <w:lvl w:ilvl="1" w:tplc="04150003" w:tentative="1">
+      <w:start w:val="1"/>
+      <w:numFmt w:val="bullet"/>
+      <w:lvlText w:val="o"/>
+      <w:lvlJc w:val="left"/>
+      <w:pPr>
+        <w:ind w:left="3204" w:hanging="360"/>
+      </w:pPr>
+      <w:rPr>
+        <w:rFonts w:ascii="Courier New" w:hAnsi="Courier New" w:cs="Courier New" w:hint="default"/>
+      </w:rPr>
+    </w:lvl>
+    <w:lvl w:ilvl="2" w:tplc="04150005" w:tentative="1">
+      <w:start w:val="1"/>
+      <w:numFmt w:val="bullet"/>
+      <w:lvlText w:val=""/>
+      <w:lvlJc w:val="left"/>
+      <w:pPr>
+        <w:ind w:left="3924" w:hanging="360"/>
+      </w:pPr>
+      <w:rPr>
+        <w:rFonts w:ascii="Wingdings" w:hAnsi="Wingdings" w:hint="default"/>
+      </w:rPr>
+    </w:lvl>
+    <w:lvl w:ilvl="3" w:tplc="04150001" w:tentative="1">
+      <w:start w:val="1"/>
+      <w:numFmt w:val="bullet"/>
+      <w:lvlText w:val=""/>
+      <w:lvlJc w:val="left"/>
+      <w:pPr>
+        <w:ind w:left="4644" w:hanging="360"/>
+      </w:pPr>
+      <w:rPr>
+        <w:rFonts w:ascii="Symbol" w:hAnsi="Symbol" w:hint="default"/>
+      </w:rPr>
+    </w:lvl>
+    <w:lvl w:ilvl="4" w:tplc="04150003" w:tentative="1">
+      <w:start w:val="1"/>
+      <w:numFmt w:val="bullet"/>
+      <w:lvlText w:val="o"/>
+      <w:lvlJc w:val="left"/>
+      <w:pPr>
+        <w:ind w:left="5364" w:hanging="360"/>
+      </w:pPr>
+      <w:rPr>
+        <w:rFonts w:ascii="Courier New" w:hAnsi="Courier New" w:cs="Courier New" w:hint="default"/>
+      </w:rPr>
+    </w:lvl>
+    <w:lvl w:ilvl="5" w:tplc="04150005" w:tentative="1">
+      <w:start w:val="1"/>
+      <w:numFmt w:val="bullet"/>
+      <w:lvlText w:val=""/>
+      <w:lvlJc w:val="left"/>
+      <w:pPr>
+        <w:ind w:left="6084" w:hanging="360"/>
+      </w:pPr>
+      <w:rPr>
+        <w:rFonts w:ascii="Wingdings" w:hAnsi="Wingdings" w:hint="default"/>
+      </w:rPr>
+    </w:lvl>
+    <w:lvl w:ilvl="6" w:tplc="04150001" w:tentative="1">
+      <w:start w:val="1"/>
+      <w:numFmt w:val="bullet"/>
+      <w:lvlText w:val=""/>
+      <w:lvlJc w:val="left"/>
+      <w:pPr>
+        <w:ind w:left="6804" w:hanging="360"/>
+      </w:pPr>
+      <w:rPr>
+        <w:rFonts w:ascii="Symbol" w:hAnsi="Symbol" w:hint="default"/>
+      </w:rPr>
+    </w:lvl>
+    <w:lvl w:ilvl="7" w:tplc="04150003" w:tentative="1">
+      <w:start w:val="1"/>
+      <w:numFmt w:val="bullet"/>
+      <w:lvlText w:val="o"/>
+      <w:lvlJc w:val="left"/>
+      <w:pPr>
+        <w:ind w:left="7524" w:hanging="360"/>
+      </w:pPr>
+      <w:rPr>
+        <w:rFonts w:ascii="Courier New" w:hAnsi="Courier New" w:cs="Courier New" w:hint="default"/>
+      </w:rPr>
+    </w:lvl>
+    <w:lvl w:ilvl="8" w:tplc="04150005" w:tentative="1">
+      <w:start w:val="1"/>
+      <w:numFmt w:val="bullet"/>
+      <w:lvlText w:val=""/>
+      <w:lvlJc w:val="left"/>
+      <w:pPr>
+        <w:ind w:left="8244" w:hanging="360"/>
+      </w:pPr>
+      <w:rPr>
+        <w:rFonts w:ascii="Wingdings" w:hAnsi="Wingdings" w:hint="default"/>
+      </w:rPr>
+    </w:lvl>
+  </w:abstractNum>
   <w:num w:numId="1">
+    <w:abstractNumId w:val="1"/>
+  </w:num>
+  <w:num w:numId="2">
+    <w:abstractNumId w:val="5"/>
+  </w:num>
+  <w:num w:numId="3">
+    <w:abstractNumId w:val="2"/>
+  </w:num>
+  <w:num w:numId="4">
+    <w:abstractNumId w:val="4"/>
+  </w:num>
+  <w:num w:numId="5">
+    <w:abstractNumId w:val="3"/>
+  </w:num>
+  <w:num w:numId="6">
     <w:abstractNumId w:val="0"/>
   </w:num>
-  <w:num w:numId="2">
-    <w:abstractNumId w:val="2"/>
+  <w:num w:numId="7">
+    <w:abstractNumId w:val="6"/>
   </w:num>
-  <w:num w:numId="3">
-    <w:abstractNumId w:val="1"/>
+  <w:num w:numId="8">
+    <w:abstractNumId w:val="7"/>
   </w:num>
 </w:numbering>
 </file>
@@ -2207,6 +2956,17 @@
       <w:u w:val="single"/>
     </w:rPr>
   </w:style>
+  <w:style w:type="paragraph" w:styleId="ListParagraph">
+    <w:name w:val="List Paragraph"/>
+    <w:basedOn w:val="Normal"/>
+    <w:uiPriority w:val="34"/>
+    <w:qFormat/>
+    <w:rsid w:val="000E663F"/>
+    <w:pPr>
+      <w:ind w:left="720"/>
+      <w:contextualSpacing/>
+    </w:pPr>
+  </w:style>
 </w:styles>
 </file>
 
@@ -2476,7 +3236,7 @@
 </file>
 
 <file path=customXml/itemProps1.xml><?xml version="1.0" encoding="utf-8"?>
-<ds:datastoreItem xmlns:ds="http://schemas.openxmlformats.org/officeDocument/2006/customXml" ds:itemID="{3412785D-B8E0-4ED2-87A9-E48C04FACD42}">
+<ds:datastoreItem xmlns:ds="http://schemas.openxmlformats.org/officeDocument/2006/customXml" ds:itemID="{58A75494-564E-492E-80BD-F46F00363908}">
   <ds:schemaRefs>
     <ds:schemaRef ds:uri="http://schemas.openxmlformats.org/officeDocument/2006/bibliography"/>
   </ds:schemaRefs>

</xml_diff>

<commit_message>
Tłumaczenie aplikacji, aktualizacja pracy inżynierskiej.
</commit_message>
<xml_diff>
--- a/PracaInżynierska.docx
+++ b/PracaInżynierska.docx
@@ -912,7 +912,13 @@
         </w:numPr>
       </w:pPr>
       <w:r>
-        <w:t>SourceTree – Narzędzie pomocnicze pozwalające na lepszą wizualizację i przyśpiesznie pracy.</w:t>
+        <w:t>SourceTree – Narzędzie pomocnicze pozwalające na lepszą wizualizację i przyśpiesznie pracy</w:t>
+      </w:r>
+      <w:r>
+        <w:t xml:space="preserve"> związanej z kontrolowaniem wersji projektu</w:t>
+      </w:r>
+      <w:r>
+        <w:t>.</w:t>
       </w:r>
     </w:p>
     <w:p>
@@ -994,9 +1000,6 @@
       <w:r>
         <w:t xml:space="preserve"> strony.</w:t>
       </w:r>
-      <w:r>
-        <w:t xml:space="preserve"> (TODO lepszy opis.)</w:t>
-      </w:r>
     </w:p>
     <w:p>
       <w:pPr>
@@ -1013,17 +1016,23 @@
         </w:numPr>
       </w:pPr>
       <w:r>
-        <w:t>Entity framework 6 – Narzędzie mapujące logike biznesową z bazą danych.</w:t>
-      </w:r>
-      <w:r>
-        <w:t xml:space="preserve"> (Todo opis.)</w:t>
-      </w:r>
-    </w:p>
-    <w:p/>
-    <w:p>
-      <w:pPr>
-        <w:ind w:left="2124"/>
-      </w:pPr>
+        <w:t xml:space="preserve">Entity framework </w:t>
+      </w:r>
+      <w:r>
+        <w:t>Core</w:t>
+      </w:r>
+      <w:r>
+        <w:t xml:space="preserve"> –</w:t>
+      </w:r>
+      <w:r>
+        <w:t xml:space="preserve"> Lekkie, rozszeżalne i multiplatformowe narzędzie bazujące na Entity Framework.</w:t>
+      </w:r>
+      <w:r>
+        <w:t xml:space="preserve"> </w:t>
+      </w:r>
+      <w:r>
+        <w:t>Pozwala na odtworzeniu relacji w bazie danych za pomocą modeli w aplikacji.</w:t>
+      </w:r>
     </w:p>
     <w:p>
       <w:pPr>
@@ -1130,6 +1139,7 @@
       <w:pPr>
         <w:pStyle w:val="BodyText"/>
         <w:spacing w:after="0"/>
+        <w:ind w:left="0"/>
       </w:pPr>
     </w:p>
     <w:p>
@@ -1137,32 +1147,15 @@
         <w:pStyle w:val="BodyText"/>
         <w:spacing w:after="0"/>
       </w:pPr>
+      <w:r>
+        <w:t xml:space="preserve">Makroskładniki nie są sobie równe. Z 20g węglowodanów zaczerpniętych z cukru a 20g węglowodanów z ryżu inaczej oddziałują na organizm. </w:t>
+      </w:r>
     </w:p>
     <w:p>
       <w:pPr>
         <w:pStyle w:val="BodyText"/>
         <w:spacing w:after="0"/>
-      </w:pPr>
-      <w:r>
-        <w:t xml:space="preserve">Makroskładniki nie są sobie równe. Z 20g węglowodanów zaczerpniętych z cukru a 20g węglowodanów z ryżu inaczej oddziałują na organizm. </w:t>
-      </w:r>
-    </w:p>
-    <w:p>
-      <w:pPr>
-        <w:pStyle w:val="BodyText"/>
-        <w:spacing w:after="0"/>
-      </w:pPr>
-    </w:p>
-    <w:p>
-      <w:pPr>
-        <w:pStyle w:val="BodyText"/>
-        <w:spacing w:after="0"/>
-      </w:pPr>
-    </w:p>
-    <w:p>
-      <w:pPr>
-        <w:pStyle w:val="BodyText"/>
-        <w:spacing w:after="0"/>
+        <w:ind w:left="0"/>
       </w:pPr>
     </w:p>
     <w:p>
@@ -1171,105 +1164,123 @@
         <w:ind w:left="1414"/>
       </w:pPr>
       <w:r>
-        <w:t>Dla osób ćwiczących przykładowym podziałem makroskładników  jest</w:t>
-      </w:r>
+        <w:t xml:space="preserve">Dla osób ćwiczących </w:t>
+      </w:r>
+      <w:r>
+        <w:t>podstawowymi dietami wynikającymi z  podziału makroskładników są:</w:t>
+      </w:r>
+    </w:p>
+    <w:p>
+      <w:pPr>
+        <w:numPr>
+          <w:ilvl w:val="0"/>
+          <w:numId w:val="2"/>
+        </w:numPr>
+      </w:pPr>
+      <w:r>
+        <w:t>Dieta wysokowęglowodanowa</w:t>
+      </w:r>
+    </w:p>
+    <w:p>
+      <w:pPr>
+        <w:numPr>
+          <w:ilvl w:val="0"/>
+          <w:numId w:val="2"/>
+        </w:numPr>
+      </w:pPr>
+      <w:r>
+        <w:t>Dieta wysokotłuszczowa</w:t>
+      </w:r>
+    </w:p>
+    <w:p>
+      <w:pPr>
+        <w:ind w:left="2138"/>
+      </w:pPr>
     </w:p>
     <w:p>
       <w:pPr>
         <w:pStyle w:val="BodyText"/>
       </w:pPr>
+      <w:r>
+        <w:t>Główną różnicą między tymi dietami jest stosunek między węglowodanami a tłuszczami. Standardowo zakłada się że osoba ćwiczące powinna spożywać 2g białka na kg masy ciała.</w:t>
+      </w:r>
     </w:p>
     <w:p>
       <w:pPr>
         <w:pStyle w:val="BodyText"/>
       </w:pPr>
       <w:r>
-        <w:tab/>
-      </w:r>
-      <w:r>
-        <w:tab/>
-        <w:t>wysoko tłuszczowa</w:t>
+        <w:t>Dla pierwszej diety ilość tłuszczów w diecie nie powinna przekracać 50g natomiast reszte kalori uzupełniają węglowodany.</w:t>
+      </w:r>
+      <w:r>
+        <w:t xml:space="preserve"> Dla drugiej diety jest identycznie za wyjątkiem tego że nie wolno nam przekraczać 50g węglowodanów a reszte kalori czerpiemy z tłuszczy.</w:t>
       </w:r>
     </w:p>
     <w:p>
       <w:pPr>
         <w:pStyle w:val="BodyText"/>
-      </w:pPr>
-      <w:r>
-        <w:tab/>
-      </w:r>
-      <w:r>
-        <w:tab/>
-        <w:t xml:space="preserve">wysoko węglowodanowa </w:t>
+        <w:ind w:left="1414"/>
+      </w:pPr>
+      <w:r>
+        <w:t>Dla przykładu</w:t>
+      </w:r>
+      <w:r>
+        <w:t xml:space="preserve"> diety wysokowęglowodanowej. O</w:t>
+      </w:r>
+      <w:r>
+        <w:t>soba ważąca</w:t>
+      </w:r>
+      <w:r>
+        <w:t xml:space="preserve"> 70 kg</w:t>
+      </w:r>
+      <w:r>
+        <w:t xml:space="preserve"> i </w:t>
+      </w:r>
+      <w:r>
+        <w:t>spożywająca</w:t>
+      </w:r>
+      <w:r>
+        <w:t xml:space="preserve"> </w:t>
+      </w:r>
+      <w:r>
+        <w:t xml:space="preserve"> 2500 kCal</w:t>
+      </w:r>
+      <w:r>
+        <w:t xml:space="preserve"> </w:t>
+      </w:r>
+      <w:r>
+        <w:t xml:space="preserve">powinna </w:t>
+      </w:r>
+      <w:r>
+        <w:t>zjeść</w:t>
+      </w:r>
+      <w:r>
+        <w:t xml:space="preserve"> około 140g białka</w:t>
+      </w:r>
+      <w:r>
+        <w:t xml:space="preserve"> , 40g tłuszczy i 395g węglowodanów</w:t>
+      </w:r>
+      <w:r>
+        <w:t xml:space="preserve"> każdego dnia. W przypadku diety </w:t>
+      </w:r>
+      <w:r>
+        <w:t>wysokotłuszczowe</w:t>
+      </w:r>
+      <w:r>
+        <w:t>j 140g białka, 40g węglowodanów i</w:t>
+      </w:r>
+      <w:r>
+        <w:t xml:space="preserve"> 198g tłuszczy.</w:t>
       </w:r>
     </w:p>
     <w:p>
       <w:pPr>
         <w:pStyle w:val="BodyText"/>
-      </w:pPr>
-    </w:p>
-    <w:p>
-      <w:pPr>
-        <w:pStyle w:val="BodyText"/>
-      </w:pPr>
-    </w:p>
-    <w:p>
-      <w:pPr>
-        <w:pStyle w:val="BodyText"/>
-      </w:pPr>
-      <w:r>
-        <w:t xml:space="preserve">(Do zrobienia)Dla przykładu osoby ważącej 70 kg </w:t>
-      </w:r>
-    </w:p>
-    <w:p>
-      <w:pPr>
-        <w:pStyle w:val="BodyText"/>
-      </w:pPr>
-    </w:p>
-    <w:p>
-      <w:pPr>
-        <w:pStyle w:val="BodyText"/>
-      </w:pPr>
-    </w:p>
-    <w:p>
-      <w:pPr>
-        <w:pStyle w:val="BodyText"/>
-      </w:pPr>
-    </w:p>
-    <w:p>
-      <w:pPr>
-        <w:pStyle w:val="BodyText"/>
-      </w:pPr>
-    </w:p>
-    <w:p>
-      <w:pPr>
-        <w:pStyle w:val="BodyText"/>
-      </w:pPr>
-    </w:p>
-    <w:p>
-      <w:pPr>
-        <w:pStyle w:val="BodyText"/>
-      </w:pPr>
-    </w:p>
-    <w:p>
-      <w:pPr>
-        <w:pStyle w:val="BodyText"/>
-      </w:pPr>
-    </w:p>
-    <w:p>
-      <w:pPr>
-        <w:pStyle w:val="BodyText"/>
-      </w:pPr>
-    </w:p>
-    <w:p>
-      <w:pPr>
-        <w:pStyle w:val="BodyText"/>
-      </w:pPr>
-    </w:p>
-    <w:p>
-      <w:pPr>
-        <w:pStyle w:val="BodyText"/>
-      </w:pPr>
+        <w:ind w:left="1414"/>
+      </w:pPr>
+      <w:r>
+        <w:br w:type="page"/>
+      </w:r>
     </w:p>
     <w:p>
       <w:pPr>
@@ -1283,10 +1294,1164 @@
     </w:p>
     <w:p>
       <w:r>
-        <w:t>Opis kork po kroku.</w:t>
+        <w:t>Zapis</w:t>
+      </w:r>
+      <w:r>
+        <w:t xml:space="preserve"> hasła w bazie danych</w:t>
+      </w:r>
+      <w:r>
+        <w:t xml:space="preserve"> w momencie rejestracji użytkownika:</w:t>
+      </w:r>
+    </w:p>
+    <w:p>
+      <w:pPr>
+        <w:pStyle w:val="ListParagraph"/>
+        <w:numPr>
+          <w:ilvl w:val="0"/>
+          <w:numId w:val="9"/>
+        </w:numPr>
+      </w:pPr>
+      <w:r>
+        <w:t>Wprowadzenie hasła przez użytkownika systemu podczas rejestracji</w:t>
+      </w:r>
+    </w:p>
+    <w:p>
+      <w:pPr>
+        <w:pStyle w:val="ListParagraph"/>
+        <w:numPr>
+          <w:ilvl w:val="0"/>
+          <w:numId w:val="9"/>
+        </w:numPr>
+      </w:pPr>
+      <w:r>
+        <w:t>Wygenerowanie soli w celu zaszyfrowania hasła za pomocą wbudowanej klasy</w:t>
+      </w:r>
+      <w:r>
+        <w:t xml:space="preserve"> RandonNumberGenerator</w:t>
+      </w:r>
+      <w:r>
+        <w:t xml:space="preserve"> </w:t>
+      </w:r>
+      <w:r>
+        <w:t>w framework</w:t>
+      </w:r>
+      <w:r>
+        <w:t>u</w:t>
+      </w:r>
+      <w:r>
+        <w:t xml:space="preserve"> .Net </w:t>
+      </w:r>
+    </w:p>
+    <w:p>
+      <w:pPr>
+        <w:autoSpaceDE w:val="0"/>
+        <w:autoSpaceDN w:val="0"/>
+        <w:adjustRightInd w:val="0"/>
+        <w:spacing w:before="0" w:after="0" w:line="240" w:lineRule="auto"/>
+        <w:ind w:right="0" w:firstLine="360"/>
+        <w:rPr>
+          <w:rFonts w:ascii="Consolas" w:hAnsi="Consolas" w:cs="Consolas"/>
+          <w:color w:val="000000"/>
+          <w:sz w:val="19"/>
+          <w:szCs w:val="19"/>
+          <w:lang w:val="en-US"/>
+        </w:rPr>
+      </w:pPr>
+      <w:r>
+        <w:rPr>
+          <w:rFonts w:ascii="Consolas" w:hAnsi="Consolas" w:cs="Consolas"/>
+          <w:color w:val="0000FF"/>
+          <w:sz w:val="19"/>
+          <w:szCs w:val="19"/>
+          <w:lang w:val="en-US"/>
+        </w:rPr>
+        <w:t>private</w:t>
+      </w:r>
+      <w:r>
+        <w:rPr>
+          <w:rFonts w:ascii="Consolas" w:hAnsi="Consolas" w:cs="Consolas"/>
+          <w:color w:val="000000"/>
+          <w:sz w:val="19"/>
+          <w:szCs w:val="19"/>
+          <w:lang w:val="en-US"/>
+        </w:rPr>
+        <w:t xml:space="preserve"> </w:t>
+      </w:r>
+      <w:r>
+        <w:rPr>
+          <w:rFonts w:ascii="Consolas" w:hAnsi="Consolas" w:cs="Consolas"/>
+          <w:color w:val="2B91AF"/>
+          <w:sz w:val="19"/>
+          <w:szCs w:val="19"/>
+          <w:lang w:val="en-US"/>
+        </w:rPr>
+        <w:t>Byte</w:t>
+      </w:r>
+      <w:r>
+        <w:rPr>
+          <w:rFonts w:ascii="Consolas" w:hAnsi="Consolas" w:cs="Consolas"/>
+          <w:color w:val="000000"/>
+          <w:sz w:val="19"/>
+          <w:szCs w:val="19"/>
+          <w:lang w:val="en-US"/>
+        </w:rPr>
+        <w:t>[] CreateSalt(</w:t>
+      </w:r>
+      <w:r>
+        <w:rPr>
+          <w:rFonts w:ascii="Consolas" w:hAnsi="Consolas" w:cs="Consolas"/>
+          <w:color w:val="2B91AF"/>
+          <w:sz w:val="19"/>
+          <w:szCs w:val="19"/>
+          <w:lang w:val="en-US"/>
+        </w:rPr>
+        <w:t>Int32</w:t>
+      </w:r>
+      <w:r>
+        <w:rPr>
+          <w:rFonts w:ascii="Consolas" w:hAnsi="Consolas" w:cs="Consolas"/>
+          <w:color w:val="000000"/>
+          <w:sz w:val="19"/>
+          <w:szCs w:val="19"/>
+          <w:lang w:val="en-US"/>
+        </w:rPr>
+        <w:t xml:space="preserve"> size)</w:t>
+      </w:r>
+    </w:p>
+    <w:p>
+      <w:pPr>
+        <w:autoSpaceDE w:val="0"/>
+        <w:autoSpaceDN w:val="0"/>
+        <w:adjustRightInd w:val="0"/>
+        <w:spacing w:before="0" w:after="0" w:line="240" w:lineRule="auto"/>
+        <w:ind w:right="0" w:firstLine="360"/>
+        <w:rPr>
+          <w:rFonts w:ascii="Consolas" w:hAnsi="Consolas" w:cs="Consolas"/>
+          <w:color w:val="000000"/>
+          <w:sz w:val="19"/>
+          <w:szCs w:val="19"/>
+          <w:lang w:val="en-US"/>
+        </w:rPr>
+      </w:pPr>
+      <w:r>
+        <w:rPr>
+          <w:rFonts w:ascii="Consolas" w:hAnsi="Consolas" w:cs="Consolas"/>
+          <w:color w:val="000000"/>
+          <w:sz w:val="19"/>
+          <w:szCs w:val="19"/>
+          <w:lang w:val="en-US"/>
+        </w:rPr>
+        <w:t>{</w:t>
+      </w:r>
+    </w:p>
+    <w:p>
+      <w:pPr>
+        <w:autoSpaceDE w:val="0"/>
+        <w:autoSpaceDN w:val="0"/>
+        <w:adjustRightInd w:val="0"/>
+        <w:spacing w:before="0" w:after="0" w:line="240" w:lineRule="auto"/>
+        <w:ind w:left="1070" w:right="0" w:firstLine="1054"/>
+        <w:rPr>
+          <w:rFonts w:ascii="Consolas" w:hAnsi="Consolas" w:cs="Consolas"/>
+          <w:color w:val="000000"/>
+          <w:sz w:val="19"/>
+          <w:szCs w:val="19"/>
+          <w:lang w:val="en-US"/>
+        </w:rPr>
+      </w:pPr>
+      <w:r>
+        <w:rPr>
+          <w:rFonts w:ascii="Consolas" w:hAnsi="Consolas" w:cs="Consolas"/>
+          <w:color w:val="2B91AF"/>
+          <w:sz w:val="19"/>
+          <w:szCs w:val="19"/>
+          <w:lang w:val="en-US"/>
+        </w:rPr>
+        <w:t>RandomNumberGenerator</w:t>
+      </w:r>
+      <w:r>
+        <w:rPr>
+          <w:rFonts w:ascii="Consolas" w:hAnsi="Consolas" w:cs="Consolas"/>
+          <w:color w:val="000000"/>
+          <w:sz w:val="19"/>
+          <w:szCs w:val="19"/>
+          <w:lang w:val="en-US"/>
+        </w:rPr>
+        <w:t xml:space="preserve"> rng = </w:t>
+      </w:r>
+      <w:r>
+        <w:rPr>
+          <w:rFonts w:ascii="Consolas" w:hAnsi="Consolas" w:cs="Consolas"/>
+          <w:color w:val="2B91AF"/>
+          <w:sz w:val="19"/>
+          <w:szCs w:val="19"/>
+          <w:lang w:val="en-US"/>
+        </w:rPr>
+        <w:t>RandomNumberGenerator</w:t>
+      </w:r>
+      <w:r>
+        <w:rPr>
+          <w:rFonts w:ascii="Consolas" w:hAnsi="Consolas" w:cs="Consolas"/>
+          <w:color w:val="000000"/>
+          <w:sz w:val="19"/>
+          <w:szCs w:val="19"/>
+          <w:lang w:val="en-US"/>
+        </w:rPr>
+        <w:t>.Create();</w:t>
+      </w:r>
+    </w:p>
+    <w:p>
+      <w:pPr>
+        <w:autoSpaceDE w:val="0"/>
+        <w:autoSpaceDN w:val="0"/>
+        <w:adjustRightInd w:val="0"/>
+        <w:spacing w:before="0" w:after="0" w:line="240" w:lineRule="auto"/>
+        <w:ind w:left="1778" w:right="0" w:firstLine="346"/>
+        <w:rPr>
+          <w:rFonts w:ascii="Consolas" w:hAnsi="Consolas" w:cs="Consolas"/>
+          <w:color w:val="000000"/>
+          <w:sz w:val="19"/>
+          <w:szCs w:val="19"/>
+          <w:lang w:val="en-US"/>
+        </w:rPr>
+      </w:pPr>
+      <w:r>
+        <w:rPr>
+          <w:rFonts w:ascii="Consolas" w:hAnsi="Consolas" w:cs="Consolas"/>
+          <w:color w:val="2B91AF"/>
+          <w:sz w:val="19"/>
+          <w:szCs w:val="19"/>
+          <w:lang w:val="en-US"/>
+        </w:rPr>
+        <w:t>Byte</w:t>
+      </w:r>
+      <w:r>
+        <w:rPr>
+          <w:rFonts w:ascii="Consolas" w:hAnsi="Consolas" w:cs="Consolas"/>
+          <w:color w:val="000000"/>
+          <w:sz w:val="19"/>
+          <w:szCs w:val="19"/>
+          <w:lang w:val="en-US"/>
+        </w:rPr>
+        <w:t xml:space="preserve">[] buff = </w:t>
+      </w:r>
+      <w:r>
+        <w:rPr>
+          <w:rFonts w:ascii="Consolas" w:hAnsi="Consolas" w:cs="Consolas"/>
+          <w:color w:val="0000FF"/>
+          <w:sz w:val="19"/>
+          <w:szCs w:val="19"/>
+          <w:lang w:val="en-US"/>
+        </w:rPr>
+        <w:t>new</w:t>
+      </w:r>
+      <w:r>
+        <w:rPr>
+          <w:rFonts w:ascii="Consolas" w:hAnsi="Consolas" w:cs="Consolas"/>
+          <w:color w:val="000000"/>
+          <w:sz w:val="19"/>
+          <w:szCs w:val="19"/>
+          <w:lang w:val="en-US"/>
+        </w:rPr>
+        <w:t xml:space="preserve"> </w:t>
+      </w:r>
+      <w:r>
+        <w:rPr>
+          <w:rFonts w:ascii="Consolas" w:hAnsi="Consolas" w:cs="Consolas"/>
+          <w:color w:val="2B91AF"/>
+          <w:sz w:val="19"/>
+          <w:szCs w:val="19"/>
+          <w:lang w:val="en-US"/>
+        </w:rPr>
+        <w:t>Byte</w:t>
+      </w:r>
+      <w:r>
+        <w:rPr>
+          <w:rFonts w:ascii="Consolas" w:hAnsi="Consolas" w:cs="Consolas"/>
+          <w:color w:val="000000"/>
+          <w:sz w:val="19"/>
+          <w:szCs w:val="19"/>
+          <w:lang w:val="en-US"/>
+        </w:rPr>
+        <w:t>[size];</w:t>
+      </w:r>
+    </w:p>
+    <w:p>
+      <w:pPr>
+        <w:autoSpaceDE w:val="0"/>
+        <w:autoSpaceDN w:val="0"/>
+        <w:adjustRightInd w:val="0"/>
+        <w:spacing w:before="0" w:after="0" w:line="240" w:lineRule="auto"/>
+        <w:ind w:left="1778" w:right="0" w:firstLine="346"/>
+        <w:rPr>
+          <w:rFonts w:ascii="Consolas" w:hAnsi="Consolas" w:cs="Consolas"/>
+          <w:color w:val="000000"/>
+          <w:sz w:val="19"/>
+          <w:szCs w:val="19"/>
+          <w:lang w:val="en-US"/>
+        </w:rPr>
+      </w:pPr>
+    </w:p>
+    <w:p>
+      <w:pPr>
+        <w:autoSpaceDE w:val="0"/>
+        <w:autoSpaceDN w:val="0"/>
+        <w:adjustRightInd w:val="0"/>
+        <w:spacing w:before="0" w:after="0" w:line="240" w:lineRule="auto"/>
+        <w:ind w:left="1778" w:right="0" w:firstLine="346"/>
+        <w:rPr>
+          <w:rFonts w:ascii="Consolas" w:hAnsi="Consolas" w:cs="Consolas"/>
+          <w:color w:val="000000"/>
+          <w:sz w:val="19"/>
+          <w:szCs w:val="19"/>
+          <w:lang w:val="en-US"/>
+        </w:rPr>
+      </w:pPr>
+      <w:r>
+        <w:rPr>
+          <w:rFonts w:ascii="Consolas" w:hAnsi="Consolas" w:cs="Consolas"/>
+          <w:color w:val="000000"/>
+          <w:sz w:val="19"/>
+          <w:szCs w:val="19"/>
+          <w:lang w:val="en-US"/>
+        </w:rPr>
+        <w:t>rng.GetBytes(buff);</w:t>
+      </w:r>
+    </w:p>
+    <w:p>
+      <w:pPr>
+        <w:autoSpaceDE w:val="0"/>
+        <w:autoSpaceDN w:val="0"/>
+        <w:adjustRightInd w:val="0"/>
+        <w:spacing w:before="0" w:after="0" w:line="240" w:lineRule="auto"/>
+        <w:ind w:right="0"/>
+        <w:rPr>
+          <w:rFonts w:ascii="Consolas" w:hAnsi="Consolas" w:cs="Consolas"/>
+          <w:color w:val="000000"/>
+          <w:sz w:val="19"/>
+          <w:szCs w:val="19"/>
+          <w:lang w:val="en-US"/>
+        </w:rPr>
+      </w:pPr>
+    </w:p>
+    <w:p>
+      <w:pPr>
+        <w:autoSpaceDE w:val="0"/>
+        <w:autoSpaceDN w:val="0"/>
+        <w:adjustRightInd w:val="0"/>
+        <w:spacing w:before="0" w:after="0" w:line="240" w:lineRule="auto"/>
+        <w:ind w:left="1778" w:right="0" w:firstLine="346"/>
+        <w:rPr>
+          <w:rFonts w:ascii="Consolas" w:hAnsi="Consolas" w:cs="Consolas"/>
+          <w:color w:val="000000"/>
+          <w:sz w:val="19"/>
+          <w:szCs w:val="19"/>
+          <w:lang w:val="en-US"/>
+        </w:rPr>
+      </w:pPr>
+      <w:r>
+        <w:rPr>
+          <w:rFonts w:ascii="Consolas" w:hAnsi="Consolas" w:cs="Consolas"/>
+          <w:color w:val="0000FF"/>
+          <w:sz w:val="19"/>
+          <w:szCs w:val="19"/>
+          <w:lang w:val="en-US"/>
+        </w:rPr>
+        <w:t>return</w:t>
+      </w:r>
+      <w:r>
+        <w:rPr>
+          <w:rFonts w:ascii="Consolas" w:hAnsi="Consolas" w:cs="Consolas"/>
+          <w:color w:val="000000"/>
+          <w:sz w:val="19"/>
+          <w:szCs w:val="19"/>
+          <w:lang w:val="en-US"/>
+        </w:rPr>
+        <w:t xml:space="preserve"> buff;</w:t>
+      </w:r>
+    </w:p>
+    <w:p>
+      <w:pPr>
+        <w:ind w:left="1778"/>
+        <w:rPr>
+          <w:rFonts w:ascii="Consolas" w:hAnsi="Consolas" w:cs="Consolas"/>
+          <w:color w:val="000000"/>
+          <w:sz w:val="19"/>
+          <w:szCs w:val="19"/>
+        </w:rPr>
+      </w:pPr>
+      <w:r>
+        <w:rPr>
+          <w:rFonts w:ascii="Consolas" w:hAnsi="Consolas" w:cs="Consolas"/>
+          <w:color w:val="000000"/>
+          <w:sz w:val="19"/>
+          <w:szCs w:val="19"/>
+        </w:rPr>
+        <w:t>}</w:t>
+      </w:r>
+    </w:p>
+    <w:p>
+      <w:pPr>
+        <w:pStyle w:val="ListParagraph"/>
+        <w:numPr>
+          <w:ilvl w:val="0"/>
+          <w:numId w:val="9"/>
+        </w:numPr>
+      </w:pPr>
+      <w:r>
+        <w:t xml:space="preserve">Wykorzystane funkcji hashująceh </w:t>
+      </w:r>
+      <w:r>
+        <w:rPr>
+          <w:rFonts w:ascii="Consolas" w:hAnsi="Consolas" w:cs="Consolas"/>
+          <w:b/>
+          <w:color w:val="2B91AF"/>
+          <w:sz w:val="19"/>
+          <w:szCs w:val="19"/>
+        </w:rPr>
+        <w:t>SHA512</w:t>
+      </w:r>
+      <w:r>
+        <w:t xml:space="preserve"> na haśle i dodaniem do niego soli.</w:t>
+      </w:r>
+    </w:p>
+    <w:p>
+      <w:pPr>
+        <w:autoSpaceDE w:val="0"/>
+        <w:autoSpaceDN w:val="0"/>
+        <w:adjustRightInd w:val="0"/>
+        <w:spacing w:before="0" w:after="0" w:line="240" w:lineRule="auto"/>
+        <w:ind w:left="1778" w:right="0"/>
+        <w:rPr>
+          <w:rFonts w:ascii="Consolas" w:hAnsi="Consolas" w:cs="Consolas"/>
+          <w:color w:val="000000"/>
+          <w:sz w:val="19"/>
+          <w:szCs w:val="19"/>
+          <w:lang w:val="en-US"/>
+        </w:rPr>
+      </w:pPr>
+      <w:r>
+        <w:rPr>
+          <w:rFonts w:ascii="Consolas" w:hAnsi="Consolas" w:cs="Consolas"/>
+          <w:color w:val="0000FF"/>
+          <w:sz w:val="19"/>
+          <w:szCs w:val="19"/>
+          <w:lang w:val="en-US"/>
+        </w:rPr>
+        <w:t>private</w:t>
+      </w:r>
+      <w:r>
+        <w:rPr>
+          <w:rFonts w:ascii="Consolas" w:hAnsi="Consolas" w:cs="Consolas"/>
+          <w:color w:val="000000"/>
+          <w:sz w:val="19"/>
+          <w:szCs w:val="19"/>
+          <w:lang w:val="en-US"/>
+        </w:rPr>
+        <w:t xml:space="preserve"> </w:t>
+      </w:r>
+      <w:r>
+        <w:rPr>
+          <w:rFonts w:ascii="Consolas" w:hAnsi="Consolas" w:cs="Consolas"/>
+          <w:color w:val="2B91AF"/>
+          <w:sz w:val="19"/>
+          <w:szCs w:val="19"/>
+          <w:lang w:val="en-US"/>
+        </w:rPr>
+        <w:t>Byte</w:t>
+      </w:r>
+      <w:r>
+        <w:rPr>
+          <w:rFonts w:ascii="Consolas" w:hAnsi="Consolas" w:cs="Consolas"/>
+          <w:color w:val="000000"/>
+          <w:sz w:val="19"/>
+          <w:szCs w:val="19"/>
+          <w:lang w:val="en-US"/>
+        </w:rPr>
+        <w:t>[] GenerateSaltedHash(</w:t>
+      </w:r>
+      <w:r>
+        <w:rPr>
+          <w:rFonts w:ascii="Consolas" w:hAnsi="Consolas" w:cs="Consolas"/>
+          <w:color w:val="2B91AF"/>
+          <w:sz w:val="19"/>
+          <w:szCs w:val="19"/>
+          <w:lang w:val="en-US"/>
+        </w:rPr>
+        <w:t>Byte</w:t>
+      </w:r>
+      <w:r>
+        <w:rPr>
+          <w:rFonts w:ascii="Consolas" w:hAnsi="Consolas" w:cs="Consolas"/>
+          <w:color w:val="000000"/>
+          <w:sz w:val="19"/>
+          <w:szCs w:val="19"/>
+          <w:lang w:val="en-US"/>
+        </w:rPr>
+        <w:t>[] pl</w:t>
+      </w:r>
+      <w:r>
+        <w:rPr>
+          <w:rFonts w:ascii="Consolas" w:hAnsi="Consolas" w:cs="Consolas"/>
+          <w:color w:val="000000"/>
+          <w:sz w:val="19"/>
+          <w:szCs w:val="19"/>
+          <w:lang w:val="en-US"/>
+        </w:rPr>
+        <w:t xml:space="preserve">ainText, </w:t>
+      </w:r>
+      <w:r>
+        <w:rPr>
+          <w:rFonts w:ascii="Consolas" w:hAnsi="Consolas" w:cs="Consolas"/>
+          <w:color w:val="2B91AF"/>
+          <w:sz w:val="19"/>
+          <w:szCs w:val="19"/>
+          <w:lang w:val="en-US"/>
+        </w:rPr>
+        <w:t>Byte</w:t>
+      </w:r>
+      <w:r>
+        <w:rPr>
+          <w:rFonts w:ascii="Consolas" w:hAnsi="Consolas" w:cs="Consolas"/>
+          <w:color w:val="000000"/>
+          <w:sz w:val="19"/>
+          <w:szCs w:val="19"/>
+          <w:lang w:val="en-US"/>
+        </w:rPr>
+        <w:t>[] salt)</w:t>
+      </w:r>
+    </w:p>
+    <w:p>
+      <w:pPr>
+        <w:autoSpaceDE w:val="0"/>
+        <w:autoSpaceDN w:val="0"/>
+        <w:adjustRightInd w:val="0"/>
+        <w:spacing w:before="0" w:after="0" w:line="240" w:lineRule="auto"/>
+        <w:ind w:left="1778" w:right="0"/>
+        <w:rPr>
+          <w:rFonts w:ascii="Consolas" w:hAnsi="Consolas" w:cs="Consolas"/>
+          <w:color w:val="000000"/>
+          <w:sz w:val="19"/>
+          <w:szCs w:val="19"/>
+          <w:lang w:val="en-US"/>
+        </w:rPr>
+      </w:pPr>
+      <w:r>
+        <w:rPr>
+          <w:rFonts w:ascii="Consolas" w:hAnsi="Consolas" w:cs="Consolas"/>
+          <w:color w:val="000000"/>
+          <w:sz w:val="19"/>
+          <w:szCs w:val="19"/>
+          <w:lang w:val="en-US"/>
+        </w:rPr>
+        <w:t>{</w:t>
+      </w:r>
+    </w:p>
+    <w:p>
+      <w:pPr>
+        <w:autoSpaceDE w:val="0"/>
+        <w:autoSpaceDN w:val="0"/>
+        <w:adjustRightInd w:val="0"/>
+        <w:spacing w:before="0" w:after="0" w:line="240" w:lineRule="auto"/>
+        <w:ind w:left="1778" w:right="0"/>
+        <w:rPr>
+          <w:rFonts w:ascii="Consolas" w:hAnsi="Consolas" w:cs="Consolas"/>
+          <w:color w:val="000000"/>
+          <w:sz w:val="19"/>
+          <w:szCs w:val="19"/>
+          <w:lang w:val="en-US"/>
+        </w:rPr>
+      </w:pPr>
+      <w:r>
+        <w:rPr>
+          <w:rFonts w:ascii="Consolas" w:hAnsi="Consolas" w:cs="Consolas"/>
+          <w:color w:val="000000"/>
+          <w:sz w:val="19"/>
+          <w:szCs w:val="19"/>
+          <w:lang w:val="en-US"/>
+        </w:rPr>
+        <w:tab/>
+      </w:r>
+      <w:r>
+        <w:rPr>
+          <w:rFonts w:ascii="Consolas" w:hAnsi="Consolas" w:cs="Consolas"/>
+          <w:color w:val="2B91AF"/>
+          <w:sz w:val="19"/>
+          <w:szCs w:val="19"/>
+          <w:lang w:val="en-US"/>
+        </w:rPr>
+        <w:t>HashAlgorithm</w:t>
+      </w:r>
+      <w:r>
+        <w:rPr>
+          <w:rFonts w:ascii="Consolas" w:hAnsi="Consolas" w:cs="Consolas"/>
+          <w:color w:val="000000"/>
+          <w:sz w:val="19"/>
+          <w:szCs w:val="19"/>
+          <w:lang w:val="en-US"/>
+        </w:rPr>
+        <w:t xml:space="preserve"> algorithm = </w:t>
+      </w:r>
+      <w:r>
+        <w:rPr>
+          <w:rFonts w:ascii="Consolas" w:hAnsi="Consolas" w:cs="Consolas"/>
+          <w:color w:val="2B91AF"/>
+          <w:sz w:val="19"/>
+          <w:szCs w:val="19"/>
+          <w:lang w:val="en-US"/>
+        </w:rPr>
+        <w:t>SHA512</w:t>
+      </w:r>
+      <w:r>
+        <w:rPr>
+          <w:rFonts w:ascii="Consolas" w:hAnsi="Consolas" w:cs="Consolas"/>
+          <w:color w:val="000000"/>
+          <w:sz w:val="19"/>
+          <w:szCs w:val="19"/>
+          <w:lang w:val="en-US"/>
+        </w:rPr>
+        <w:t>.Create();</w:t>
+      </w:r>
+    </w:p>
+    <w:p>
+      <w:pPr>
+        <w:autoSpaceDE w:val="0"/>
+        <w:autoSpaceDN w:val="0"/>
+        <w:adjustRightInd w:val="0"/>
+        <w:spacing w:before="0" w:after="0" w:line="240" w:lineRule="auto"/>
+        <w:ind w:left="1778" w:right="0"/>
+        <w:rPr>
+          <w:rFonts w:ascii="Consolas" w:hAnsi="Consolas" w:cs="Consolas"/>
+          <w:color w:val="000000"/>
+          <w:sz w:val="19"/>
+          <w:szCs w:val="19"/>
+          <w:lang w:val="en-US"/>
+        </w:rPr>
+      </w:pPr>
+    </w:p>
+    <w:p>
+      <w:pPr>
+        <w:autoSpaceDE w:val="0"/>
+        <w:autoSpaceDN w:val="0"/>
+        <w:adjustRightInd w:val="0"/>
+        <w:spacing w:before="0" w:after="0" w:line="240" w:lineRule="auto"/>
+        <w:ind w:left="1778" w:right="0"/>
+        <w:rPr>
+          <w:rFonts w:ascii="Consolas" w:hAnsi="Consolas" w:cs="Consolas"/>
+          <w:color w:val="000000"/>
+          <w:sz w:val="19"/>
+          <w:szCs w:val="19"/>
+          <w:lang w:val="en-US"/>
+        </w:rPr>
+      </w:pPr>
+      <w:r>
+        <w:rPr>
+          <w:rFonts w:ascii="Consolas" w:hAnsi="Consolas" w:cs="Consolas"/>
+          <w:color w:val="000000"/>
+          <w:sz w:val="19"/>
+          <w:szCs w:val="19"/>
+          <w:lang w:val="en-US"/>
+        </w:rPr>
+        <w:tab/>
+      </w:r>
+      <w:r>
+        <w:rPr>
+          <w:rFonts w:ascii="Consolas" w:hAnsi="Consolas" w:cs="Consolas"/>
+          <w:color w:val="2B91AF"/>
+          <w:sz w:val="19"/>
+          <w:szCs w:val="19"/>
+          <w:lang w:val="en-US"/>
+        </w:rPr>
+        <w:t>Byte</w:t>
+      </w:r>
+      <w:r>
+        <w:rPr>
+          <w:rFonts w:ascii="Consolas" w:hAnsi="Consolas" w:cs="Consolas"/>
+          <w:color w:val="000000"/>
+          <w:sz w:val="19"/>
+          <w:szCs w:val="19"/>
+          <w:lang w:val="en-US"/>
+        </w:rPr>
+        <w:t>[] plainTextWithSaltBytes =</w:t>
+      </w:r>
+    </w:p>
+    <w:p>
+      <w:pPr>
+        <w:pStyle w:val="ListParagraph"/>
+        <w:autoSpaceDE w:val="0"/>
+        <w:autoSpaceDN w:val="0"/>
+        <w:adjustRightInd w:val="0"/>
+        <w:spacing w:before="0" w:after="0" w:line="240" w:lineRule="auto"/>
+        <w:ind w:left="2138" w:right="0"/>
+        <w:rPr>
+          <w:rFonts w:ascii="Consolas" w:hAnsi="Consolas" w:cs="Consolas"/>
+          <w:color w:val="000000"/>
+          <w:sz w:val="19"/>
+          <w:szCs w:val="19"/>
+          <w:lang w:val="en-US"/>
+        </w:rPr>
+      </w:pPr>
+      <w:r>
+        <w:rPr>
+          <w:rFonts w:ascii="Consolas" w:hAnsi="Consolas" w:cs="Consolas"/>
+          <w:color w:val="0000FF"/>
+          <w:sz w:val="19"/>
+          <w:szCs w:val="19"/>
+          <w:lang w:val="en-US"/>
+        </w:rPr>
+        <w:t>new</w:t>
+      </w:r>
+      <w:r>
+        <w:rPr>
+          <w:rFonts w:ascii="Consolas" w:hAnsi="Consolas" w:cs="Consolas"/>
+          <w:color w:val="000000"/>
+          <w:sz w:val="19"/>
+          <w:szCs w:val="19"/>
+          <w:lang w:val="en-US"/>
+        </w:rPr>
+        <w:t xml:space="preserve"> </w:t>
+      </w:r>
+      <w:r>
+        <w:rPr>
+          <w:rFonts w:ascii="Consolas" w:hAnsi="Consolas" w:cs="Consolas"/>
+          <w:color w:val="2B91AF"/>
+          <w:sz w:val="19"/>
+          <w:szCs w:val="19"/>
+          <w:lang w:val="en-US"/>
+        </w:rPr>
+        <w:t>Byte</w:t>
+      </w:r>
+      <w:r>
+        <w:rPr>
+          <w:rFonts w:ascii="Consolas" w:hAnsi="Consolas" w:cs="Consolas"/>
+          <w:color w:val="000000"/>
+          <w:sz w:val="19"/>
+          <w:szCs w:val="19"/>
+          <w:lang w:val="en-US"/>
+        </w:rPr>
+        <w:t>[plainText.Length + salt.Length];</w:t>
+      </w:r>
+    </w:p>
+    <w:p>
+      <w:pPr>
+        <w:autoSpaceDE w:val="0"/>
+        <w:autoSpaceDN w:val="0"/>
+        <w:adjustRightInd w:val="0"/>
+        <w:spacing w:before="0" w:after="0" w:line="240" w:lineRule="auto"/>
+        <w:ind w:left="1778" w:right="0"/>
+        <w:rPr>
+          <w:rFonts w:ascii="Consolas" w:hAnsi="Consolas" w:cs="Consolas"/>
+          <w:color w:val="000000"/>
+          <w:sz w:val="19"/>
+          <w:szCs w:val="19"/>
+          <w:lang w:val="en-US"/>
+        </w:rPr>
+      </w:pPr>
+    </w:p>
+    <w:p>
+      <w:pPr>
+        <w:autoSpaceDE w:val="0"/>
+        <w:autoSpaceDN w:val="0"/>
+        <w:adjustRightInd w:val="0"/>
+        <w:spacing w:before="0" w:after="0" w:line="240" w:lineRule="auto"/>
+        <w:ind w:left="1778" w:right="0"/>
+        <w:rPr>
+          <w:rFonts w:ascii="Consolas" w:hAnsi="Consolas" w:cs="Consolas"/>
+          <w:color w:val="000000"/>
+          <w:sz w:val="19"/>
+          <w:szCs w:val="19"/>
+          <w:lang w:val="en-US"/>
+        </w:rPr>
+      </w:pPr>
+      <w:r>
+        <w:rPr>
+          <w:rFonts w:ascii="Consolas" w:hAnsi="Consolas" w:cs="Consolas"/>
+          <w:color w:val="0000FF"/>
+          <w:sz w:val="19"/>
+          <w:szCs w:val="19"/>
+          <w:lang w:val="en-US"/>
+        </w:rPr>
+        <w:tab/>
+      </w:r>
+      <w:r>
+        <w:rPr>
+          <w:rFonts w:ascii="Consolas" w:hAnsi="Consolas" w:cs="Consolas"/>
+          <w:color w:val="0000FF"/>
+          <w:sz w:val="19"/>
+          <w:szCs w:val="19"/>
+          <w:lang w:val="en-US"/>
+        </w:rPr>
+        <w:t>for</w:t>
+      </w:r>
+      <w:r>
+        <w:rPr>
+          <w:rFonts w:ascii="Consolas" w:hAnsi="Consolas" w:cs="Consolas"/>
+          <w:color w:val="000000"/>
+          <w:sz w:val="19"/>
+          <w:szCs w:val="19"/>
+          <w:lang w:val="en-US"/>
+        </w:rPr>
+        <w:t xml:space="preserve"> (</w:t>
+      </w:r>
+      <w:r>
+        <w:rPr>
+          <w:rFonts w:ascii="Consolas" w:hAnsi="Consolas" w:cs="Consolas"/>
+          <w:color w:val="2B91AF"/>
+          <w:sz w:val="19"/>
+          <w:szCs w:val="19"/>
+          <w:lang w:val="en-US"/>
+        </w:rPr>
+        <w:t>Int32</w:t>
+      </w:r>
+      <w:r>
+        <w:rPr>
+          <w:rFonts w:ascii="Consolas" w:hAnsi="Consolas" w:cs="Consolas"/>
+          <w:color w:val="000000"/>
+          <w:sz w:val="19"/>
+          <w:szCs w:val="19"/>
+          <w:lang w:val="en-US"/>
+        </w:rPr>
+        <w:t xml:space="preserve"> i = 0; i &lt; plainText.Length; i++)</w:t>
+      </w:r>
+    </w:p>
+    <w:p>
+      <w:pPr>
+        <w:autoSpaceDE w:val="0"/>
+        <w:autoSpaceDN w:val="0"/>
+        <w:adjustRightInd w:val="0"/>
+        <w:spacing w:before="0" w:after="0" w:line="240" w:lineRule="auto"/>
+        <w:ind w:left="1778" w:right="0"/>
+        <w:rPr>
+          <w:rFonts w:ascii="Consolas" w:hAnsi="Consolas" w:cs="Consolas"/>
+          <w:color w:val="000000"/>
+          <w:sz w:val="19"/>
+          <w:szCs w:val="19"/>
+          <w:lang w:val="en-US"/>
+        </w:rPr>
+      </w:pPr>
+      <w:r>
+        <w:rPr>
+          <w:rFonts w:ascii="Consolas" w:hAnsi="Consolas" w:cs="Consolas"/>
+          <w:color w:val="000000"/>
+          <w:sz w:val="19"/>
+          <w:szCs w:val="19"/>
+          <w:lang w:val="en-US"/>
+        </w:rPr>
+        <w:tab/>
+      </w:r>
+      <w:r>
+        <w:rPr>
+          <w:rFonts w:ascii="Consolas" w:hAnsi="Consolas" w:cs="Consolas"/>
+          <w:color w:val="000000"/>
+          <w:sz w:val="19"/>
+          <w:szCs w:val="19"/>
+          <w:lang w:val="en-US"/>
+        </w:rPr>
+        <w:tab/>
+      </w:r>
+      <w:r>
+        <w:rPr>
+          <w:rFonts w:ascii="Consolas" w:hAnsi="Consolas" w:cs="Consolas"/>
+          <w:color w:val="000000"/>
+          <w:sz w:val="19"/>
+          <w:szCs w:val="19"/>
+          <w:lang w:val="en-US"/>
+        </w:rPr>
+        <w:t>plainTextWithSaltBytes[i] = plainText[i];</w:t>
+      </w:r>
+    </w:p>
+    <w:p>
+      <w:pPr>
+        <w:autoSpaceDE w:val="0"/>
+        <w:autoSpaceDN w:val="0"/>
+        <w:adjustRightInd w:val="0"/>
+        <w:spacing w:before="0" w:after="0" w:line="240" w:lineRule="auto"/>
+        <w:ind w:left="1778" w:right="0"/>
+        <w:rPr>
+          <w:rFonts w:ascii="Consolas" w:hAnsi="Consolas" w:cs="Consolas"/>
+          <w:color w:val="000000"/>
+          <w:sz w:val="19"/>
+          <w:szCs w:val="19"/>
+          <w:lang w:val="en-US"/>
+        </w:rPr>
+      </w:pPr>
+    </w:p>
+    <w:p>
+      <w:pPr>
+        <w:autoSpaceDE w:val="0"/>
+        <w:autoSpaceDN w:val="0"/>
+        <w:adjustRightInd w:val="0"/>
+        <w:spacing w:before="0" w:after="0" w:line="240" w:lineRule="auto"/>
+        <w:ind w:left="1778" w:right="0"/>
+        <w:rPr>
+          <w:rFonts w:ascii="Consolas" w:hAnsi="Consolas" w:cs="Consolas"/>
+          <w:color w:val="000000"/>
+          <w:sz w:val="19"/>
+          <w:szCs w:val="19"/>
+          <w:lang w:val="en-US"/>
+        </w:rPr>
+      </w:pPr>
+      <w:r>
+        <w:rPr>
+          <w:rFonts w:ascii="Consolas" w:hAnsi="Consolas" w:cs="Consolas"/>
+          <w:color w:val="0000FF"/>
+          <w:sz w:val="19"/>
+          <w:szCs w:val="19"/>
+          <w:lang w:val="en-US"/>
+        </w:rPr>
+        <w:tab/>
+      </w:r>
+      <w:r>
+        <w:rPr>
+          <w:rFonts w:ascii="Consolas" w:hAnsi="Consolas" w:cs="Consolas"/>
+          <w:color w:val="0000FF"/>
+          <w:sz w:val="19"/>
+          <w:szCs w:val="19"/>
+          <w:lang w:val="en-US"/>
+        </w:rPr>
+        <w:t>for</w:t>
+      </w:r>
+      <w:r>
+        <w:rPr>
+          <w:rFonts w:ascii="Consolas" w:hAnsi="Consolas" w:cs="Consolas"/>
+          <w:color w:val="000000"/>
+          <w:sz w:val="19"/>
+          <w:szCs w:val="19"/>
+          <w:lang w:val="en-US"/>
+        </w:rPr>
+        <w:t xml:space="preserve"> (</w:t>
+      </w:r>
+      <w:r>
+        <w:rPr>
+          <w:rFonts w:ascii="Consolas" w:hAnsi="Consolas" w:cs="Consolas"/>
+          <w:color w:val="2B91AF"/>
+          <w:sz w:val="19"/>
+          <w:szCs w:val="19"/>
+          <w:lang w:val="en-US"/>
+        </w:rPr>
+        <w:t>Int32</w:t>
+      </w:r>
+      <w:r>
+        <w:rPr>
+          <w:rFonts w:ascii="Consolas" w:hAnsi="Consolas" w:cs="Consolas"/>
+          <w:color w:val="000000"/>
+          <w:sz w:val="19"/>
+          <w:szCs w:val="19"/>
+          <w:lang w:val="en-US"/>
+        </w:rPr>
+        <w:t xml:space="preserve"> i = 0; i &lt; salt.Length; i++)</w:t>
+      </w:r>
+    </w:p>
+    <w:p>
+      <w:pPr>
+        <w:autoSpaceDE w:val="0"/>
+        <w:autoSpaceDN w:val="0"/>
+        <w:adjustRightInd w:val="0"/>
+        <w:spacing w:before="0" w:after="0" w:line="240" w:lineRule="auto"/>
+        <w:ind w:left="1778" w:right="0"/>
+        <w:rPr>
+          <w:rFonts w:ascii="Consolas" w:hAnsi="Consolas" w:cs="Consolas"/>
+          <w:color w:val="000000"/>
+          <w:sz w:val="19"/>
+          <w:szCs w:val="19"/>
+          <w:lang w:val="en-US"/>
+        </w:rPr>
+      </w:pPr>
+      <w:r>
+        <w:rPr>
+          <w:rFonts w:ascii="Consolas" w:hAnsi="Consolas" w:cs="Consolas"/>
+          <w:color w:val="000000"/>
+          <w:sz w:val="19"/>
+          <w:szCs w:val="19"/>
+          <w:lang w:val="en-US"/>
+        </w:rPr>
+        <w:tab/>
+      </w:r>
+      <w:r>
+        <w:rPr>
+          <w:rFonts w:ascii="Consolas" w:hAnsi="Consolas" w:cs="Consolas"/>
+          <w:color w:val="000000"/>
+          <w:sz w:val="19"/>
+          <w:szCs w:val="19"/>
+          <w:lang w:val="en-US"/>
+        </w:rPr>
+        <w:tab/>
+      </w:r>
+      <w:r>
+        <w:rPr>
+          <w:rFonts w:ascii="Consolas" w:hAnsi="Consolas" w:cs="Consolas"/>
+          <w:color w:val="000000"/>
+          <w:sz w:val="19"/>
+          <w:szCs w:val="19"/>
+          <w:lang w:val="en-US"/>
+        </w:rPr>
+        <w:t>plainTextWithSaltBytes[plainText.Length + i] = salt[i];</w:t>
+      </w:r>
+    </w:p>
+    <w:p>
+      <w:pPr>
+        <w:autoSpaceDE w:val="0"/>
+        <w:autoSpaceDN w:val="0"/>
+        <w:adjustRightInd w:val="0"/>
+        <w:spacing w:before="0" w:after="0" w:line="240" w:lineRule="auto"/>
+        <w:ind w:left="1778" w:right="0"/>
+        <w:rPr>
+          <w:rFonts w:ascii="Consolas" w:hAnsi="Consolas" w:cs="Consolas"/>
+          <w:color w:val="000000"/>
+          <w:sz w:val="19"/>
+          <w:szCs w:val="19"/>
+          <w:lang w:val="en-US"/>
+        </w:rPr>
+      </w:pPr>
+    </w:p>
+    <w:p>
+      <w:pPr>
+        <w:autoSpaceDE w:val="0"/>
+        <w:autoSpaceDN w:val="0"/>
+        <w:adjustRightInd w:val="0"/>
+        <w:spacing w:before="0" w:after="0" w:line="240" w:lineRule="auto"/>
+        <w:ind w:left="1778" w:right="0"/>
+        <w:rPr>
+          <w:rFonts w:ascii="Consolas" w:hAnsi="Consolas" w:cs="Consolas"/>
+          <w:color w:val="000000"/>
+          <w:sz w:val="19"/>
+          <w:szCs w:val="19"/>
+          <w:lang w:val="en-US"/>
+        </w:rPr>
+      </w:pPr>
+      <w:r>
+        <w:rPr>
+          <w:rFonts w:ascii="Consolas" w:hAnsi="Consolas" w:cs="Consolas"/>
+          <w:color w:val="0000FF"/>
+          <w:sz w:val="19"/>
+          <w:szCs w:val="19"/>
+          <w:lang w:val="en-US"/>
+        </w:rPr>
+        <w:tab/>
+      </w:r>
+      <w:r>
+        <w:rPr>
+          <w:rFonts w:ascii="Consolas" w:hAnsi="Consolas" w:cs="Consolas"/>
+          <w:color w:val="0000FF"/>
+          <w:sz w:val="19"/>
+          <w:szCs w:val="19"/>
+          <w:lang w:val="en-US"/>
+        </w:rPr>
+        <w:t>return</w:t>
+      </w:r>
+      <w:r>
+        <w:rPr>
+          <w:rFonts w:ascii="Consolas" w:hAnsi="Consolas" w:cs="Consolas"/>
+          <w:color w:val="000000"/>
+          <w:sz w:val="19"/>
+          <w:szCs w:val="19"/>
+          <w:lang w:val="en-US"/>
+        </w:rPr>
+        <w:t xml:space="preserve"> algorithm.ComputeHash(plainTextWithSaltBytes);</w:t>
+      </w:r>
+    </w:p>
+    <w:p>
+      <w:pPr>
+        <w:autoSpaceDE w:val="0"/>
+        <w:autoSpaceDN w:val="0"/>
+        <w:adjustRightInd w:val="0"/>
+        <w:spacing w:before="0" w:after="0" w:line="240" w:lineRule="auto"/>
+        <w:ind w:left="1778" w:right="0"/>
+        <w:rPr>
+          <w:rFonts w:ascii="Consolas" w:hAnsi="Consolas" w:cs="Consolas"/>
+          <w:color w:val="000000"/>
+          <w:sz w:val="19"/>
+          <w:szCs w:val="19"/>
+        </w:rPr>
+      </w:pPr>
+      <w:r>
+        <w:rPr>
+          <w:rFonts w:ascii="Consolas" w:hAnsi="Consolas" w:cs="Consolas"/>
+          <w:color w:val="000000"/>
+          <w:sz w:val="19"/>
+          <w:szCs w:val="19"/>
+        </w:rPr>
+        <w:t>}</w:t>
+      </w:r>
+    </w:p>
+    <w:p>
+      <w:pPr>
+        <w:pStyle w:val="ListParagraph"/>
+        <w:ind w:left="2138"/>
+      </w:pPr>
+    </w:p>
+    <w:p>
+      <w:pPr>
+        <w:pStyle w:val="ListParagraph"/>
+        <w:numPr>
+          <w:ilvl w:val="0"/>
+          <w:numId w:val="9"/>
+        </w:numPr>
+      </w:pPr>
+      <w:r>
+        <w:t>Zapis hashu oraz soli w bazie danych.</w:t>
+      </w:r>
+    </w:p>
+    <w:p/>
+    <w:p>
+      <w:r>
+        <w:t>Walidacja hasła podanego przez użytkownika</w:t>
       </w:r>
       <w:bookmarkStart w:id="4" w:name="_GoBack"/>
       <w:bookmarkEnd w:id="4"/>
+      <w:r>
+        <w:t>.</w:t>
+      </w:r>
+    </w:p>
+    <w:p>
+      <w:pPr>
+        <w:pStyle w:val="ListParagraph"/>
+        <w:numPr>
+          <w:ilvl w:val="0"/>
+          <w:numId w:val="10"/>
+        </w:numPr>
+      </w:pPr>
+      <w:r>
+        <w:t>Pobranie z bazy danych hashu oraz soli dla podanego użytkownika.</w:t>
+      </w:r>
+    </w:p>
+    <w:p>
+      <w:pPr>
+        <w:pStyle w:val="ListParagraph"/>
+        <w:numPr>
+          <w:ilvl w:val="0"/>
+          <w:numId w:val="10"/>
+        </w:numPr>
+      </w:pPr>
+      <w:r>
+        <w:t>Wygenerowanie hashu za pomocą funkcji hashującej przy pomocy pobranej soli oraz hasła podanego przez użytkownika.</w:t>
+      </w:r>
+    </w:p>
+    <w:p>
+      <w:pPr>
+        <w:pStyle w:val="ListParagraph"/>
+        <w:numPr>
+          <w:ilvl w:val="0"/>
+          <w:numId w:val="10"/>
+        </w:numPr>
+      </w:pPr>
+      <w:r>
+        <w:t>Porównanie hashu przechowywanego w bazie danych z wygenerowanym w czasie próby logowania przez użytkownika.</w:t>
+      </w:r>
+    </w:p>
+    <w:p>
+      <w:pPr>
+        <w:spacing w:before="0" w:after="0" w:line="240" w:lineRule="auto"/>
+        <w:ind w:left="0" w:right="0"/>
+      </w:pPr>
+      <w:r>
+        <w:br w:type="page"/>
+      </w:r>
+    </w:p>
+    <w:p>
+      <w:pPr>
+        <w:ind w:left="0"/>
+      </w:pPr>
     </w:p>
     <w:sectPr>
       <w:pgSz w:w="11906" w:h="16838"/>
@@ -1877,6 +3042,178 @@
     </w:lvl>
   </w:abstractNum>
   <w:abstractNum w:abstractNumId="5" w15:restartNumberingAfterBreak="0">
+    <w:nsid w:val="4D9A5A44"/>
+    <w:multiLevelType w:val="hybridMultilevel"/>
+    <w:tmpl w:val="7C261D8A"/>
+    <w:lvl w:ilvl="0" w:tplc="0415000F">
+      <w:start w:val="1"/>
+      <w:numFmt w:val="decimal"/>
+      <w:lvlText w:val="%1."/>
+      <w:lvlJc w:val="left"/>
+      <w:pPr>
+        <w:ind w:left="2138" w:hanging="360"/>
+      </w:pPr>
+    </w:lvl>
+    <w:lvl w:ilvl="1" w:tplc="04150019" w:tentative="1">
+      <w:start w:val="1"/>
+      <w:numFmt w:val="lowerLetter"/>
+      <w:lvlText w:val="%2."/>
+      <w:lvlJc w:val="left"/>
+      <w:pPr>
+        <w:ind w:left="2858" w:hanging="360"/>
+      </w:pPr>
+    </w:lvl>
+    <w:lvl w:ilvl="2" w:tplc="0415001B" w:tentative="1">
+      <w:start w:val="1"/>
+      <w:numFmt w:val="lowerRoman"/>
+      <w:lvlText w:val="%3."/>
+      <w:lvlJc w:val="right"/>
+      <w:pPr>
+        <w:ind w:left="3578" w:hanging="180"/>
+      </w:pPr>
+    </w:lvl>
+    <w:lvl w:ilvl="3" w:tplc="0415000F" w:tentative="1">
+      <w:start w:val="1"/>
+      <w:numFmt w:val="decimal"/>
+      <w:lvlText w:val="%4."/>
+      <w:lvlJc w:val="left"/>
+      <w:pPr>
+        <w:ind w:left="4298" w:hanging="360"/>
+      </w:pPr>
+    </w:lvl>
+    <w:lvl w:ilvl="4" w:tplc="04150019" w:tentative="1">
+      <w:start w:val="1"/>
+      <w:numFmt w:val="lowerLetter"/>
+      <w:lvlText w:val="%5."/>
+      <w:lvlJc w:val="left"/>
+      <w:pPr>
+        <w:ind w:left="5018" w:hanging="360"/>
+      </w:pPr>
+    </w:lvl>
+    <w:lvl w:ilvl="5" w:tplc="0415001B" w:tentative="1">
+      <w:start w:val="1"/>
+      <w:numFmt w:val="lowerRoman"/>
+      <w:lvlText w:val="%6."/>
+      <w:lvlJc w:val="right"/>
+      <w:pPr>
+        <w:ind w:left="5738" w:hanging="180"/>
+      </w:pPr>
+    </w:lvl>
+    <w:lvl w:ilvl="6" w:tplc="0415000F" w:tentative="1">
+      <w:start w:val="1"/>
+      <w:numFmt w:val="decimal"/>
+      <w:lvlText w:val="%7."/>
+      <w:lvlJc w:val="left"/>
+      <w:pPr>
+        <w:ind w:left="6458" w:hanging="360"/>
+      </w:pPr>
+    </w:lvl>
+    <w:lvl w:ilvl="7" w:tplc="04150019" w:tentative="1">
+      <w:start w:val="1"/>
+      <w:numFmt w:val="lowerLetter"/>
+      <w:lvlText w:val="%8."/>
+      <w:lvlJc w:val="left"/>
+      <w:pPr>
+        <w:ind w:left="7178" w:hanging="360"/>
+      </w:pPr>
+    </w:lvl>
+    <w:lvl w:ilvl="8" w:tplc="0415001B" w:tentative="1">
+      <w:start w:val="1"/>
+      <w:numFmt w:val="lowerRoman"/>
+      <w:lvlText w:val="%9."/>
+      <w:lvlJc w:val="right"/>
+      <w:pPr>
+        <w:ind w:left="7898" w:hanging="180"/>
+      </w:pPr>
+    </w:lvl>
+  </w:abstractNum>
+  <w:abstractNum w:abstractNumId="6" w15:restartNumberingAfterBreak="0">
+    <w:nsid w:val="5F7F5534"/>
+    <w:multiLevelType w:val="hybridMultilevel"/>
+    <w:tmpl w:val="7C261D8A"/>
+    <w:lvl w:ilvl="0" w:tplc="0415000F">
+      <w:start w:val="1"/>
+      <w:numFmt w:val="decimal"/>
+      <w:lvlText w:val="%1."/>
+      <w:lvlJc w:val="left"/>
+      <w:pPr>
+        <w:ind w:left="2138" w:hanging="360"/>
+      </w:pPr>
+    </w:lvl>
+    <w:lvl w:ilvl="1" w:tplc="04150019" w:tentative="1">
+      <w:start w:val="1"/>
+      <w:numFmt w:val="lowerLetter"/>
+      <w:lvlText w:val="%2."/>
+      <w:lvlJc w:val="left"/>
+      <w:pPr>
+        <w:ind w:left="2858" w:hanging="360"/>
+      </w:pPr>
+    </w:lvl>
+    <w:lvl w:ilvl="2" w:tplc="0415001B" w:tentative="1">
+      <w:start w:val="1"/>
+      <w:numFmt w:val="lowerRoman"/>
+      <w:lvlText w:val="%3."/>
+      <w:lvlJc w:val="right"/>
+      <w:pPr>
+        <w:ind w:left="3578" w:hanging="180"/>
+      </w:pPr>
+    </w:lvl>
+    <w:lvl w:ilvl="3" w:tplc="0415000F" w:tentative="1">
+      <w:start w:val="1"/>
+      <w:numFmt w:val="decimal"/>
+      <w:lvlText w:val="%4."/>
+      <w:lvlJc w:val="left"/>
+      <w:pPr>
+        <w:ind w:left="4298" w:hanging="360"/>
+      </w:pPr>
+    </w:lvl>
+    <w:lvl w:ilvl="4" w:tplc="04150019" w:tentative="1">
+      <w:start w:val="1"/>
+      <w:numFmt w:val="lowerLetter"/>
+      <w:lvlText w:val="%5."/>
+      <w:lvlJc w:val="left"/>
+      <w:pPr>
+        <w:ind w:left="5018" w:hanging="360"/>
+      </w:pPr>
+    </w:lvl>
+    <w:lvl w:ilvl="5" w:tplc="0415001B" w:tentative="1">
+      <w:start w:val="1"/>
+      <w:numFmt w:val="lowerRoman"/>
+      <w:lvlText w:val="%6."/>
+      <w:lvlJc w:val="right"/>
+      <w:pPr>
+        <w:ind w:left="5738" w:hanging="180"/>
+      </w:pPr>
+    </w:lvl>
+    <w:lvl w:ilvl="6" w:tplc="0415000F" w:tentative="1">
+      <w:start w:val="1"/>
+      <w:numFmt w:val="decimal"/>
+      <w:lvlText w:val="%7."/>
+      <w:lvlJc w:val="left"/>
+      <w:pPr>
+        <w:ind w:left="6458" w:hanging="360"/>
+      </w:pPr>
+    </w:lvl>
+    <w:lvl w:ilvl="7" w:tplc="04150019" w:tentative="1">
+      <w:start w:val="1"/>
+      <w:numFmt w:val="lowerLetter"/>
+      <w:lvlText w:val="%8."/>
+      <w:lvlJc w:val="left"/>
+      <w:pPr>
+        <w:ind w:left="7178" w:hanging="360"/>
+      </w:pPr>
+    </w:lvl>
+    <w:lvl w:ilvl="8" w:tplc="0415001B" w:tentative="1">
+      <w:start w:val="1"/>
+      <w:numFmt w:val="lowerRoman"/>
+      <w:lvlText w:val="%9."/>
+      <w:lvlJc w:val="right"/>
+      <w:pPr>
+        <w:ind w:left="7898" w:hanging="180"/>
+      </w:pPr>
+    </w:lvl>
+  </w:abstractNum>
+  <w:abstractNum w:abstractNumId="7" w15:restartNumberingAfterBreak="0">
     <w:nsid w:val="6E091978"/>
     <w:multiLevelType w:val="multilevel"/>
     <w:tmpl w:val="8AE03B18"/>
@@ -2016,10 +3353,10 @@
       </w:rPr>
     </w:lvl>
   </w:abstractNum>
-  <w:abstractNum w:abstractNumId="6" w15:restartNumberingAfterBreak="0">
+  <w:abstractNum w:abstractNumId="8" w15:restartNumberingAfterBreak="0">
     <w:nsid w:val="73111C58"/>
     <w:multiLevelType w:val="hybridMultilevel"/>
-    <w:tmpl w:val="3AD0AFE8"/>
+    <w:tmpl w:val="D9FAFCD6"/>
     <w:lvl w:ilvl="0" w:tplc="04150001">
       <w:start w:val="1"/>
       <w:numFmt w:val="bullet"/>
@@ -2129,7 +3466,7 @@
       </w:rPr>
     </w:lvl>
   </w:abstractNum>
-  <w:abstractNum w:abstractNumId="7" w15:restartNumberingAfterBreak="0">
+  <w:abstractNum w:abstractNumId="9" w15:restartNumberingAfterBreak="0">
     <w:nsid w:val="76EC1374"/>
     <w:multiLevelType w:val="hybridMultilevel"/>
     <w:tmpl w:val="E214B712"/>
@@ -2246,7 +3583,7 @@
     <w:abstractNumId w:val="1"/>
   </w:num>
   <w:num w:numId="2">
-    <w:abstractNumId w:val="5"/>
+    <w:abstractNumId w:val="7"/>
   </w:num>
   <w:num w:numId="3">
     <w:abstractNumId w:val="2"/>
@@ -2261,10 +3598,16 @@
     <w:abstractNumId w:val="0"/>
   </w:num>
   <w:num w:numId="7">
-    <w:abstractNumId w:val="6"/>
+    <w:abstractNumId w:val="8"/>
   </w:num>
   <w:num w:numId="8">
-    <w:abstractNumId w:val="7"/>
+    <w:abstractNumId w:val="9"/>
+  </w:num>
+  <w:num w:numId="9">
+    <w:abstractNumId w:val="5"/>
+  </w:num>
+  <w:num w:numId="10">
+    <w:abstractNumId w:val="6"/>
   </w:num>
 </w:numbering>
 </file>
@@ -3236,7 +4579,7 @@
 </file>
 
 <file path=customXml/itemProps1.xml><?xml version="1.0" encoding="utf-8"?>
-<ds:datastoreItem xmlns:ds="http://schemas.openxmlformats.org/officeDocument/2006/customXml" ds:itemID="{58A75494-564E-492E-80BD-F46F00363908}">
+<ds:datastoreItem xmlns:ds="http://schemas.openxmlformats.org/officeDocument/2006/customXml" ds:itemID="{9A6B71E1-B0B9-4DBB-8DB9-1A8455FE622D}">
   <ds:schemaRefs>
     <ds:schemaRef ds:uri="http://schemas.openxmlformats.org/officeDocument/2006/bibliography"/>
   </ds:schemaRefs>

</xml_diff>

<commit_message>
Dodanie tematu zapotrzebowania kalorycznego.
</commit_message>
<xml_diff>
--- a/PracaInżynierska.docx
+++ b/PracaInżynierska.docx
@@ -314,6 +314,7 @@
         </w:rPr>
         <w:br/>
       </w:r>
+      <w:proofErr w:type="spellStart"/>
       <w:r>
         <w:rPr>
           <w:rFonts w:ascii="Cambria" w:hAnsi="Cambria"/>
@@ -322,8 +323,53 @@
           <w:szCs w:val="26"/>
           <w:lang w:val="en-US"/>
         </w:rPr>
-        <w:t>Nr albumu: xxxxxx</w:t>
-      </w:r>
+        <w:t>Nr</w:t>
+      </w:r>
+      <w:proofErr w:type="spellEnd"/>
+      <w:r>
+        <w:rPr>
+          <w:rFonts w:ascii="Cambria" w:hAnsi="Cambria"/>
+          <w:color w:val="000000"/>
+          <w:sz w:val="26"/>
+          <w:szCs w:val="26"/>
+          <w:lang w:val="en-US"/>
+        </w:rPr>
+        <w:t xml:space="preserve"> </w:t>
+      </w:r>
+      <w:proofErr w:type="spellStart"/>
+      <w:r>
+        <w:rPr>
+          <w:rFonts w:ascii="Cambria" w:hAnsi="Cambria"/>
+          <w:color w:val="000000"/>
+          <w:sz w:val="26"/>
+          <w:szCs w:val="26"/>
+          <w:lang w:val="en-US"/>
+        </w:rPr>
+        <w:t>albumu</w:t>
+      </w:r>
+      <w:proofErr w:type="spellEnd"/>
+      <w:r>
+        <w:rPr>
+          <w:rFonts w:ascii="Cambria" w:hAnsi="Cambria"/>
+          <w:color w:val="000000"/>
+          <w:sz w:val="26"/>
+          <w:szCs w:val="26"/>
+          <w:lang w:val="en-US"/>
+        </w:rPr>
+        <w:t xml:space="preserve">: </w:t>
+      </w:r>
+      <w:proofErr w:type="spellStart"/>
+      <w:r>
+        <w:rPr>
+          <w:rFonts w:ascii="Cambria" w:hAnsi="Cambria"/>
+          <w:color w:val="000000"/>
+          <w:sz w:val="26"/>
+          <w:szCs w:val="26"/>
+          <w:lang w:val="en-US"/>
+        </w:rPr>
+        <w:t>xxxxxx</w:t>
+      </w:r>
+      <w:proofErr w:type="spellEnd"/>
     </w:p>
     <w:p>
       <w:pPr>
@@ -825,21 +871,26 @@
       <w:r>
         <w:t>Ludzie coraz chętniej prowadzą zdrowy tryb życia. Przez co jest większe zapotrzebowanie na strony przeznaczone tej dziedzinie. Jednym z głównych czynników zdrowego trybu życia jest dieta. Często błędnie postrzegana jako deficyt kaloryczny. Dieta może służyć zarówno utracie jak i przyroście masy ciała. Istnieje wiele sposób na sporządzenie diety.</w:t>
       </w:r>
-    </w:p>
-    <w:p>
-      <w:pPr>
-        <w:ind w:left="1416" w:firstLine="708"/>
-      </w:pPr>
+      <w:r>
+        <w:t xml:space="preserve"> </w:t>
+      </w:r>
       <w:r>
         <w:t>Możemy udać się do dietetyka i poprosić go o sporządzenie diety, ułożyć ją samodzielnie lub przy pomocy przeznaczonych do tego stron internetowych.</w:t>
       </w:r>
-    </w:p>
-    <w:p>
-      <w:pPr>
-        <w:ind w:left="1416" w:firstLine="708"/>
-      </w:pPr>
-      <w:r>
-        <w:t>Jednym z popularniejszych sposobów w ostatnich latach jest liczenie kalorii oraz makroskladników. W zupełności wystarczające dla osób które po prostu chcą zwiększyć lub zmniejszyć masę ciała.</w:t>
+      <w:r>
+        <w:t xml:space="preserve"> </w:t>
+      </w:r>
+      <w:r>
+        <w:t xml:space="preserve">Jednym z popularniejszych sposobów w ostatnich latach jest liczenie kalorii oraz makroskladników. </w:t>
+      </w:r>
+      <w:r>
+        <w:t xml:space="preserve">Jest to w </w:t>
+      </w:r>
+      <w:r>
+        <w:t>zupełności wystarczające dla osób które po prostu chcą zwiększyć lub zmniejszyć masę ciała.</w:t>
+      </w:r>
+      <w:r>
+        <w:t xml:space="preserve"> W celu obliczenia naszego zapotrzebowania kalorycznego </w:t>
       </w:r>
     </w:p>
     <w:p>
@@ -15138,24 +15189,163 @@
     </w:p>
     <w:p>
       <w:pPr>
+        <w:pStyle w:val="NoSpacing"/>
+        <w:spacing w:before="30" w:after="160" w:line="259" w:lineRule="auto"/>
+      </w:pPr>
+      <w:r>
+        <w:br w:type="page"/>
+      </w:r>
+      <w:r>
+        <w:lastRenderedPageBreak/>
+        <w:t>Wyliczenie puli kalorii.</w:t>
+      </w:r>
+    </w:p>
+    <w:p>
+      <w:pPr>
+        <w:pStyle w:val="NormalWeb"/>
+        <w:rPr>
+          <w:rStyle w:val="bold"/>
+          <w:rFonts w:eastAsiaTheme="majorEastAsia"/>
+        </w:rPr>
+      </w:pPr>
+      <w:r>
+        <w:rPr>
+          <w:rStyle w:val="bold"/>
+          <w:rFonts w:eastAsiaTheme="majorEastAsia"/>
+        </w:rPr>
+        <w:t>Występuje kilka sposobów na wyliczenie zapotrzebowania kalorycznego.</w:t>
+      </w:r>
+    </w:p>
+    <w:p>
+      <w:pPr>
+        <w:pStyle w:val="NormalWeb"/>
+      </w:pPr>
+      <w:r>
+        <w:rPr>
+          <w:rStyle w:val="bold"/>
+          <w:rFonts w:eastAsiaTheme="majorEastAsia"/>
+        </w:rPr>
+        <w:t>Sposób 1</w:t>
+      </w:r>
+      <w:r>
+        <w:t xml:space="preserve"> </w:t>
+      </w:r>
+      <w:r>
+        <w:br/>
+        <w:t>Jest to najprostrzy wzór który w wielu przypadkach się nie sprawdza.</w:t>
+      </w:r>
+    </w:p>
+    <w:p>
+      <w:pPr>
+        <w:pStyle w:val="NormalWeb"/>
+      </w:pPr>
+      <w:r>
+        <w:t>1. Mnożymy wagę x 24 godziny = otrzymujemy BMR - podstawowe zapotrzebowanie kaloryczne</w:t>
+      </w:r>
+      <w:r>
+        <w:br/>
+        <w:t>2. BMR x współczynnik aktywności = WYNIK OSTATECZNY</w:t>
+      </w:r>
+    </w:p>
+    <w:p>
+      <w:pPr>
+        <w:pStyle w:val="NormalWeb"/>
+      </w:pPr>
+      <w:r>
+        <w:br/>
+      </w:r>
+      <w:r>
+        <w:rPr>
+          <w:rStyle w:val="bold"/>
+          <w:rFonts w:eastAsiaTheme="majorEastAsia"/>
+        </w:rPr>
+        <w:t xml:space="preserve">Przykładowe wyliczenie dla osoby ważącej </w:t>
+      </w:r>
+      <w:r>
+        <w:rPr>
+          <w:rStyle w:val="bold"/>
+          <w:rFonts w:eastAsiaTheme="majorEastAsia"/>
+        </w:rPr>
+        <w:t>7</w:t>
+      </w:r>
+      <w:r>
+        <w:rPr>
+          <w:rStyle w:val="bold"/>
+          <w:rFonts w:eastAsiaTheme="majorEastAsia"/>
+        </w:rPr>
+        <w:t>0 kg, która wykonuje pracę fizyczną i trenuje 4 razy w tygodniu:</w:t>
+      </w:r>
+    </w:p>
+    <w:p>
+      <w:pPr>
+        <w:pStyle w:val="NormalWeb"/>
+        <w:rPr>
+          <w:lang w:val="en-US"/>
+        </w:rPr>
+      </w:pPr>
+      <w:r>
+        <w:rPr>
+          <w:lang w:val="en-US"/>
+        </w:rPr>
+        <w:t>BMR - 80kg x 24 = 1920</w:t>
+      </w:r>
+    </w:p>
+    <w:p>
+      <w:pPr>
+        <w:pStyle w:val="NormalWeb"/>
+        <w:rPr>
+          <w:lang w:val="en-US"/>
+        </w:rPr>
+      </w:pPr>
+      <w:r>
+        <w:rPr>
+          <w:lang w:val="en-US"/>
+        </w:rPr>
+        <w:t>1920 x 1,7 = 3264 [kcal]</w:t>
+      </w:r>
+      <w:bookmarkStart w:id="5" w:name="_GoBack"/>
+      <w:bookmarkEnd w:id="5"/>
+    </w:p>
+    <w:p>
+      <w:pPr>
+        <w:rPr>
+          <w:lang w:val="en-US"/>
+        </w:rPr>
+      </w:pPr>
+    </w:p>
+    <w:p>
+      <w:r>
+        <w:t xml:space="preserve">Todo wzory ze strony </w:t>
+      </w:r>
+      <w:r>
+        <w:t>http://www.fabrykasily.pl/porady-trenerow/zapotrzebowanie-kaloryczne-wyliczenie</w:t>
+      </w:r>
+    </w:p>
+    <w:p>
+      <w:pPr>
+        <w:spacing w:before="0" w:after="0" w:line="240" w:lineRule="auto"/>
+        <w:ind w:left="0" w:right="0"/>
+      </w:pPr>
+      <w:r>
+        <w:br w:type="page"/>
+      </w:r>
+    </w:p>
+    <w:p>
+      <w:pPr>
         <w:pStyle w:val="BodyText"/>
         <w:ind w:left="1414"/>
       </w:pPr>
-      <w:r>
-        <w:br w:type="page"/>
-      </w:r>
     </w:p>
     <w:p>
       <w:pPr>
         <w:pStyle w:val="NoSpacing"/>
         <w:spacing w:before="30" w:after="160" w:line="259" w:lineRule="auto"/>
       </w:pPr>
-      <w:bookmarkStart w:id="5" w:name="_Toc468119095"/>
-      <w:r>
-        <w:lastRenderedPageBreak/>
+      <w:bookmarkStart w:id="6" w:name="_Toc468119095"/>
+      <w:r>
         <w:t>Szyfrowanie danych</w:t>
       </w:r>
-      <w:bookmarkEnd w:id="5"/>
+      <w:bookmarkEnd w:id="6"/>
     </w:p>
     <w:p>
       <w:r>
@@ -16310,8 +16500,6 @@
       <w:r>
         <w:br w:type="page"/>
       </w:r>
-      <w:bookmarkStart w:id="6" w:name="_GoBack"/>
-      <w:bookmarkEnd w:id="6"/>
     </w:p>
     <w:sectPr>
       <w:pgSz w:w="11906" w:h="16838"/>
@@ -18170,6 +18358,29 @@
       <w:contextualSpacing/>
     </w:pPr>
   </w:style>
+  <w:style w:type="paragraph" w:styleId="NormalWeb">
+    <w:name w:val="Normal (Web)"/>
+    <w:basedOn w:val="Normal"/>
+    <w:uiPriority w:val="99"/>
+    <w:semiHidden/>
+    <w:unhideWhenUsed/>
+    <w:rsid w:val="00B57829"/>
+    <w:pPr>
+      <w:spacing w:before="100" w:beforeAutospacing="1" w:after="100" w:afterAutospacing="1" w:line="240" w:lineRule="auto"/>
+      <w:ind w:left="0" w:right="0"/>
+    </w:pPr>
+    <w:rPr>
+      <w:rFonts w:eastAsia="Times New Roman" w:cs="Times New Roman"/>
+      <w:color w:val="auto"/>
+      <w:szCs w:val="24"/>
+      <w:lang w:eastAsia="pl-PL"/>
+    </w:rPr>
+  </w:style>
+  <w:style w:type="character" w:customStyle="1" w:styleId="bold">
+    <w:name w:val="bold"/>
+    <w:basedOn w:val="DefaultParagraphFont"/>
+    <w:rsid w:val="00B57829"/>
+  </w:style>
 </w:styles>
 </file>
 
@@ -18439,7 +18650,7 @@
 </file>
 
 <file path=customXml/itemProps1.xml><?xml version="1.0" encoding="utf-8"?>
-<ds:datastoreItem xmlns:ds="http://schemas.openxmlformats.org/officeDocument/2006/customXml" ds:itemID="{D3B81408-CECB-4971-9483-99BFE66BF227}">
+<ds:datastoreItem xmlns:ds="http://schemas.openxmlformats.org/officeDocument/2006/customXml" ds:itemID="{06EF3BC3-3F9F-447E-A090-58467E482E61}">
   <ds:schemaRefs>
     <ds:schemaRef ds:uri="http://schemas.openxmlformats.org/officeDocument/2006/bibliography"/>
   </ds:schemaRefs>

</xml_diff>

<commit_message>
Dodanie relacji bazy danych. Drobne poprawki.
</commit_message>
<xml_diff>
--- a/PracaInżynierska.docx
+++ b/PracaInżynierska.docx
@@ -382,26 +382,69 @@
           <w:lang w:val="en-US"/>
         </w:rPr>
       </w:pPr>
+      <w:r>
+        <w:br/>
+      </w:r>
+      <w:r>
+        <w:rPr>
+          <w:rFonts w:ascii="Cambria" w:hAnsi="Cambria"/>
+          <w:color w:val="000000"/>
+          <w:sz w:val="26"/>
+          <w:szCs w:val="26"/>
+          <w:lang w:val="en-US"/>
+        </w:rPr>
+        <w:t>Studia:. Stacjonarne,  I stopnia</w:t>
+      </w:r>
+      <w:r>
+        <w:rPr>
+          <w:rFonts w:ascii="Cambria" w:hAnsi="Cambria"/>
+          <w:color w:val="000000"/>
+          <w:sz w:val="26"/>
+          <w:szCs w:val="26"/>
+          <w:lang w:val="en-US"/>
+        </w:rPr>
+        <w:br/>
+        <w:t>Kierunek: Informatyka</w:t>
+      </w:r>
+      <w:r>
+        <w:rPr>
+          <w:rFonts w:ascii="Cambria" w:hAnsi="Cambria"/>
+          <w:color w:val="000000"/>
+          <w:sz w:val="26"/>
+          <w:szCs w:val="26"/>
+          <w:lang w:val="en-US"/>
+        </w:rPr>
+        <w:br/>
+        <w:t>Specjalność: Inżynieria elektryczna</w:t>
+      </w:r>
     </w:p>
     <w:p>
       <w:pPr>
         <w:spacing w:before="0"/>
         <w:ind w:right="0"/>
         <w:rPr>
+          <w:rStyle w:val="bold"/>
+        </w:rPr>
+      </w:pPr>
+      <w:r>
+        <w:rPr>
           <w:rFonts w:ascii="Cambria" w:hAnsi="Cambria"/>
           <w:color w:val="000000"/>
           <w:sz w:val="26"/>
           <w:szCs w:val="26"/>
-        </w:rPr>
-      </w:pPr>
+          <w:lang w:val="en-US"/>
+        </w:rPr>
+        <w:t xml:space="preserve">Prowadzący: </w:t>
+      </w:r>
       <w:r>
         <w:rPr>
           <w:rFonts w:ascii="Cambria" w:hAnsi="Cambria"/>
           <w:color w:val="000000"/>
           <w:sz w:val="26"/>
           <w:szCs w:val="26"/>
-        </w:rPr>
-        <w:br/>
+          <w:lang w:val="en-US"/>
+        </w:rPr>
+        <w:fldChar w:fldCharType="begin"/>
       </w:r>
       <w:r>
         <w:rPr>
@@ -409,8 +452,9 @@
           <w:color w:val="000000"/>
           <w:sz w:val="26"/>
           <w:szCs w:val="26"/>
-        </w:rPr>
-        <w:t>Studia:. Stacjonarne,  I stopnia</w:t>
+          <w:lang w:val="en-US"/>
+        </w:rPr>
+        <w:instrText xml:space="preserve"> HYPERLINK "http://eksperci.polsl.pl/eksperci/szczegoly.php?scbpos=&amp;eid=1154&amp;" </w:instrText>
       </w:r>
       <w:r>
         <w:rPr>
@@ -418,9 +462,9 @@
           <w:color w:val="000000"/>
           <w:sz w:val="26"/>
           <w:szCs w:val="26"/>
-        </w:rPr>
-        <w:br/>
-        <w:t>Kierunek: Informatyka</w:t>
+          <w:lang w:val="en-US"/>
+        </w:rPr>
+        <w:fldChar w:fldCharType="separate"/>
       </w:r>
       <w:r>
         <w:rPr>
@@ -428,20 +472,19 @@
           <w:color w:val="000000"/>
           <w:sz w:val="26"/>
           <w:szCs w:val="26"/>
-        </w:rPr>
-        <w:br/>
-        <w:t>Specjalność: Inżynieria elektryczna</w:t>
-      </w:r>
-    </w:p>
-    <w:p>
+          <w:lang w:val="en-US"/>
+        </w:rPr>
+        <w:t>dr inż. Bożena Wieczorek</w:t>
+      </w:r>
       <w:r>
         <w:rPr>
           <w:rFonts w:ascii="Cambria" w:hAnsi="Cambria"/>
           <w:color w:val="000000"/>
           <w:sz w:val="26"/>
           <w:szCs w:val="26"/>
-        </w:rPr>
-        <w:t>Prowadzący: (tytuł naukowy) Imię NAZWISKO</w:t>
+          <w:lang w:val="en-US"/>
+        </w:rPr>
+        <w:fldChar w:fldCharType="end"/>
       </w:r>
       <w:r>
         <w:rPr>
@@ -449,11 +492,15 @@
           <w:color w:val="000000"/>
           <w:sz w:val="26"/>
           <w:szCs w:val="26"/>
+          <w:lang w:val="en-US"/>
         </w:rPr>
         <w:br/>
         <w:t>Recenzent: (tytuł naukowy) Imię NAZWISKO</w:t>
       </w:r>
       <w:r>
+        <w:rPr>
+          <w:rStyle w:val="bold"/>
+        </w:rPr>
         <w:br w:type="page"/>
       </w:r>
     </w:p>
@@ -470,6 +517,8 @@
           <w:r>
             <w:t>Spis treści</w:t>
           </w:r>
+          <w:bookmarkStart w:id="0" w:name="_GoBack"/>
+          <w:bookmarkEnd w:id="0"/>
         </w:p>
         <w:p>
           <w:pPr>
@@ -494,7 +543,7 @@
           <w:r>
             <w:fldChar w:fldCharType="separate"/>
           </w:r>
-          <w:hyperlink w:anchor="_Toc469330663" w:history="1">
+          <w:hyperlink w:anchor="_Toc469514353" w:history="1">
             <w:r>
               <w:rPr>
                 <w:rStyle w:val="Hyperlink"/>
@@ -521,7 +570,7 @@
                 <w:noProof/>
                 <w:webHidden/>
               </w:rPr>
-              <w:instrText xml:space="preserve"> PAGEREF _Toc469330663 \h </w:instrText>
+              <w:instrText xml:space="preserve"> PAGEREF _Toc469514353 \h </w:instrText>
             </w:r>
             <w:r>
               <w:rPr>
@@ -566,7 +615,7 @@
               <w:lang w:eastAsia="pl-PL"/>
             </w:rPr>
           </w:pPr>
-          <w:hyperlink w:anchor="_Toc469330664" w:history="1">
+          <w:hyperlink w:anchor="_Toc469514354" w:history="1">
             <w:r>
               <w:rPr>
                 <w:rStyle w:val="Hyperlink"/>
@@ -593,7 +642,7 @@
                 <w:noProof/>
                 <w:webHidden/>
               </w:rPr>
-              <w:instrText xml:space="preserve"> PAGEREF _Toc469330664 \h </w:instrText>
+              <w:instrText xml:space="preserve"> PAGEREF _Toc469514354 \h </w:instrText>
             </w:r>
             <w:r>
               <w:rPr>
@@ -638,7 +687,7 @@
               <w:lang w:eastAsia="pl-PL"/>
             </w:rPr>
           </w:pPr>
-          <w:hyperlink w:anchor="_Toc469330665" w:history="1">
+          <w:hyperlink w:anchor="_Toc469514355" w:history="1">
             <w:r>
               <w:rPr>
                 <w:rStyle w:val="Hyperlink"/>
@@ -665,7 +714,7 @@
                 <w:noProof/>
                 <w:webHidden/>
               </w:rPr>
-              <w:instrText xml:space="preserve"> PAGEREF _Toc469330665 \h </w:instrText>
+              <w:instrText xml:space="preserve"> PAGEREF _Toc469514355 \h </w:instrText>
             </w:r>
             <w:r>
               <w:rPr>
@@ -710,7 +759,7 @@
               <w:lang w:eastAsia="pl-PL"/>
             </w:rPr>
           </w:pPr>
-          <w:hyperlink w:anchor="_Toc469330666" w:history="1">
+          <w:hyperlink w:anchor="_Toc469514356" w:history="1">
             <w:r>
               <w:rPr>
                 <w:rStyle w:val="Hyperlink"/>
@@ -737,7 +786,7 @@
                 <w:noProof/>
                 <w:webHidden/>
               </w:rPr>
-              <w:instrText xml:space="preserve"> PAGEREF _Toc469330666 \h </w:instrText>
+              <w:instrText xml:space="preserve"> PAGEREF _Toc469514356 \h </w:instrText>
             </w:r>
             <w:r>
               <w:rPr>
@@ -782,7 +831,7 @@
               <w:lang w:eastAsia="pl-PL"/>
             </w:rPr>
           </w:pPr>
-          <w:hyperlink w:anchor="_Toc469330667" w:history="1">
+          <w:hyperlink w:anchor="_Toc469514357" w:history="1">
             <w:r>
               <w:rPr>
                 <w:rStyle w:val="Hyperlink"/>
@@ -809,7 +858,7 @@
                 <w:noProof/>
                 <w:webHidden/>
               </w:rPr>
-              <w:instrText xml:space="preserve"> PAGEREF _Toc469330667 \h </w:instrText>
+              <w:instrText xml:space="preserve"> PAGEREF _Toc469514357 \h </w:instrText>
             </w:r>
             <w:r>
               <w:rPr>
@@ -854,13 +903,13 @@
               <w:lang w:eastAsia="pl-PL"/>
             </w:rPr>
           </w:pPr>
-          <w:hyperlink w:anchor="_Toc469330668" w:history="1">
+          <w:hyperlink w:anchor="_Toc469514358" w:history="1">
             <w:r>
               <w:rPr>
                 <w:rStyle w:val="Hyperlink"/>
                 <w:noProof/>
               </w:rPr>
-              <w:t>Poszczeganie Kalori</w:t>
+              <w:t>Postrzeganie Kalori</w:t>
             </w:r>
             <w:r>
               <w:rPr>
@@ -881,7 +930,7 @@
                 <w:noProof/>
                 <w:webHidden/>
               </w:rPr>
-              <w:instrText xml:space="preserve"> PAGEREF _Toc469330668 \h </w:instrText>
+              <w:instrText xml:space="preserve"> PAGEREF _Toc469514358 \h </w:instrText>
             </w:r>
             <w:r>
               <w:rPr>
@@ -926,7 +975,7 @@
               <w:lang w:eastAsia="pl-PL"/>
             </w:rPr>
           </w:pPr>
-          <w:hyperlink w:anchor="_Toc469330669" w:history="1">
+          <w:hyperlink w:anchor="_Toc469514359" w:history="1">
             <w:r>
               <w:rPr>
                 <w:rStyle w:val="Hyperlink"/>
@@ -953,7 +1002,7 @@
                 <w:noProof/>
                 <w:webHidden/>
               </w:rPr>
-              <w:instrText xml:space="preserve"> PAGEREF _Toc469330669 \h </w:instrText>
+              <w:instrText xml:space="preserve"> PAGEREF _Toc469514359 \h </w:instrText>
             </w:r>
             <w:r>
               <w:rPr>
@@ -998,7 +1047,7 @@
               <w:lang w:eastAsia="pl-PL"/>
             </w:rPr>
           </w:pPr>
-          <w:hyperlink w:anchor="_Toc469330670" w:history="1">
+          <w:hyperlink w:anchor="_Toc469514360" w:history="1">
             <w:r>
               <w:rPr>
                 <w:rStyle w:val="Hyperlink"/>
@@ -1025,7 +1074,7 @@
                 <w:noProof/>
                 <w:webHidden/>
               </w:rPr>
-              <w:instrText xml:space="preserve"> PAGEREF _Toc469330670 \h </w:instrText>
+              <w:instrText xml:space="preserve"> PAGEREF _Toc469514360 \h </w:instrText>
             </w:r>
             <w:r>
               <w:rPr>
@@ -1070,7 +1119,7 @@
               <w:lang w:eastAsia="pl-PL"/>
             </w:rPr>
           </w:pPr>
-          <w:hyperlink w:anchor="_Toc469330671" w:history="1">
+          <w:hyperlink w:anchor="_Toc469514361" w:history="1">
             <w:r>
               <w:rPr>
                 <w:rStyle w:val="Hyperlink"/>
@@ -1097,7 +1146,7 @@
                 <w:noProof/>
                 <w:webHidden/>
               </w:rPr>
-              <w:instrText xml:space="preserve"> PAGEREF _Toc469330671 \h </w:instrText>
+              <w:instrText xml:space="preserve"> PAGEREF _Toc469514361 \h </w:instrText>
             </w:r>
             <w:r>
               <w:rPr>
@@ -1142,7 +1191,7 @@
               <w:lang w:eastAsia="pl-PL"/>
             </w:rPr>
           </w:pPr>
-          <w:hyperlink w:anchor="_Toc469330672" w:history="1">
+          <w:hyperlink w:anchor="_Toc469514362" w:history="1">
             <w:r>
               <w:rPr>
                 <w:rStyle w:val="Hyperlink"/>
@@ -1169,7 +1218,7 @@
                 <w:noProof/>
                 <w:webHidden/>
               </w:rPr>
-              <w:instrText xml:space="preserve"> PAGEREF _Toc469330672 \h </w:instrText>
+              <w:instrText xml:space="preserve"> PAGEREF _Toc469514362 \h </w:instrText>
             </w:r>
             <w:r>
               <w:rPr>
@@ -1214,13 +1263,13 @@
               <w:lang w:eastAsia="pl-PL"/>
             </w:rPr>
           </w:pPr>
-          <w:hyperlink w:anchor="_Toc469330673" w:history="1">
+          <w:hyperlink w:anchor="_Toc469514363" w:history="1">
             <w:r>
               <w:rPr>
                 <w:rStyle w:val="Hyperlink"/>
                 <w:noProof/>
               </w:rPr>
-              <w:t>Szyfrowanie danych</w:t>
+              <w:t>Baza danych</w:t>
             </w:r>
             <w:r>
               <w:rPr>
@@ -1241,7 +1290,7 @@
                 <w:noProof/>
                 <w:webHidden/>
               </w:rPr>
-              <w:instrText xml:space="preserve"> PAGEREF _Toc469330673 \h </w:instrText>
+              <w:instrText xml:space="preserve"> PAGEREF _Toc469514363 \h </w:instrText>
             </w:r>
             <w:r>
               <w:rPr>
@@ -1261,7 +1310,7 @@
                 <w:noProof/>
                 <w:webHidden/>
               </w:rPr>
-              <w:t>19</w:t>
+              <w:t>18</w:t>
             </w:r>
             <w:r>
               <w:rPr>
@@ -1286,13 +1335,13 @@
               <w:lang w:eastAsia="pl-PL"/>
             </w:rPr>
           </w:pPr>
-          <w:hyperlink w:anchor="_Toc469330674" w:history="1">
+          <w:hyperlink w:anchor="_Toc469514364" w:history="1">
             <w:r>
               <w:rPr>
                 <w:rStyle w:val="Hyperlink"/>
                 <w:noProof/>
               </w:rPr>
-              <w:t>Literatura</w:t>
+              <w:t>Szyfrowanie danych</w:t>
             </w:r>
             <w:r>
               <w:rPr>
@@ -1313,7 +1362,79 @@
                 <w:noProof/>
                 <w:webHidden/>
               </w:rPr>
-              <w:instrText xml:space="preserve"> PAGEREF _Toc469330674 \h </w:instrText>
+              <w:instrText xml:space="preserve"> PAGEREF _Toc469514364 \h </w:instrText>
+            </w:r>
+            <w:r>
+              <w:rPr>
+                <w:noProof/>
+                <w:webHidden/>
+              </w:rPr>
+            </w:r>
+            <w:r>
+              <w:rPr>
+                <w:noProof/>
+                <w:webHidden/>
+              </w:rPr>
+              <w:fldChar w:fldCharType="separate"/>
+            </w:r>
+            <w:r>
+              <w:rPr>
+                <w:noProof/>
+                <w:webHidden/>
+              </w:rPr>
+              <w:t>19</w:t>
+            </w:r>
+            <w:r>
+              <w:rPr>
+                <w:noProof/>
+                <w:webHidden/>
+              </w:rPr>
+              <w:fldChar w:fldCharType="end"/>
+            </w:r>
+          </w:hyperlink>
+        </w:p>
+        <w:p>
+          <w:pPr>
+            <w:pStyle w:val="TOC1"/>
+            <w:tabs>
+              <w:tab w:val="right" w:leader="dot" w:pos="9628"/>
+            </w:tabs>
+            <w:rPr>
+              <w:rFonts w:asciiTheme="minorHAnsi" w:eastAsiaTheme="minorEastAsia" w:hAnsiTheme="minorHAnsi"/>
+              <w:noProof/>
+              <w:color w:val="auto"/>
+              <w:sz w:val="22"/>
+              <w:lang w:eastAsia="pl-PL"/>
+            </w:rPr>
+          </w:pPr>
+          <w:hyperlink w:anchor="_Toc469514365" w:history="1">
+            <w:r>
+              <w:rPr>
+                <w:rStyle w:val="Hyperlink"/>
+                <w:noProof/>
+              </w:rPr>
+              <w:t>Literatura</w:t>
+            </w:r>
+            <w:r>
+              <w:rPr>
+                <w:noProof/>
+                <w:webHidden/>
+              </w:rPr>
+              <w:tab/>
+            </w:r>
+            <w:r>
+              <w:rPr>
+                <w:noProof/>
+                <w:webHidden/>
+              </w:rPr>
+              <w:fldChar w:fldCharType="begin"/>
+            </w:r>
+            <w:r>
+              <w:rPr>
+                <w:noProof/>
+                <w:webHidden/>
+              </w:rPr>
+              <w:instrText xml:space="preserve"> PAGEREF _Toc469514365 \h </w:instrText>
             </w:r>
             <w:r>
               <w:rPr>
@@ -1375,7 +1496,7 @@
           <w:bCs/>
         </w:rPr>
       </w:pPr>
-      <w:bookmarkStart w:id="0" w:name="_Toc469330663"/>
+      <w:bookmarkStart w:id="1" w:name="_Toc469514353"/>
       <w:r>
         <w:rPr>
           <w:b w:val="0"/>
@@ -1384,7 +1505,7 @@
         <w:lastRenderedPageBreak/>
         <w:t>Słownik pojęć</w:t>
       </w:r>
-      <w:bookmarkEnd w:id="0"/>
+      <w:bookmarkEnd w:id="1"/>
     </w:p>
     <w:p/>
     <w:p>
@@ -1742,18 +1863,21 @@
       <w:pPr>
         <w:pStyle w:val="NoSpacing"/>
       </w:pPr>
-      <w:bookmarkStart w:id="1" w:name="_Toc466799711"/>
-      <w:bookmarkStart w:id="2" w:name="_Toc469330664"/>
-      <w:bookmarkEnd w:id="1"/>
+      <w:bookmarkStart w:id="2" w:name="_Toc466799711"/>
+      <w:bookmarkStart w:id="3" w:name="_Toc469514354"/>
+      <w:bookmarkEnd w:id="2"/>
       <w:r>
         <w:lastRenderedPageBreak/>
         <w:t>Wstęp</w:t>
       </w:r>
-      <w:bookmarkEnd w:id="2"/>
+      <w:bookmarkEnd w:id="3"/>
     </w:p>
     <w:p/>
     <w:p>
       <w:r>
+        <w:tab/>
+      </w:r>
+      <w:r>
         <w:t>Na przełomie kilku lat,</w:t>
       </w:r>
       <w:r>
@@ -1784,32 +1908,12 @@
         <w:t>poświęconych liczeniu kalorii</w:t>
       </w:r>
       <w:r>
-        <w:t>. Większość posiada nadmiar informacji co przyczynia się do zniechęcania użytkowników.</w:t>
-      </w:r>
-    </w:p>
-    <w:p/>
-    <w:p>
-      <w:r>
-        <w:t xml:space="preserve"> Osobami najczęściej stosującymi dietę są sportowcy.</w:t>
-      </w:r>
-    </w:p>
-    <w:p>
-      <w:pPr>
-        <w:rPr>
-          <w:color w:val="FF0000"/>
-        </w:rPr>
-      </w:pPr>
-      <w:r>
-        <w:t xml:space="preserve">W dzisiejszych czasach zależy nam na czasie. Przez co ludzie jedzą szybko, nie zwracają uwagi na to co spożywają. </w:t>
-      </w:r>
-      <w:r>
-        <w:rPr>
-          <w:color w:val="FF0000"/>
-        </w:rPr>
-        <w:t xml:space="preserve">Chcemy zrobić coś jak najmniejszym kosztem czasu. </w:t>
-      </w:r>
-    </w:p>
-    <w:p/>
+        <w:t>. Większość posiada nadmiar informacji co przyczynia si</w:t>
+      </w:r>
+      <w:r>
+        <w:t>ę do zniechęcania użytkowników.</w:t>
+      </w:r>
+    </w:p>
     <w:p>
       <w:r>
         <w:br w:type="page"/>
@@ -16203,7 +16307,13 @@
         <w:tab/>
       </w:r>
       <w:r>
-        <w:t>W przeciągu dziesięciu lat w Polsce procent niedowagi zmniejszył się</w:t>
+        <w:t xml:space="preserve">W przeciągu dziesięciu lat w </w:t>
+      </w:r>
+      <w:r>
+        <w:t>naszym kraju</w:t>
+      </w:r>
+      <w:r>
+        <w:t xml:space="preserve"> procent niedowagi zmniejszył się</w:t>
       </w:r>
       <w:r>
         <w:t>. P</w:t>
@@ -16215,7 +16325,10 @@
         <w:t xml:space="preserve">także </w:t>
       </w:r>
       <w:r>
-        <w:t>do znacznego  przyrostu osób z nadwagą oraz otyłością.</w:t>
+        <w:t>do znacznego</w:t>
+      </w:r>
+      <w:r>
+        <w:t xml:space="preserve"> przyrostu osób z nadwagą oraz otyłością.</w:t>
       </w:r>
       <w:r>
         <w:t xml:space="preserve"> Jest to niekożystne zjawisko</w:t>
@@ -16256,6 +16369,12 @@
       <w:r>
         <w:t xml:space="preserve"> ma problemy z nadwagą.</w:t>
       </w:r>
+      <w:r>
+        <w:t xml:space="preserve"> Przyczyną tego zjawiska jest udo</w:t>
+      </w:r>
+      <w:r>
+        <w:t>skonalenie świata, skutkuje to brakiem aktywności fizycznej w społeczeństwie.</w:t>
+      </w:r>
     </w:p>
     <w:p>
       <w:pPr>
@@ -16274,12 +16393,6 @@
       <w:r>
         <w:t xml:space="preserve"> </w:t>
       </w:r>
-      <w:r>
-        <w:rPr>
-          <w:color w:val="FF0000"/>
-        </w:rPr>
-        <w:t>– w zaledwie 10 państwach na świecie kumuluje się ponad połowa osób otyłych. 62% żyje w krajach rozwiniętych, przy czym liderem w tym niechlubnym rankingu są Stany Zjednoczone, gdzie aż 1/3 osób ma ten problem zdrowotny. Kolejnymi państwami są inne kraje anglosaskie – Australia i Wielka Brytania.</w:t>
-      </w:r>
     </w:p>
     <w:p>
       <w:pPr>
@@ -16384,17 +16497,17 @@
       <w:pPr>
         <w:pStyle w:val="NoSpacing"/>
       </w:pPr>
-      <w:bookmarkStart w:id="3" w:name="_Toc466799712"/>
-      <w:bookmarkStart w:id="4" w:name="_Toc469330665"/>
+      <w:bookmarkStart w:id="4" w:name="_Toc466799712"/>
+      <w:bookmarkStart w:id="5" w:name="_Toc469514355"/>
       <w:r>
         <w:lastRenderedPageBreak/>
         <w:t>T</w:t>
       </w:r>
-      <w:bookmarkEnd w:id="3"/>
+      <w:bookmarkEnd w:id="4"/>
       <w:r>
         <w:t>echnologie użyte w projekcie</w:t>
       </w:r>
-      <w:bookmarkEnd w:id="4"/>
+      <w:bookmarkEnd w:id="5"/>
     </w:p>
     <w:p/>
     <w:p>
@@ -16707,12 +16820,12 @@
         <w:pStyle w:val="NoSpacing"/>
         <w:spacing w:before="30" w:after="160" w:line="259" w:lineRule="auto"/>
       </w:pPr>
-      <w:bookmarkStart w:id="5" w:name="_Toc469330666"/>
+      <w:bookmarkStart w:id="6" w:name="_Toc469514356"/>
       <w:r>
         <w:lastRenderedPageBreak/>
         <w:t>Sposób liczenia makroskładników</w:t>
       </w:r>
-      <w:bookmarkEnd w:id="5"/>
+      <w:bookmarkEnd w:id="6"/>
     </w:p>
     <w:p>
       <w:r>
@@ -16867,12 +16980,12 @@
         <w:pStyle w:val="NoSpacing"/>
         <w:spacing w:before="30" w:after="160" w:line="259" w:lineRule="auto"/>
       </w:pPr>
-      <w:bookmarkStart w:id="6" w:name="_Toc469330667"/>
+      <w:bookmarkStart w:id="7" w:name="_Toc469514357"/>
       <w:r>
         <w:lastRenderedPageBreak/>
         <w:t>Zapotrzebowanie kaloryczne.</w:t>
       </w:r>
-      <w:bookmarkEnd w:id="6"/>
+      <w:bookmarkEnd w:id="7"/>
     </w:p>
     <w:p>
       <w:pPr>
@@ -17373,15 +17486,21 @@
         <w:pStyle w:val="NoSpacing"/>
         <w:spacing w:before="30" w:after="160" w:line="259" w:lineRule="auto"/>
       </w:pPr>
-      <w:bookmarkStart w:id="7" w:name="_Toc469330668"/>
+      <w:bookmarkStart w:id="8" w:name="_Toc469514358"/>
       <w:r>
         <w:lastRenderedPageBreak/>
-        <w:t xml:space="preserve">Poszczeganie </w:t>
+        <w:t>Pos</w:t>
+      </w:r>
+      <w:r>
+        <w:t>trze</w:t>
+      </w:r>
+      <w:r>
+        <w:t xml:space="preserve">ganie </w:t>
       </w:r>
       <w:r>
         <w:t>Kalori</w:t>
       </w:r>
-      <w:bookmarkEnd w:id="7"/>
+      <w:bookmarkEnd w:id="8"/>
     </w:p>
     <w:p>
       <w:pPr>
@@ -17396,7 +17515,58 @@
           <w:color w:val="auto"/>
         </w:rPr>
         <w:tab/>
-        <w:t>Istnieje wiele kontrowersji dotyczących pomiaru spożytego jedzenia w postaci kcal. Sama jednostka powstała około 130 lat temu. Naukowcy wspierają się co do samej wiarygodności jednostki. Dowodami na obalenie teorii kalorii sa:</w:t>
+        <w:t>Istnieje wiele kontrowersji dotyczących pomiaru spożytego jedzenia w postaci kcal. Sama jednostka powstała około 13</w:t>
+      </w:r>
+      <w:r>
+        <w:rPr>
+          <w:color w:val="auto"/>
+        </w:rPr>
+        <w:t>0 lat temu, n</w:t>
+      </w:r>
+      <w:r>
+        <w:rPr>
+          <w:color w:val="auto"/>
+        </w:rPr>
+        <w:t xml:space="preserve">aukowcy </w:t>
+      </w:r>
+      <w:r>
+        <w:rPr>
+          <w:color w:val="auto"/>
+        </w:rPr>
+        <w:t>spierają</w:t>
+      </w:r>
+      <w:r>
+        <w:rPr>
+          <w:color w:val="auto"/>
+        </w:rPr>
+        <w:t xml:space="preserve"> się co do </w:t>
+      </w:r>
+      <w:r>
+        <w:rPr>
+          <w:color w:val="auto"/>
+        </w:rPr>
+        <w:t>jej</w:t>
+      </w:r>
+      <w:r>
+        <w:rPr>
+          <w:color w:val="auto"/>
+        </w:rPr>
+        <w:t xml:space="preserve"> wiarygodności. </w:t>
+      </w:r>
+    </w:p>
+    <w:p>
+      <w:pPr>
+        <w:pStyle w:val="BodyText"/>
+        <w:spacing w:before="30" w:after="0"/>
+        <w:rPr>
+          <w:color w:val="auto"/>
+        </w:rPr>
+      </w:pPr>
+      <w:r>
+        <w:rPr>
+          <w:color w:val="auto"/>
+        </w:rPr>
+        <w:t>Dowodami na obalenie teorii kalorii sa:</w:t>
       </w:r>
     </w:p>
     <w:p>
@@ -17418,10 +17588,13 @@
         <w:t xml:space="preserve">Badania </w:t>
       </w:r>
       <w:r>
-        <w:t>prof. Charlesa Libera wykonane w latach 80 za pomocą alkoholu który jest</w:t>
-      </w:r>
-      <w:r>
-        <w:t xml:space="preserve"> uważany jako bomba kaloryczną który stwierdził że długotrwałe spożywanie dużych ilości alkoholu nie ma wpływu na masę ciała.</w:t>
+        <w:t xml:space="preserve">prof. Charlesa Libera wykonane w latach 80 za pomocą alkoholu </w:t>
+      </w:r>
+      <w:r>
+        <w:t>uważanego za bombę kaloryczną udowodniły,</w:t>
+      </w:r>
+      <w:r>
+        <w:t>że długotrwałe spożywanie dużych ilości alkoholu nie ma wpływu na masę ciała.</w:t>
       </w:r>
     </w:p>
     <w:p>
@@ -17437,7 +17610,22 @@
         </w:rPr>
       </w:pPr>
       <w:r>
-        <w:t>Na przełomie 20 lat przeprowadzono badania które wykazały, że orzechy nie przyczyniają się do nadmiernego przyrostu masy ciała, a ich spożywanie może być nawet pomocne w redukcji masy ciała.</w:t>
+        <w:t xml:space="preserve">Na przełomie 20 lat przeprowadzono badania które wykazały, że orzechy nie przyczyniają się do nadmiernego przyrostu masy ciała, a ich spożywanie może </w:t>
+      </w:r>
+      <w:r>
+        <w:rPr>
+          <w:color w:val="000000" w:themeColor="text1"/>
+        </w:rPr>
+        <w:t>być pomocne w</w:t>
+      </w:r>
+      <w:r>
+        <w:rPr>
+          <w:color w:val="000000" w:themeColor="text1"/>
+        </w:rPr>
+        <w:t xml:space="preserve"> </w:t>
+      </w:r>
+      <w:r>
+        <w:t>redukcji masy ciała.</w:t>
       </w:r>
     </w:p>
     <w:p>
@@ -17453,7 +17641,19 @@
         </w:rPr>
       </w:pPr>
       <w:r>
-        <w:t>W 2003 roku przepoprawdzono badania na grupie 50 latków którzy spożywali tą samą pule kalorii, a różniły się one podziałem makroskładników a dokładnie węglowodanów a tłuszczy. Ku zdumieniu wszystkich okazało się że po 12 tygodniach osoby będące na diecie wysokowęglowodanowej schudły 8 kg a na tłuszczowej 10 kg.</w:t>
+        <w:t>W 2003 roku przepoprawdzono badania na grupie 50 latków którzy spożywali tą samą pule kalorii, różni</w:t>
+      </w:r>
+      <w:r>
+        <w:t>ącą się od siebie składem makroskładników. Różnica wynikała między rozkładem węglowodanów a tłuszczów</w:t>
+      </w:r>
+      <w:r>
+        <w:t>. Ku zdumieniu wszystkich okazało się że po 12 tygodniach osoby będące na diecie wysokowęglowodanowej schudły 8 kg</w:t>
+      </w:r>
+      <w:r>
+        <w:t>,</w:t>
+      </w:r>
+      <w:r>
+        <w:t xml:space="preserve"> a na tłuszczowej 10 kg.</w:t>
       </w:r>
     </w:p>
     <w:p>
@@ -17481,7 +17681,13 @@
         <w:t>prof. Thomas Sanders z King's College London, któ</w:t>
       </w:r>
       <w:r>
-        <w:t>ry uważa że kaloria to kaloria.</w:t>
+        <w:t>ry uważa</w:t>
+      </w:r>
+      <w:r>
+        <w:t>,</w:t>
+      </w:r>
+      <w:r>
+        <w:t xml:space="preserve"> że kaloria to kaloria.</w:t>
       </w:r>
     </w:p>
     <w:p>
@@ -17512,7 +17718,16 @@
         <w:t xml:space="preserve">wierzyć </w:t>
       </w:r>
       <w:r>
-        <w:t>kalorią natomiast nie należy też ich skreślać. Połączenie podejmowania rozsądnych decyzji żywieniowych wraz z obliczaniem spożytych kalorii przyczyni się do osiągnięcia zamierzonych celów dotyczących sylwetki.</w:t>
+        <w:t xml:space="preserve">kalorią natomiast </w:t>
+      </w:r>
+      <w:r>
+        <w:rPr>
+          <w:color w:val="FF0000"/>
+        </w:rPr>
+        <w:t>nie należy też ich skreślać</w:t>
+      </w:r>
+      <w:r>
+        <w:t>. Połączenie podejmowania rozsądnych decyzji żywieniowych wraz z obliczaniem spożytych kalorii przyczyni się do osiągnięcia zamierzonych celów dotyczących sylwetki.</w:t>
       </w:r>
     </w:p>
     <w:p>
@@ -17529,12 +17744,12 @@
         <w:pStyle w:val="NoSpacing"/>
         <w:spacing w:before="30" w:after="160" w:line="259" w:lineRule="auto"/>
       </w:pPr>
-      <w:bookmarkStart w:id="8" w:name="_Toc469330669"/>
+      <w:bookmarkStart w:id="9" w:name="_Toc469514359"/>
       <w:r>
         <w:lastRenderedPageBreak/>
         <w:t>Typologia Sheldona</w:t>
       </w:r>
-      <w:bookmarkEnd w:id="8"/>
+      <w:bookmarkEnd w:id="9"/>
       <w:r>
         <w:t xml:space="preserve"> </w:t>
       </w:r>
@@ -17552,16 +17767,22 @@
         <w:rPr>
           <w:b/>
         </w:rPr>
+        <w:tab/>
+      </w:r>
+      <w:r>
+        <w:rPr>
+          <w:b/>
+        </w:rPr>
         <w:t xml:space="preserve">William Herbert Sheldon, Jr – </w:t>
       </w:r>
       <w:r>
         <w:t xml:space="preserve">Urodzony 19 listopada 1898, zmarł 17 września 1977 roku. Był amerykańskim psychologiem oraz </w:t>
       </w:r>
-      <w:bookmarkStart w:id="9" w:name="__DdeLink__2121_61814216"/>
+      <w:bookmarkStart w:id="10" w:name="__DdeLink__2121_61814216"/>
       <w:r>
         <w:t>numizmatą</w:t>
       </w:r>
-      <w:bookmarkEnd w:id="9"/>
+      <w:bookmarkEnd w:id="10"/>
       <w:r>
         <w:t>. Stworzył topologię która zakładała że każdy człowiek należy do jednej z trzech grup budowy ciała.</w:t>
       </w:r>
@@ -17575,16 +17796,9 @@
         <w:spacing w:before="30" w:after="160" w:line="259" w:lineRule="auto"/>
         <w:ind w:right="0"/>
       </w:pPr>
-    </w:p>
-    <w:p>
-      <w:pPr>
-        <w:pStyle w:val="BodyText"/>
-        <w:tabs>
-          <w:tab w:val="left" w:pos="1470"/>
-        </w:tabs>
-        <w:spacing w:before="30" w:after="160" w:line="259" w:lineRule="auto"/>
-        <w:ind w:right="0"/>
-      </w:pPr>
+      <w:r>
+        <w:tab/>
+      </w:r>
       <w:r>
         <w:t xml:space="preserve">Typ sylwetki każdego człowieka jest przedstawiony za pomocą trzech cyfr, od 1 do 7 , który określa poziom nasilenia w przypadku pierwszej endomorfii, drugiej mezomorfii i trzeciej ektomorfii. </w:t>
       </w:r>
@@ -17682,12 +17896,12 @@
         <w:pStyle w:val="NoSpacing"/>
         <w:spacing w:before="30" w:after="160" w:line="259" w:lineRule="auto"/>
       </w:pPr>
-      <w:bookmarkStart w:id="10" w:name="_Toc469330670"/>
+      <w:bookmarkStart w:id="11" w:name="_Toc469514360"/>
       <w:r>
         <w:lastRenderedPageBreak/>
         <w:t>Implementacja</w:t>
       </w:r>
-      <w:bookmarkEnd w:id="10"/>
+      <w:bookmarkEnd w:id="11"/>
     </w:p>
     <w:p>
       <w:r>
@@ -17699,11 +17913,11 @@
         <w:pStyle w:val="NoSpacing"/>
         <w:spacing w:before="30" w:after="160" w:line="259" w:lineRule="auto"/>
       </w:pPr>
-      <w:bookmarkStart w:id="11" w:name="_Toc469330671"/>
+      <w:bookmarkStart w:id="12" w:name="_Toc469514361"/>
       <w:r>
         <w:t>Struktura projektu</w:t>
       </w:r>
-      <w:bookmarkEnd w:id="11"/>
+      <w:bookmarkEnd w:id="12"/>
     </w:p>
     <w:p>
       <w:r>
@@ -17771,22 +17985,76 @@
         <w:spacing w:before="30" w:after="160" w:line="259" w:lineRule="auto"/>
       </w:pPr>
       <w:r>
-        <w:t xml:space="preserve">Aplikacja powstała na platformie Asp.net.Core. Architektura projektu opiera się na słynnym wzorcu architektonicznym MVC – Model – widok </w:t>
-      </w:r>
-      <w:r>
-        <w:t xml:space="preserve">- </w:t>
-      </w:r>
-      <w:r>
-        <w:t>Kontroler. Dodatkowo w projekcie został zastosowany podział na moduły co w łatwy sposób pozwoli nad odseparowanie funkcjonalnościa w dalszym rozwoju aplikacji, a także w razie potrzeby zmienienie całego wyglądu aplikacji po przez wymianę modułów WebGUI.Projekt składa się z modułów głownych PersonalTrainerCore przechowujące kontrolery oraz  PersonalTrainerCore.WebGUI zarządzający widokiem. Posiada także moduły diety PersonalTrainerDiet oraz PersonalTrainerDiet.WebGUI.</w:t>
-      </w:r>
-    </w:p>
-    <w:p>
-      <w:pPr>
-        <w:spacing w:before="0" w:after="0" w:line="240" w:lineRule="auto"/>
-        <w:ind w:left="0" w:right="0"/>
-      </w:pPr>
-      <w:r>
-        <w:br w:type="page"/>
+        <w:t>Aplikacja powstała na platformie Asp.net.Core. Architektura projektu opiera się na słynnym wzorcu a</w:t>
+      </w:r>
+      <w:r>
+        <w:t>rchitektonicznym MVC –Model-Widok-</w:t>
+      </w:r>
+      <w:r>
+        <w:t xml:space="preserve">Kontroler. </w:t>
+      </w:r>
+    </w:p>
+    <w:p>
+      <w:pPr>
+        <w:pStyle w:val="BodyText"/>
+        <w:tabs>
+          <w:tab w:val="left" w:pos="0"/>
+        </w:tabs>
+        <w:spacing w:before="30" w:after="160" w:line="259" w:lineRule="auto"/>
+      </w:pPr>
+      <w:r>
+        <w:t xml:space="preserve">Dodatkowo </w:t>
+      </w:r>
+      <w:r>
+        <w:t>projekt został podzielony</w:t>
+      </w:r>
+      <w:r>
+        <w:t xml:space="preserve"> na moduły co w łatwy sposób pozwoli</w:t>
+      </w:r>
+      <w:r>
+        <w:t>ł</w:t>
+      </w:r>
+      <w:r>
+        <w:t xml:space="preserve"> na</w:t>
+      </w:r>
+      <w:r>
+        <w:t>d odseparowanie funkcjonalności</w:t>
+      </w:r>
+      <w:r>
+        <w:t xml:space="preserve"> w dalszym rozwoju </w:t>
+      </w:r>
+      <w:r>
+        <w:t>projektu</w:t>
+      </w:r>
+      <w:r>
+        <w:t xml:space="preserve">, a także w razie potrzeby </w:t>
+      </w:r>
+      <w:r>
+        <w:t>wymiany</w:t>
+      </w:r>
+      <w:r>
+        <w:t xml:space="preserve"> całego wyglądu aplikacji po przez </w:t>
+      </w:r>
+      <w:r>
+        <w:t>przepięcie</w:t>
+      </w:r>
+      <w:r>
+        <w:t xml:space="preserve"> modułów WebGUI.</w:t>
+      </w:r>
+    </w:p>
+    <w:p>
+      <w:pPr>
+        <w:pStyle w:val="BodyText"/>
+        <w:tabs>
+          <w:tab w:val="left" w:pos="0"/>
+        </w:tabs>
+        <w:spacing w:before="30" w:after="160" w:line="259" w:lineRule="auto"/>
+      </w:pPr>
+      <w:r>
+        <w:tab/>
+      </w:r>
+      <w:r>
+        <w:t>Projekt składa się z modułów głownych PersonalTrainerCore przechowujące kontrolery oraz  PersonalTrainerCore.WebGUI zarządzający widokiem. Posiada także moduły diety PersonalTrainerDiet oraz PersonalTrainerDiet.WebGUI.</w:t>
       </w:r>
     </w:p>
     <w:p>
@@ -17799,7 +18067,10 @@
       </w:pPr>
       <w:r>
         <w:lastRenderedPageBreak/>
-        <w:t>Podział aplikacji na moduły został zaimplementowany przy pomocy klasy pomocniczej przechowująca informację dotyczące danego modułu</w:t>
+        <w:t>Podział na moduły został zaimplementowany przy pomocy klasy pomocniczej przechowująca informację dotyczące danego modułu</w:t>
+      </w:r>
+      <w:r>
+        <w:t>.</w:t>
       </w:r>
     </w:p>
     <w:p>
@@ -18271,16 +18542,14 @@
           <w:color w:val="000000"/>
           <w:sz w:val="16"/>
           <w:szCs w:val="16"/>
-          <w:lang w:val="en-US"/>
-        </w:rPr>
-      </w:pPr>
-      <w:r>
-        <w:rPr>
-          <w:rFonts w:ascii="Consolas" w:eastAsiaTheme="minorHAnsi" w:hAnsi="Consolas" w:cs="Consolas"/>
-          <w:color w:val="000000"/>
-          <w:sz w:val="19"/>
-          <w:szCs w:val="19"/>
-          <w:lang w:val="en-US"/>
+        </w:rPr>
+      </w:pPr>
+      <w:r>
+        <w:rPr>
+          <w:rFonts w:ascii="Consolas" w:eastAsiaTheme="minorHAnsi" w:hAnsi="Consolas" w:cs="Consolas"/>
+          <w:color w:val="000000"/>
+          <w:sz w:val="19"/>
+          <w:szCs w:val="19"/>
         </w:rPr>
         <w:t>}</w:t>
       </w:r>
@@ -18297,7 +18566,6 @@
           <w:color w:val="000000"/>
           <w:sz w:val="16"/>
           <w:szCs w:val="16"/>
-          <w:lang w:val="en-US"/>
         </w:rPr>
       </w:pPr>
     </w:p>
@@ -21020,7 +21288,6 @@
           <w:color w:val="000000"/>
           <w:sz w:val="18"/>
           <w:szCs w:val="18"/>
-          <w:lang w:val="en-US"/>
         </w:rPr>
       </w:pPr>
       <w:r>
@@ -21059,7 +21326,6 @@
           <w:color w:val="000000"/>
           <w:sz w:val="18"/>
           <w:szCs w:val="18"/>
-          <w:lang w:val="en-US"/>
         </w:rPr>
         <w:t>}</w:t>
       </w:r>
@@ -21076,7 +21342,6 @@
           <w:color w:val="000000"/>
           <w:sz w:val="18"/>
           <w:szCs w:val="18"/>
-          <w:lang w:val="en-US"/>
         </w:rPr>
       </w:pPr>
       <w:r>
@@ -21085,7 +21350,6 @@
           <w:color w:val="000000"/>
           <w:sz w:val="18"/>
           <w:szCs w:val="18"/>
-          <w:lang w:val="en-US"/>
         </w:rPr>
         <w:tab/>
       </w:r>
@@ -21095,7 +21359,6 @@
           <w:color w:val="000000"/>
           <w:sz w:val="18"/>
           <w:szCs w:val="18"/>
-          <w:lang w:val="en-US"/>
         </w:rPr>
         <w:tab/>
       </w:r>
@@ -21105,7 +21368,6 @@
           <w:color w:val="000000"/>
           <w:sz w:val="18"/>
           <w:szCs w:val="18"/>
-          <w:lang w:val="en-US"/>
         </w:rPr>
         <w:t>}</w:t>
       </w:r>
@@ -21122,7 +21384,6 @@
           <w:color w:val="000000"/>
           <w:sz w:val="18"/>
           <w:szCs w:val="18"/>
-          <w:lang w:val="en-US"/>
         </w:rPr>
       </w:pPr>
       <w:r>
@@ -21131,7 +21392,6 @@
           <w:color w:val="000000"/>
           <w:sz w:val="18"/>
           <w:szCs w:val="18"/>
-          <w:lang w:val="en-US"/>
         </w:rPr>
         <w:tab/>
       </w:r>
@@ -21141,7 +21401,6 @@
           <w:color w:val="000000"/>
           <w:sz w:val="18"/>
           <w:szCs w:val="18"/>
-          <w:lang w:val="en-US"/>
         </w:rPr>
         <w:t>}</w:t>
       </w:r>
@@ -21166,7 +21425,6 @@
           <w:color w:val="000000"/>
           <w:sz w:val="18"/>
           <w:szCs w:val="18"/>
-          <w:lang w:val="en-US"/>
         </w:rPr>
         <w:tab/>
       </w:r>
@@ -21220,7 +21478,10 @@
     <w:p>
       <w:r>
         <w:lastRenderedPageBreak/>
-        <w:t xml:space="preserve">Sposób wydobycia </w:t>
+        <w:t>Algorytm</w:t>
+      </w:r>
+      <w:r>
+        <w:t xml:space="preserve"> wydobycia </w:t>
       </w:r>
       <w:r>
         <w:t xml:space="preserve">poszczególnych </w:t>
@@ -21229,7 +21490,7 @@
         <w:t>modułów</w:t>
       </w:r>
       <w:r>
-        <w:t xml:space="preserve"> aplikacji z solucji</w:t>
+        <w:t xml:space="preserve"> z solucji</w:t>
       </w:r>
       <w:r>
         <w:t>:</w:t>
@@ -21237,17 +21498,35 @@
     </w:p>
     <w:p>
       <w:r>
-        <w:t>1.Wyszukanie folderu Modules w strukturze folderów w Projekcie głównym PersonalTrainer.</w:t>
-      </w:r>
-    </w:p>
-    <w:p>
-      <w:r>
-        <w:t>2.Pobranie z folderu Modules wszystkich ścieżek modułów.</w:t>
-      </w:r>
-    </w:p>
-    <w:p>
-      <w:r>
-        <w:t>3.Iteracja po każdym module w celu wyszukania folderów bin.</w:t>
+        <w:t xml:space="preserve">1.Wyszukanie folderu Modules w strukturze </w:t>
+      </w:r>
+      <w:r>
+        <w:t>aplikacji w p</w:t>
+      </w:r>
+      <w:r>
+        <w:t>rojekcie głównym PersonalTrainer.</w:t>
+      </w:r>
+    </w:p>
+    <w:p>
+      <w:r>
+        <w:t xml:space="preserve">2.Pobranie z </w:t>
+      </w:r>
+      <w:r>
+        <w:t>katalogu</w:t>
+      </w:r>
+      <w:r>
+        <w:t xml:space="preserve"> Modules wszystkich ścieżek modułów.</w:t>
+      </w:r>
+    </w:p>
+    <w:p>
+      <w:r>
+        <w:t xml:space="preserve">3.Iteracja pozyskanych </w:t>
+      </w:r>
+      <w:r>
+        <w:t>ścieżek w</w:t>
+      </w:r>
+      <w:r>
+        <w:t xml:space="preserve"> celu wyszukania folderów bin.</w:t>
       </w:r>
     </w:p>
     <w:p>
@@ -21255,25 +21534,82 @@
         <w:t>4.</w:t>
       </w:r>
       <w:r>
-        <w:t>Wydobycie wszystkich plików dll. Znajdujących się w  folderze bin.</w:t>
-      </w:r>
-    </w:p>
-    <w:p>
-      <w:r>
-        <w:t>5.Dodanie do listy modułów które jeszcze nie zostały dodane.</w:t>
-      </w:r>
-    </w:p>
-    <w:p>
-      <w:r>
-        <w:t>6. Zwrócenie modułów.</w:t>
-      </w:r>
-    </w:p>
-    <w:p>
-      <w:r>
-        <w:t>7. Dodanie modułów do serwisu Mvc dostarczonego przez framework.</w:t>
-      </w:r>
-    </w:p>
-    <w:p/>
+        <w:t>Wydobycie wszystkich plików d</w:t>
+      </w:r>
+      <w:r>
+        <w:t>ll. Znajdujących się w  folderach</w:t>
+      </w:r>
+      <w:r>
+        <w:t xml:space="preserve"> bin.</w:t>
+      </w:r>
+    </w:p>
+    <w:p>
+      <w:r>
+        <w:t>5.Odczyt z pliku dll asembly zawierających informacje o modułach.</w:t>
+      </w:r>
+    </w:p>
+    <w:p>
+      <w:r>
+        <w:t>6</w:t>
+      </w:r>
+      <w:r>
+        <w:t xml:space="preserve">.Dodanie do listy </w:t>
+      </w:r>
+      <w:r>
+        <w:t>informacji o modułach</w:t>
+      </w:r>
+      <w:r>
+        <w:t xml:space="preserve"> które jeszcze nie zostały dodane.</w:t>
+      </w:r>
+    </w:p>
+    <w:p>
+      <w:r>
+        <w:t>7</w:t>
+      </w:r>
+      <w:r>
+        <w:t>. Zwrócenie modułów.</w:t>
+      </w:r>
+    </w:p>
+    <w:p>
+      <w:r>
+        <w:t>8</w:t>
+      </w:r>
+      <w:r>
+        <w:t xml:space="preserve">. Dodanie </w:t>
+      </w:r>
+      <w:r>
+        <w:t>listy</w:t>
+      </w:r>
+      <w:r>
+        <w:t xml:space="preserve"> do serwisu Mvc dostarczonego przez framework.</w:t>
+      </w:r>
+    </w:p>
+    <w:p>
+      <w:r>
+        <w:t>Serwis MVC posiada zaimplementowany mechanizm</w:t>
+      </w:r>
+      <w:r>
+        <w:t xml:space="preserve"> </w:t>
+      </w:r>
+      <w:r>
+        <w:rPr>
+          <w:rFonts w:ascii="Consolas" w:eastAsiaTheme="minorHAnsi" w:hAnsi="Consolas" w:cs="Consolas"/>
+          <w:color w:val="000000"/>
+          <w:sz w:val="19"/>
+          <w:szCs w:val="19"/>
+        </w:rPr>
+        <w:t>AddApplicationPart</w:t>
+      </w:r>
+      <w:r>
+        <w:t xml:space="preserve"> </w:t>
+      </w:r>
+      <w:r>
+        <w:t xml:space="preserve">dodający wyszukiwanie plików po dodatkowych plikach assembly. Dzięki temu w łatwy sposób możemy </w:t>
+      </w:r>
+      <w:r>
+        <w:t>wpiąć lub wypiąć moduł w zależności od konfiguracji startowej aplikacji.</w:t>
+      </w:r>
+    </w:p>
     <w:p>
       <w:pPr>
         <w:spacing w:before="0" w:after="0" w:line="240" w:lineRule="auto"/>
@@ -21291,7 +21627,7 @@
           <w:bCs/>
         </w:rPr>
       </w:pPr>
-      <w:bookmarkStart w:id="12" w:name="_Toc469330672"/>
+      <w:bookmarkStart w:id="13" w:name="_Toc469514362"/>
       <w:r>
         <w:rPr>
           <w:b w:val="0"/>
@@ -21300,7 +21636,7 @@
         <w:lastRenderedPageBreak/>
         <w:t>Nawigacja</w:t>
       </w:r>
-      <w:bookmarkEnd w:id="12"/>
+      <w:bookmarkEnd w:id="13"/>
     </w:p>
     <w:p>
       <w:r>
@@ -22448,6 +22784,7 @@
         </w:rPr>
         <w:t>(</w:t>
       </w:r>
+      <w:proofErr w:type="spellStart"/>
       <w:r>
         <w:rPr>
           <w:rFonts w:ascii="Consolas" w:eastAsiaTheme="minorHAnsi" w:hAnsi="Consolas" w:cs="Consolas"/>
@@ -22458,6 +22795,7 @@
         </w:rPr>
         <w:t>ViewLocationExpanderContext</w:t>
       </w:r>
+      <w:proofErr w:type="spellEnd"/>
       <w:r>
         <w:rPr>
           <w:rFonts w:ascii="Consolas" w:eastAsiaTheme="minorHAnsi" w:hAnsi="Consolas" w:cs="Consolas"/>
@@ -22770,6 +23108,7 @@
         </w:rPr>
         <w:tab/>
       </w:r>
+      <w:proofErr w:type="spellStart"/>
       <w:r>
         <w:rPr>
           <w:rFonts w:ascii="Consolas" w:eastAsiaTheme="minorHAnsi" w:hAnsi="Consolas" w:cs="Consolas"/>
@@ -22780,6 +23119,7 @@
         </w:rPr>
         <w:t>var</w:t>
       </w:r>
+      <w:proofErr w:type="spellEnd"/>
       <w:r>
         <w:rPr>
           <w:rFonts w:ascii="Consolas" w:eastAsiaTheme="minorHAnsi" w:hAnsi="Consolas" w:cs="Consolas"/>
@@ -24512,7 +24852,6 @@
           <w:color w:val="000000"/>
           <w:sz w:val="19"/>
           <w:szCs w:val="19"/>
-          <w:lang w:val="en-US"/>
         </w:rPr>
       </w:pPr>
       <w:r>
@@ -24524,6 +24863,14 @@
           <w:lang w:val="en-US"/>
         </w:rPr>
         <w:tab/>
+      </w:r>
+      <w:r>
+        <w:rPr>
+          <w:rFonts w:ascii="Consolas" w:eastAsiaTheme="minorHAnsi" w:hAnsi="Consolas" w:cs="Consolas"/>
+          <w:color w:val="000000"/>
+          <w:sz w:val="19"/>
+          <w:szCs w:val="19"/>
+        </w:rPr>
         <w:t>}</w:t>
       </w:r>
       <w:r>
@@ -24532,7 +24879,6 @@
           <w:color w:val="000000"/>
           <w:sz w:val="19"/>
           <w:szCs w:val="19"/>
-          <w:lang w:val="en-US"/>
         </w:rPr>
         <w:tab/>
       </w:r>
@@ -24753,6 +25099,7 @@
         </w:rPr>
         <w:tab/>
       </w:r>
+      <w:proofErr w:type="spellStart"/>
       <w:r>
         <w:rPr>
           <w:rFonts w:ascii="Consolas" w:eastAsiaTheme="minorHAnsi" w:hAnsi="Consolas" w:cs="Consolas"/>
@@ -24763,6 +25110,7 @@
         </w:rPr>
         <w:t>var</w:t>
       </w:r>
+      <w:proofErr w:type="spellEnd"/>
       <w:r>
         <w:rPr>
           <w:rFonts w:ascii="Consolas" w:eastAsiaTheme="minorHAnsi" w:hAnsi="Consolas" w:cs="Consolas"/>
@@ -24973,6 +25321,7 @@
         </w:rPr>
         <w:tab/>
       </w:r>
+      <w:proofErr w:type="spellStart"/>
       <w:r>
         <w:rPr>
           <w:rFonts w:ascii="Consolas" w:eastAsiaTheme="minorHAnsi" w:hAnsi="Consolas" w:cs="Consolas"/>
@@ -24983,6 +25332,7 @@
         </w:rPr>
         <w:t>var</w:t>
       </w:r>
+      <w:proofErr w:type="spellEnd"/>
       <w:r>
         <w:rPr>
           <w:rFonts w:ascii="Consolas" w:eastAsiaTheme="minorHAnsi" w:hAnsi="Consolas" w:cs="Consolas"/>
@@ -25358,6 +25708,7 @@
       <w:r>
         <w:br w:type="page"/>
       </w:r>
+      <w:bookmarkStart w:id="14" w:name="_Toc469514363"/>
       <w:r>
         <w:rPr>
           <w:b w:val="0"/>
@@ -25366,6 +25717,7 @@
         <w:lastRenderedPageBreak/>
         <w:t>Baza danych</w:t>
       </w:r>
+      <w:bookmarkEnd w:id="14"/>
     </w:p>
     <w:p>
       <w:pPr>
@@ -25418,13 +25770,7 @@
         <w:ind w:right="0"/>
       </w:pPr>
       <w:r>
-        <w:t xml:space="preserve"> Kontekst jest definiowany podczas </w:t>
-      </w:r>
-      <w:r>
-        <w:t xml:space="preserve">startowej </w:t>
-      </w:r>
-      <w:r>
-        <w:t>konfiguracji aplikacji.</w:t>
+        <w:t xml:space="preserve"> Kontekst jest definiowany podczas startowej konfiguracji aplikacji.</w:t>
       </w:r>
     </w:p>
     <w:p>
@@ -25454,32 +25800,50 @@
           <w:color w:val="000000"/>
           <w:sz w:val="19"/>
           <w:szCs w:val="19"/>
-        </w:rPr>
-      </w:pPr>
-      <w:r>
-        <w:rPr>
-          <w:rFonts w:ascii="Consolas" w:eastAsiaTheme="minorHAnsi" w:hAnsi="Consolas" w:cs="Consolas"/>
-          <w:color w:val="000000"/>
-          <w:sz w:val="19"/>
-          <w:szCs w:val="19"/>
-        </w:rPr>
-        <w:t>services.AddDbContext&lt;</w:t>
-      </w:r>
+          <w:lang w:val="en-US"/>
+        </w:rPr>
+      </w:pPr>
+      <w:proofErr w:type="spellStart"/>
+      <w:r>
+        <w:rPr>
+          <w:rFonts w:ascii="Consolas" w:eastAsiaTheme="minorHAnsi" w:hAnsi="Consolas" w:cs="Consolas"/>
+          <w:color w:val="000000"/>
+          <w:sz w:val="19"/>
+          <w:szCs w:val="19"/>
+          <w:lang w:val="en-US"/>
+        </w:rPr>
+        <w:t>services.AddDbContext</w:t>
+      </w:r>
+      <w:proofErr w:type="spellEnd"/>
+      <w:r>
+        <w:rPr>
+          <w:rFonts w:ascii="Consolas" w:eastAsiaTheme="minorHAnsi" w:hAnsi="Consolas" w:cs="Consolas"/>
+          <w:color w:val="000000"/>
+          <w:sz w:val="19"/>
+          <w:szCs w:val="19"/>
+          <w:lang w:val="en-US"/>
+        </w:rPr>
+        <w:t>&lt;</w:t>
+      </w:r>
+      <w:proofErr w:type="spellStart"/>
       <w:r>
         <w:rPr>
           <w:rFonts w:ascii="Consolas" w:eastAsiaTheme="minorHAnsi" w:hAnsi="Consolas" w:cs="Consolas"/>
           <w:color w:val="2B91AF"/>
           <w:sz w:val="19"/>
           <w:szCs w:val="19"/>
+          <w:lang w:val="en-US"/>
         </w:rPr>
         <w:t>DefaultContext</w:t>
       </w:r>
-      <w:r>
-        <w:rPr>
-          <w:rFonts w:ascii="Consolas" w:eastAsiaTheme="minorHAnsi" w:hAnsi="Consolas" w:cs="Consolas"/>
-          <w:color w:val="000000"/>
-          <w:sz w:val="19"/>
-          <w:szCs w:val="19"/>
+      <w:proofErr w:type="spellEnd"/>
+      <w:r>
+        <w:rPr>
+          <w:rFonts w:ascii="Consolas" w:eastAsiaTheme="minorHAnsi" w:hAnsi="Consolas" w:cs="Consolas"/>
+          <w:color w:val="000000"/>
+          <w:sz w:val="19"/>
+          <w:szCs w:val="19"/>
+          <w:lang w:val="en-US"/>
         </w:rPr>
         <w:t>&gt;(</w:t>
       </w:r>
@@ -25505,6 +25869,7 @@
           <w:color w:val="000000"/>
           <w:sz w:val="19"/>
           <w:szCs w:val="19"/>
+          <w:lang w:val="en-US"/>
         </w:rPr>
         <w:tab/>
       </w:r>
@@ -25676,24 +26041,152 @@
         </w:rPr>
         <w:t>);</w:t>
       </w:r>
+    </w:p>
+    <w:p>
+      <w:pPr>
+        <w:autoSpaceDE w:val="0"/>
+        <w:autoSpaceDN w:val="0"/>
+        <w:adjustRightInd w:val="0"/>
+        <w:spacing w:before="0" w:after="0" w:line="240" w:lineRule="auto"/>
+        <w:ind w:right="0"/>
+        <w:rPr>
+          <w:rFonts w:ascii="Consolas" w:eastAsiaTheme="minorHAnsi" w:hAnsi="Consolas" w:cs="Consolas"/>
+          <w:color w:val="000000"/>
+          <w:sz w:val="19"/>
+          <w:szCs w:val="19"/>
+          <w:lang w:val="en-US"/>
+        </w:rPr>
+      </w:pPr>
+    </w:p>
+    <w:p>
+      <w:pPr>
+        <w:autoSpaceDE w:val="0"/>
+        <w:autoSpaceDN w:val="0"/>
+        <w:adjustRightInd w:val="0"/>
+        <w:spacing w:before="0" w:after="0" w:line="240" w:lineRule="auto"/>
+        <w:ind w:right="0"/>
+        <w:rPr>
+          <w:rFonts w:ascii="Consolas" w:eastAsiaTheme="minorHAnsi" w:hAnsi="Consolas" w:cs="Consolas"/>
+          <w:color w:val="000000"/>
+          <w:sz w:val="19"/>
+          <w:szCs w:val="19"/>
+          <w:lang w:val="en-US"/>
+        </w:rPr>
+      </w:pPr>
+    </w:p>
+    <w:p>
+      <w:pPr>
+        <w:autoSpaceDE w:val="0"/>
+        <w:autoSpaceDN w:val="0"/>
+        <w:adjustRightInd w:val="0"/>
+        <w:spacing w:before="0" w:after="0" w:line="240" w:lineRule="auto"/>
+        <w:ind w:right="0"/>
+      </w:pPr>
+      <w:r>
+        <w:t>Relacje bazodanowe są zawarte zarówno za pomocą atrybutów</w:t>
+      </w:r>
+      <w:r>
+        <w:t xml:space="preserve"> wpinanych na poszczególne modele tabel</w:t>
+      </w:r>
+      <w:r>
+        <w:t xml:space="preserve"> jak i fluent appi z entity frameworku</w:t>
+      </w:r>
+      <w:r>
+        <w:t xml:space="preserve"> wykorzystywane na poziomie kontekstu.</w:t>
+      </w:r>
+      <w:r>
+        <w:t xml:space="preserve">. Należy pamiętać że nie każdą zależność można ustawić za pomocą atrybutów. </w:t>
+      </w:r>
+    </w:p>
+    <w:p>
+      <w:pPr>
+        <w:spacing w:before="0" w:after="0" w:line="240" w:lineRule="auto"/>
+        <w:ind w:right="0"/>
+      </w:pPr>
+    </w:p>
+    <w:p>
+      <w:pPr>
+        <w:spacing w:before="0" w:after="0" w:line="240" w:lineRule="auto"/>
+        <w:ind w:right="0"/>
+      </w:pPr>
+    </w:p>
+    <w:p>
+      <w:pPr>
+        <w:spacing w:before="0" w:after="0" w:line="240" w:lineRule="auto"/>
+        <w:ind w:right="0"/>
+      </w:pPr>
+      <w:r>
+        <w:t>Cała logika biznesowa wraz z połaczeniem z bazą danych odb</w:t>
+      </w:r>
+      <w:r>
+        <w:t>ywa się w projekcje Framework.</w:t>
+      </w:r>
+    </w:p>
+    <w:p>
+      <w:pPr>
+        <w:spacing w:before="0" w:after="0" w:line="240" w:lineRule="auto"/>
+        <w:ind w:right="0"/>
+      </w:pPr>
+    </w:p>
+    <w:p>
+      <w:pPr>
+        <w:spacing w:before="0" w:after="0" w:line="240" w:lineRule="auto"/>
+        <w:ind w:right="0"/>
+      </w:pPr>
+      <w:r>
+        <w:rPr>
+          <w:noProof/>
+        </w:rPr>
+        <w:pict>
+          <v:shapetype id="_x0000_t75" coordsize="21600,21600" o:spt="75" o:preferrelative="t" path="m@4@5l@4@11@9@11@9@5xe" filled="f" stroked="f">
+            <v:stroke joinstyle="miter"/>
+            <v:formulas>
+              <v:f eqn="if lineDrawn pixelLineWidth 0"/>
+              <v:f eqn="sum @0 1 0"/>
+              <v:f eqn="sum 0 0 @1"/>
+              <v:f eqn="prod @2 1 2"/>
+              <v:f eqn="prod @3 21600 pixelWidth"/>
+              <v:f eqn="prod @3 21600 pixelHeight"/>
+              <v:f eqn="sum @0 0 1"/>
+              <v:f eqn="prod @6 1 2"/>
+              <v:f eqn="prod @7 21600 pixelWidth"/>
+              <v:f eqn="sum @8 21600 0"/>
+              <v:f eqn="prod @7 21600 pixelHeight"/>
+              <v:f eqn="sum @10 21600 0"/>
+            </v:formulas>
+            <v:path o:extrusionok="f" gradientshapeok="t" o:connecttype="rect"/>
+            <o:lock v:ext="edit" aspectratio="t"/>
+          </v:shapetype>
+          <v:shape id="_x0000_s1026" type="#_x0000_t75" style="position:absolute;left:0;text-align:left;margin-left:19pt;margin-top:1.75pt;width:481.45pt;height:422.55pt;z-index:-251657216;mso-position-horizontal-relative:text;mso-position-vertical-relative:text">
+            <v:imagedata r:id="rId8" o:title="2016-12-14 21_28_36-ROGER_LOCALDB#4ECAD057.PersonalTrainer - Diagram_0_ - Microsoft SQL Server Manag"/>
+          </v:shape>
+        </w:pict>
+      </w:r>
+    </w:p>
+    <w:p>
+      <w:pPr>
+        <w:spacing w:before="0" w:after="0" w:line="240" w:lineRule="auto"/>
+        <w:ind w:right="0"/>
+      </w:pPr>
+    </w:p>
+    <w:p>
+      <w:pPr>
+        <w:spacing w:before="0" w:after="0" w:line="240" w:lineRule="auto"/>
+        <w:ind w:right="0"/>
+      </w:pPr>
+    </w:p>
+    <w:p>
+      <w:pPr>
+        <w:spacing w:before="0" w:after="0" w:line="240" w:lineRule="auto"/>
+        <w:ind w:right="0"/>
+      </w:pPr>
     </w:p>
     <w:p>
       <w:pPr>
         <w:pStyle w:val="NoSpacing"/>
         <w:spacing w:before="30" w:after="160" w:line="259" w:lineRule="auto"/>
-        <w:rPr>
-          <w:rFonts w:ascii="Consolas" w:eastAsiaTheme="minorHAnsi" w:hAnsi="Consolas" w:cs="Consolas"/>
-          <w:color w:val="000000"/>
-          <w:sz w:val="19"/>
-          <w:szCs w:val="19"/>
-          <w:lang w:val="en-US"/>
-        </w:rPr>
-      </w:pPr>
-    </w:p>
-    <w:p>
-      <w:pPr>
-        <w:pStyle w:val="NoSpacing"/>
-        <w:spacing w:before="30" w:after="160" w:line="259" w:lineRule="auto"/>
+      </w:pPr>
+      <w:r>
         <w:rPr>
           <w:rFonts w:eastAsia="Calibri" w:cstheme="minorBidi"/>
           <w:b w:val="0"/>
@@ -25701,299 +26194,18 @@
           <w:sz w:val="24"/>
           <w:szCs w:val="22"/>
         </w:rPr>
-      </w:pPr>
-      <w:r>
-        <w:rPr>
-          <w:rFonts w:eastAsia="Calibri" w:cstheme="minorBidi"/>
-          <w:b w:val="0"/>
-          <w:color w:val="00000A"/>
-          <w:sz w:val="24"/>
-          <w:szCs w:val="22"/>
-        </w:rPr>
-        <w:t>Relacje bazodanowe są zawarte zarówno za pomocą atrybutów jak i fluent appi z entity frameworku. Należy pamiętać że nie każdą zależność można ustawić za pomocą atrybutów.</w:t>
-      </w:r>
-      <w:r>
-        <w:rPr>
-          <w:rFonts w:eastAsia="Calibri" w:cstheme="minorBidi"/>
-          <w:b w:val="0"/>
-          <w:color w:val="00000A"/>
-          <w:sz w:val="24"/>
-          <w:szCs w:val="22"/>
-        </w:rPr>
-        <w:t xml:space="preserve"> </w:t>
-      </w:r>
-    </w:p>
-    <w:p>
-      <w:pPr>
-        <w:spacing w:before="0" w:after="0" w:line="240" w:lineRule="auto"/>
-        <w:ind w:right="0"/>
-      </w:pPr>
-      <w:r>
-        <w:t xml:space="preserve">Cała logika biznesowa wraz z połaczeniem z bazą danych odbywa się w projekcje Framework. </w:t>
-      </w:r>
-      <w:bookmarkStart w:id="13" w:name="_GoBack"/>
-      <w:bookmarkEnd w:id="13"/>
-    </w:p>
-    <w:p>
-      <w:pPr>
-        <w:pStyle w:val="NoSpacing"/>
-        <w:spacing w:before="30" w:after="160" w:line="259" w:lineRule="auto"/>
-        <w:rPr>
-          <w:rFonts w:ascii="Consolas" w:eastAsiaTheme="minorHAnsi" w:hAnsi="Consolas" w:cs="Consolas"/>
-          <w:color w:val="000000"/>
-          <w:sz w:val="19"/>
-          <w:szCs w:val="19"/>
-        </w:rPr>
-      </w:pPr>
-    </w:p>
-    <w:p>
-      <w:pPr>
-        <w:pStyle w:val="NoSpacing"/>
-        <w:spacing w:before="30" w:after="160" w:line="259" w:lineRule="auto"/>
-        <w:rPr>
-          <w:rFonts w:ascii="Consolas" w:eastAsiaTheme="minorHAnsi" w:hAnsi="Consolas" w:cs="Consolas"/>
-          <w:color w:val="000000"/>
-          <w:sz w:val="19"/>
-          <w:szCs w:val="19"/>
-        </w:rPr>
-      </w:pPr>
-    </w:p>
-    <w:p>
-      <w:pPr>
-        <w:pStyle w:val="NoSpacing"/>
-        <w:spacing w:before="30" w:after="160" w:line="259" w:lineRule="auto"/>
-        <w:rPr>
-          <w:rFonts w:ascii="Consolas" w:eastAsiaTheme="minorHAnsi" w:hAnsi="Consolas" w:cs="Consolas"/>
-          <w:color w:val="000000"/>
-          <w:sz w:val="19"/>
-          <w:szCs w:val="19"/>
-        </w:rPr>
-      </w:pPr>
-    </w:p>
-    <w:p>
-      <w:pPr>
-        <w:pStyle w:val="NoSpacing"/>
-        <w:spacing w:before="30" w:after="160" w:line="259" w:lineRule="auto"/>
-        <w:rPr>
-          <w:rFonts w:ascii="Consolas" w:eastAsiaTheme="minorHAnsi" w:hAnsi="Consolas" w:cs="Consolas"/>
-          <w:color w:val="000000"/>
-          <w:sz w:val="19"/>
-          <w:szCs w:val="19"/>
-        </w:rPr>
-      </w:pPr>
-    </w:p>
-    <w:p>
-      <w:pPr>
-        <w:pStyle w:val="NoSpacing"/>
-        <w:spacing w:before="30" w:after="160" w:line="259" w:lineRule="auto"/>
-        <w:rPr>
-          <w:rFonts w:ascii="Consolas" w:eastAsiaTheme="minorHAnsi" w:hAnsi="Consolas" w:cs="Consolas"/>
-          <w:color w:val="000000"/>
-          <w:sz w:val="19"/>
-          <w:szCs w:val="19"/>
-        </w:rPr>
-      </w:pPr>
-    </w:p>
-    <w:p>
-      <w:pPr>
-        <w:pStyle w:val="NoSpacing"/>
-        <w:spacing w:before="30" w:after="160" w:line="259" w:lineRule="auto"/>
-        <w:rPr>
-          <w:rFonts w:ascii="Consolas" w:eastAsiaTheme="minorHAnsi" w:hAnsi="Consolas" w:cs="Consolas"/>
-          <w:color w:val="000000"/>
-          <w:sz w:val="19"/>
-          <w:szCs w:val="19"/>
-        </w:rPr>
-      </w:pPr>
-    </w:p>
-    <w:p>
-      <w:pPr>
-        <w:pStyle w:val="NoSpacing"/>
-        <w:spacing w:before="30" w:after="160" w:line="259" w:lineRule="auto"/>
-        <w:rPr>
-          <w:rFonts w:ascii="Consolas" w:eastAsiaTheme="minorHAnsi" w:hAnsi="Consolas" w:cs="Consolas"/>
-          <w:color w:val="000000"/>
-          <w:sz w:val="19"/>
-          <w:szCs w:val="19"/>
-        </w:rPr>
-      </w:pPr>
-    </w:p>
-    <w:p>
-      <w:pPr>
-        <w:pStyle w:val="NoSpacing"/>
-        <w:spacing w:before="30" w:after="160" w:line="259" w:lineRule="auto"/>
-        <w:rPr>
-          <w:rFonts w:ascii="Consolas" w:eastAsiaTheme="minorHAnsi" w:hAnsi="Consolas" w:cs="Consolas"/>
-          <w:color w:val="000000"/>
-          <w:sz w:val="19"/>
-          <w:szCs w:val="19"/>
-        </w:rPr>
-      </w:pPr>
-    </w:p>
-    <w:p>
-      <w:pPr>
-        <w:pStyle w:val="NoSpacing"/>
-        <w:spacing w:before="30" w:after="160" w:line="259" w:lineRule="auto"/>
-        <w:rPr>
-          <w:rFonts w:ascii="Consolas" w:eastAsiaTheme="minorHAnsi" w:hAnsi="Consolas" w:cs="Consolas"/>
-          <w:color w:val="000000"/>
-          <w:sz w:val="19"/>
-          <w:szCs w:val="19"/>
-        </w:rPr>
-      </w:pPr>
-    </w:p>
-    <w:p>
-      <w:pPr>
-        <w:pStyle w:val="NoSpacing"/>
-        <w:spacing w:before="30" w:after="160" w:line="259" w:lineRule="auto"/>
-        <w:rPr>
-          <w:rFonts w:ascii="Consolas" w:eastAsiaTheme="minorHAnsi" w:hAnsi="Consolas" w:cs="Consolas"/>
-          <w:color w:val="000000"/>
-          <w:sz w:val="19"/>
-          <w:szCs w:val="19"/>
-        </w:rPr>
-      </w:pPr>
-    </w:p>
-    <w:p>
-      <w:pPr>
-        <w:pStyle w:val="NoSpacing"/>
-        <w:spacing w:before="30" w:after="160" w:line="259" w:lineRule="auto"/>
-        <w:rPr>
-          <w:lang w:val="en-US"/>
-        </w:rPr>
-      </w:pPr>
-      <w:r>
         <w:br w:type="page"/>
       </w:r>
-      <w:bookmarkStart w:id="14" w:name="_Toc469330673"/>
-      <w:proofErr w:type="spellStart"/>
-      <w:r>
-        <w:rPr>
-          <w:lang w:val="en-US"/>
-        </w:rPr>
+      <w:bookmarkStart w:id="15" w:name="_Toc469514364"/>
+      <w:r>
         <w:lastRenderedPageBreak/>
-        <w:t>Szyfrowanie</w:t>
-      </w:r>
-      <w:proofErr w:type="spellEnd"/>
-      <w:r>
-        <w:rPr>
-          <w:lang w:val="en-US"/>
-        </w:rPr>
-        <w:t xml:space="preserve"> </w:t>
-      </w:r>
-      <w:proofErr w:type="spellStart"/>
-      <w:r>
-        <w:rPr>
-          <w:lang w:val="en-US"/>
-        </w:rPr>
-        <w:t>danych</w:t>
-      </w:r>
-      <w:bookmarkEnd w:id="14"/>
-      <w:proofErr w:type="spellEnd"/>
-    </w:p>
-    <w:p>
-      <w:pPr>
-        <w:rPr>
-          <w:lang w:val="en-US"/>
-        </w:rPr>
-      </w:pPr>
-      <w:proofErr w:type="spellStart"/>
-      <w:r>
-        <w:rPr>
-          <w:lang w:val="en-US"/>
-        </w:rPr>
-        <w:t>Zapis</w:t>
-      </w:r>
-      <w:proofErr w:type="spellEnd"/>
-      <w:r>
-        <w:rPr>
-          <w:lang w:val="en-US"/>
-        </w:rPr>
-        <w:t xml:space="preserve"> </w:t>
-      </w:r>
-      <w:proofErr w:type="spellStart"/>
-      <w:r>
-        <w:rPr>
-          <w:lang w:val="en-US"/>
-        </w:rPr>
-        <w:t>hasła</w:t>
-      </w:r>
-      <w:proofErr w:type="spellEnd"/>
-      <w:r>
-        <w:rPr>
-          <w:lang w:val="en-US"/>
-        </w:rPr>
-        <w:t xml:space="preserve"> w </w:t>
-      </w:r>
-      <w:proofErr w:type="spellStart"/>
-      <w:r>
-        <w:rPr>
-          <w:lang w:val="en-US"/>
-        </w:rPr>
-        <w:t>bazie</w:t>
-      </w:r>
-      <w:proofErr w:type="spellEnd"/>
-      <w:r>
-        <w:rPr>
-          <w:lang w:val="en-US"/>
-        </w:rPr>
-        <w:t xml:space="preserve"> </w:t>
-      </w:r>
-      <w:proofErr w:type="spellStart"/>
-      <w:r>
-        <w:rPr>
-          <w:lang w:val="en-US"/>
-        </w:rPr>
-        <w:t>danych</w:t>
-      </w:r>
-      <w:proofErr w:type="spellEnd"/>
-      <w:r>
-        <w:rPr>
-          <w:lang w:val="en-US"/>
-        </w:rPr>
-        <w:t xml:space="preserve"> w </w:t>
-      </w:r>
-      <w:proofErr w:type="spellStart"/>
-      <w:r>
-        <w:rPr>
-          <w:lang w:val="en-US"/>
-        </w:rPr>
-        <w:t>momencie</w:t>
-      </w:r>
-      <w:proofErr w:type="spellEnd"/>
-      <w:r>
-        <w:rPr>
-          <w:lang w:val="en-US"/>
-        </w:rPr>
-        <w:t xml:space="preserve"> </w:t>
-      </w:r>
-      <w:proofErr w:type="spellStart"/>
-      <w:r>
-        <w:rPr>
-          <w:lang w:val="en-US"/>
-        </w:rPr>
-        <w:t>rejestracji</w:t>
-      </w:r>
-      <w:proofErr w:type="spellEnd"/>
-      <w:r>
-        <w:rPr>
-          <w:lang w:val="en-US"/>
-        </w:rPr>
-        <w:t xml:space="preserve"> </w:t>
-      </w:r>
-      <w:proofErr w:type="spellStart"/>
-      <w:r>
-        <w:rPr>
-          <w:lang w:val="en-US"/>
-        </w:rPr>
-        <w:t>użytkownika</w:t>
-      </w:r>
-      <w:proofErr w:type="spellEnd"/>
-      <w:r>
-        <w:rPr>
-          <w:lang w:val="en-US"/>
-        </w:rPr>
-        <w:t>:</w:t>
+        <w:t>Szyfrowanie danych</w:t>
+      </w:r>
+      <w:bookmarkEnd w:id="15"/>
+    </w:p>
+    <w:p>
+      <w:r>
+        <w:t>Zapis hasła w bazie danych w momencie rejestracji użytkownika:</w:t>
       </w:r>
     </w:p>
     <w:p>
@@ -26005,14 +26217,9 @@
         </w:numPr>
         <w:ind w:left="1418" w:firstLine="0"/>
       </w:pPr>
-      <w:proofErr w:type="spellStart"/>
-      <w:r>
-        <w:rPr>
-          <w:lang w:val="en-US"/>
-        </w:rPr>
+      <w:r>
         <w:t>Wp</w:t>
       </w:r>
-      <w:proofErr w:type="spellEnd"/>
       <w:r>
         <w:t xml:space="preserve">rowadzenie hasła przez użytkownika systemu </w:t>
       </w:r>
@@ -27070,7 +27277,6 @@
         <w:t>użytkownika.</w:t>
       </w:r>
     </w:p>
-    <w:p/>
     <w:p>
       <w:pPr>
         <w:pStyle w:val="NoSpacing"/>
@@ -27079,15 +27285,16 @@
           <w:bCs/>
         </w:rPr>
       </w:pPr>
-      <w:bookmarkStart w:id="15" w:name="_Toc469330674"/>
+      <w:bookmarkStart w:id="16" w:name="_Toc469514365"/>
       <w:r>
         <w:rPr>
           <w:b w:val="0"/>
           <w:bCs/>
         </w:rPr>
+        <w:lastRenderedPageBreak/>
         <w:t>Literatura</w:t>
       </w:r>
-      <w:bookmarkEnd w:id="15"/>
+      <w:bookmarkEnd w:id="16"/>
     </w:p>
     <w:p>
       <w:pPr>
@@ -27105,7 +27312,7 @@
           <w:color w:val="FF0000"/>
         </w:rPr>
       </w:pPr>
-      <w:hyperlink r:id="rId8" w:history="1">
+      <w:hyperlink r:id="rId9" w:history="1">
         <w:r>
           <w:rPr>
             <w:rStyle w:val="Hyperlink"/>
@@ -27130,7 +27337,7 @@
         </w:tabs>
         <w:ind w:right="0"/>
       </w:pPr>
-      <w:hyperlink r:id="rId9" w:history="1">
+      <w:hyperlink r:id="rId10" w:history="1">
         <w:r>
           <w:rPr>
             <w:rStyle w:val="Hyperlink"/>
@@ -27152,7 +27359,7 @@
       <w:pPr>
         <w:pStyle w:val="BodyText"/>
       </w:pPr>
-      <w:hyperlink r:id="rId10" w:history="1">
+      <w:hyperlink r:id="rId11" w:history="1">
         <w:r>
           <w:rPr>
             <w:rStyle w:val="Hyperlink"/>
@@ -27165,7 +27372,7 @@
       <w:pPr>
         <w:pStyle w:val="BodyText"/>
       </w:pPr>
-      <w:hyperlink r:id="rId11">
+      <w:hyperlink r:id="rId12">
         <w:r>
           <w:rPr>
             <w:webHidden/>
@@ -29043,6 +29250,27 @@
     <w:pPr>
       <w:outlineLvl w:val="1"/>
     </w:pPr>
+  </w:style>
+  <w:style w:type="paragraph" w:styleId="Heading3">
+    <w:name w:val="heading 3"/>
+    <w:basedOn w:val="Normal"/>
+    <w:next w:val="Normal"/>
+    <w:link w:val="Heading3Char"/>
+    <w:uiPriority w:val="9"/>
+    <w:unhideWhenUsed/>
+    <w:qFormat/>
+    <w:rsid w:val="006D559D"/>
+    <w:pPr>
+      <w:keepNext/>
+      <w:keepLines/>
+      <w:spacing w:before="40" w:after="0"/>
+      <w:outlineLvl w:val="2"/>
+    </w:pPr>
+    <w:rPr>
+      <w:rFonts w:asciiTheme="majorHAnsi" w:eastAsiaTheme="majorEastAsia" w:hAnsiTheme="majorHAnsi" w:cstheme="majorBidi"/>
+      <w:color w:val="1F4D78" w:themeColor="accent1" w:themeShade="7F"/>
+      <w:szCs w:val="24"/>
+    </w:rPr>
   </w:style>
   <w:style w:type="character" w:default="1" w:styleId="DefaultParagraphFont">
     <w:name w:val="Default Paragraph Font"/>
@@ -30374,6 +30602,32 @@
       <w:sz w:val="24"/>
     </w:rPr>
   </w:style>
+  <w:style w:type="character" w:customStyle="1" w:styleId="Heading3Char">
+    <w:name w:val="Heading 3 Char"/>
+    <w:basedOn w:val="DefaultParagraphFont"/>
+    <w:link w:val="Heading3"/>
+    <w:uiPriority w:val="9"/>
+    <w:rsid w:val="006D559D"/>
+    <w:rPr>
+      <w:rFonts w:asciiTheme="majorHAnsi" w:eastAsiaTheme="majorEastAsia" w:hAnsiTheme="majorHAnsi" w:cstheme="majorBidi"/>
+      <w:color w:val="1F4D78" w:themeColor="accent1" w:themeShade="7F"/>
+      <w:sz w:val="24"/>
+      <w:szCs w:val="24"/>
+    </w:rPr>
+  </w:style>
+  <w:style w:type="paragraph" w:styleId="TOC3">
+    <w:name w:val="toc 3"/>
+    <w:basedOn w:val="Normal"/>
+    <w:next w:val="Normal"/>
+    <w:autoRedefine/>
+    <w:uiPriority w:val="39"/>
+    <w:unhideWhenUsed/>
+    <w:rsid w:val="006D559D"/>
+    <w:pPr>
+      <w:spacing w:after="100"/>
+      <w:ind w:left="480"/>
+    </w:pPr>
+  </w:style>
 </w:styles>
 </file>
 
@@ -30643,7 +30897,7 @@
 </file>
 
 <file path=customXml/itemProps1.xml><?xml version="1.0" encoding="utf-8"?>
-<ds:datastoreItem xmlns:ds="http://schemas.openxmlformats.org/officeDocument/2006/customXml" ds:itemID="{DB7789B5-E1ED-4551-BDA2-6D826E6DA8A0}">
+<ds:datastoreItem xmlns:ds="http://schemas.openxmlformats.org/officeDocument/2006/customXml" ds:itemID="{D739BBDD-4D0E-41D4-9591-F81B133AE45F}">
   <ds:schemaRefs>
     <ds:schemaRef ds:uri="http://schemas.openxmlformats.org/officeDocument/2006/bibliography"/>
   </ds:schemaRefs>

</xml_diff>

<commit_message>
Dodanie funkcjonalności panelu administracyjnego.
</commit_message>
<xml_diff>
--- a/PracaInżynierska.docx
+++ b/PracaInżynierska.docx
@@ -25693,16 +25693,7 @@
           <w:rStyle w:val="bold"/>
           <w:webHidden/>
         </w:rPr>
-        <w:t>Najlepsze frameworki</w:t>
-      </w:r>
-      <w:bookmarkStart w:id="33" w:name="_GoBack"/>
-      <w:bookmarkEnd w:id="33"/>
-      <w:r>
-        <w:rPr>
-          <w:rStyle w:val="bold"/>
-          <w:webHidden/>
-        </w:rPr>
-        <w:t xml:space="preserve"> warstwy wizualnej [Online] Dostępne w </w:t>
+        <w:t xml:space="preserve">Najlepsze frameworki warstwy wizualnej [Online] Dostępne w </w:t>
       </w:r>
       <w:proofErr w:type="spellStart"/>
       <w:r>
@@ -25790,10 +25781,17 @@
     <w:p>
       <w:pPr>
         <w:pStyle w:val="ListParagraph"/>
-        <w:rPr>
-          <w:rStyle w:val="bold"/>
-        </w:rPr>
-      </w:pPr>
+        <w:tabs>
+          <w:tab w:val="left" w:pos="1470"/>
+        </w:tabs>
+        <w:spacing w:line="360" w:lineRule="auto"/>
+        <w:ind w:right="-2"/>
+        <w:rPr>
+          <w:rStyle w:val="bold"/>
+        </w:rPr>
+      </w:pPr>
+      <w:bookmarkStart w:id="33" w:name="_GoBack"/>
+      <w:bookmarkEnd w:id="33"/>
     </w:p>
     <w:p>
       <w:pPr>
@@ -25814,104 +25812,21 @@
           <w:rStyle w:val="bold"/>
           <w:lang w:val="en-US"/>
         </w:rPr>
-        <w:t xml:space="preserve">Ian F. Darwin </w:t>
-      </w:r>
+        <w:t xml:space="preserve">Lynn </w:t>
+      </w:r>
+      <w:proofErr w:type="spellStart"/>
       <w:r>
         <w:rPr>
           <w:rStyle w:val="bold"/>
           <w:lang w:val="en-US"/>
         </w:rPr>
-        <w:t xml:space="preserve"> Java Cookbook</w:t>
-      </w:r>
+        <w:t>Beighley</w:t>
+      </w:r>
+      <w:proofErr w:type="spellEnd"/>
       <w:r>
         <w:rPr>
           <w:rStyle w:val="bold"/>
           <w:lang w:val="en-US"/>
-        </w:rPr>
-        <w:t>.</w:t>
-      </w:r>
-      <w:r>
-        <w:rPr>
-          <w:rStyle w:val="bold"/>
-          <w:lang w:val="en-US"/>
-        </w:rPr>
-        <w:t xml:space="preserve"> </w:t>
-      </w:r>
-    </w:p>
-    <w:p>
-      <w:pPr>
-        <w:pStyle w:val="BodyText"/>
-        <w:spacing w:before="30" w:after="0" w:line="360" w:lineRule="auto"/>
-        <w:ind w:left="720" w:right="-2"/>
-        <w:rPr>
-          <w:rStyle w:val="bold"/>
-        </w:rPr>
-      </w:pPr>
-      <w:r>
-        <w:rPr>
-          <w:rStyle w:val="bold"/>
-        </w:rPr>
-        <w:t>Wydanie II</w:t>
-      </w:r>
-      <w:r>
-        <w:rPr>
-          <w:rStyle w:val="bold"/>
-        </w:rPr>
-        <w:t xml:space="preserve">, wydawnictwo </w:t>
-      </w:r>
-      <w:proofErr w:type="spellStart"/>
-      <w:r>
-        <w:rPr>
-          <w:rStyle w:val="bold"/>
-        </w:rPr>
-        <w:t>O’Reily</w:t>
-      </w:r>
-      <w:proofErr w:type="spellEnd"/>
-    </w:p>
-    <w:p>
-      <w:pPr>
-        <w:pStyle w:val="ListParagraph"/>
-        <w:tabs>
-          <w:tab w:val="left" w:pos="1470"/>
-        </w:tabs>
-        <w:spacing w:line="360" w:lineRule="auto"/>
-        <w:ind w:right="-2"/>
-        <w:rPr>
-          <w:rStyle w:val="bold"/>
-        </w:rPr>
-      </w:pPr>
-    </w:p>
-    <w:p>
-      <w:pPr>
-        <w:pStyle w:val="BodyText"/>
-        <w:numPr>
-          <w:ilvl w:val="0"/>
-          <w:numId w:val="44"/>
-        </w:numPr>
-        <w:spacing w:before="30" w:after="0" w:line="360" w:lineRule="auto"/>
-        <w:ind w:right="-2"/>
-        <w:rPr>
-          <w:rStyle w:val="bold"/>
-          <w:lang w:val="en-US"/>
-        </w:rPr>
-      </w:pPr>
-      <w:r>
-        <w:rPr>
-          <w:rStyle w:val="bold"/>
-        </w:rPr>
-        <w:t xml:space="preserve">Lynn </w:t>
-      </w:r>
-      <w:proofErr w:type="spellStart"/>
-      <w:r>
-        <w:rPr>
-          <w:rStyle w:val="bold"/>
-        </w:rPr>
-        <w:t>Beighley</w:t>
-      </w:r>
-      <w:proofErr w:type="spellEnd"/>
-      <w:r>
-        <w:rPr>
-          <w:rStyle w:val="bold"/>
         </w:rPr>
         <w:t xml:space="preserve"> </w:t>
       </w:r>
@@ -33489,7 +33404,7 @@
 </file>
 
 <file path=customXml/itemProps1.xml><?xml version="1.0" encoding="utf-8"?>
-<ds:datastoreItem xmlns:ds="http://schemas.openxmlformats.org/officeDocument/2006/customXml" ds:itemID="{A473B94F-1E28-4F4E-88B2-50EA749BA89D}">
+<ds:datastoreItem xmlns:ds="http://schemas.openxmlformats.org/officeDocument/2006/customXml" ds:itemID="{E6C6086E-9028-4F69-A976-71A2870BFB38}">
   <ds:schemaRefs>
     <ds:schemaRef ds:uri="http://schemas.openxmlformats.org/officeDocument/2006/bibliography"/>
   </ds:schemaRefs>

</xml_diff>

<commit_message>
Usuwanie użytkownika przez flagę, panel administracyjny dla użytkowników.
</commit_message>
<xml_diff>
--- a/PracaInżynierska.docx
+++ b/PracaInżynierska.docx
@@ -20438,13 +20438,7 @@
         <w:rPr>
           <w:rStyle w:val="bold"/>
         </w:rPr>
-        <w:t xml:space="preserve"> co przyczyniło się do wyboru specjalnych narzędzi współpracujących z tą technologią</w:t>
-      </w:r>
-      <w:r>
-        <w:rPr>
-          <w:rStyle w:val="bold"/>
-        </w:rPr>
-        <w:t xml:space="preserve">. </w:t>
+        <w:t xml:space="preserve"> co przyczyniło się do wyboru specjalnych narzędzi współpracujących z tą technologią. </w:t>
       </w:r>
       <w:r>
         <w:rPr>
@@ -20477,13 +20471,21 @@
           <w:rStyle w:val="bold"/>
           <w:b/>
         </w:rPr>
-        <w:t xml:space="preserve"> ASP.NET.</w:t>
-      </w:r>
+        <w:t xml:space="preserve"> </w:t>
+      </w:r>
+      <w:proofErr w:type="spellStart"/>
       <w:r>
         <w:rPr>
           <w:rStyle w:val="bold"/>
           <w:b/>
         </w:rPr>
+        <w:t>ASP.NET.</w:t>
+      </w:r>
+      <w:r>
+        <w:rPr>
+          <w:rStyle w:val="bold"/>
+          <w:b/>
+        </w:rPr>
         <w:t>v</w:t>
       </w:r>
       <w:r>
@@ -20493,6 +20495,7 @@
         </w:rPr>
         <w:t>NEXT</w:t>
       </w:r>
+      <w:proofErr w:type="spellEnd"/>
       <w:r>
         <w:rPr>
           <w:rStyle w:val="bold"/>
@@ -21230,6 +21233,7 @@
         </w:rPr>
         <w:t xml:space="preserve"> </w:t>
       </w:r>
+      <w:proofErr w:type="spellStart"/>
       <w:r>
         <w:rPr>
           <w:rStyle w:val="bold"/>
@@ -21237,13 +21241,71 @@
         </w:rPr>
         <w:t>dotnet</w:t>
       </w:r>
+      <w:proofErr w:type="spellEnd"/>
       <w:r>
         <w:rPr>
           <w:rStyle w:val="bold"/>
           <w:b/>
         </w:rPr>
-        <w:t xml:space="preserve"> restore, dotnet run oraz dotnet watch</w:t>
-      </w:r>
+        <w:t xml:space="preserve"> </w:t>
+      </w:r>
+      <w:proofErr w:type="spellStart"/>
+      <w:r>
+        <w:rPr>
+          <w:rStyle w:val="bold"/>
+          <w:b/>
+        </w:rPr>
+        <w:t>restore</w:t>
+      </w:r>
+      <w:proofErr w:type="spellEnd"/>
+      <w:r>
+        <w:rPr>
+          <w:rStyle w:val="bold"/>
+          <w:b/>
+        </w:rPr>
+        <w:t xml:space="preserve">, </w:t>
+      </w:r>
+      <w:proofErr w:type="spellStart"/>
+      <w:r>
+        <w:rPr>
+          <w:rStyle w:val="bold"/>
+          <w:b/>
+        </w:rPr>
+        <w:t>dotnet</w:t>
+      </w:r>
+      <w:proofErr w:type="spellEnd"/>
+      <w:r>
+        <w:rPr>
+          <w:rStyle w:val="bold"/>
+          <w:b/>
+        </w:rPr>
+        <w:t xml:space="preserve"> run oraz </w:t>
+      </w:r>
+      <w:proofErr w:type="spellStart"/>
+      <w:r>
+        <w:rPr>
+          <w:rStyle w:val="bold"/>
+          <w:b/>
+        </w:rPr>
+        <w:t>dotnet</w:t>
+      </w:r>
+      <w:proofErr w:type="spellEnd"/>
+      <w:r>
+        <w:rPr>
+          <w:rStyle w:val="bold"/>
+          <w:b/>
+        </w:rPr>
+        <w:t xml:space="preserve"> </w:t>
+      </w:r>
+      <w:proofErr w:type="spellStart"/>
+      <w:r>
+        <w:rPr>
+          <w:rStyle w:val="bold"/>
+          <w:b/>
+        </w:rPr>
+        <w:t>watch</w:t>
+      </w:r>
+      <w:proofErr w:type="spellEnd"/>
       <w:r>
         <w:rPr>
           <w:rStyle w:val="bold"/>
@@ -21386,6 +21448,7 @@
         </w:rPr>
         <w:t xml:space="preserve"> o nazwie </w:t>
       </w:r>
+      <w:proofErr w:type="spellStart"/>
       <w:r>
         <w:rPr>
           <w:rStyle w:val="bold"/>
@@ -21393,6 +21456,7 @@
         </w:rPr>
         <w:t>resharper</w:t>
       </w:r>
+      <w:proofErr w:type="spellEnd"/>
       <w:r>
         <w:rPr>
           <w:rStyle w:val="bold"/>
@@ -21778,8 +21842,16 @@
         <w:rPr>
           <w:rStyle w:val="bold"/>
         </w:rPr>
-        <w:t xml:space="preserve"> oraz programowania multiplatformowego</w:t>
-      </w:r>
+        <w:t xml:space="preserve"> oraz programowania </w:t>
+      </w:r>
+      <w:proofErr w:type="spellStart"/>
+      <w:r>
+        <w:rPr>
+          <w:rStyle w:val="bold"/>
+        </w:rPr>
+        <w:t>multiplatformowego</w:t>
+      </w:r>
+      <w:proofErr w:type="spellEnd"/>
       <w:r>
         <w:rPr>
           <w:rStyle w:val="bold"/>
@@ -22082,9 +22154,19 @@
       <w:r>
         <w:t xml:space="preserve">ang. </w:t>
       </w:r>
-      <w:r>
-        <w:t>alternate keys</w:t>
-      </w:r>
+      <w:proofErr w:type="spellStart"/>
+      <w:r>
+        <w:t>alternate</w:t>
+      </w:r>
+      <w:proofErr w:type="spellEnd"/>
+      <w:r>
+        <w:t xml:space="preserve"> </w:t>
+      </w:r>
+      <w:proofErr w:type="spellStart"/>
+      <w:r>
+        <w:t>keys</w:t>
+      </w:r>
+      <w:proofErr w:type="spellEnd"/>
       <w:r>
         <w:t>)</w:t>
       </w:r>
@@ -22137,165 +22219,106 @@
         <w:ind w:left="0" w:right="-2"/>
         <w:jc w:val="both"/>
         <w:rPr>
-          <w:color w:val="FF0000"/>
-        </w:rPr>
-      </w:pPr>
-      <w:r>
-        <w:rPr>
-          <w:color w:val="FF0000"/>
-        </w:rPr>
-        <w:t xml:space="preserve">Niektóre z funkcjonalności </w:t>
-      </w:r>
-      <w:r>
-        <w:rPr>
-          <w:color w:val="FF0000"/>
-        </w:rPr>
-        <w:t xml:space="preserve">takie </w:t>
-      </w:r>
-      <w:r>
-        <w:rPr>
-          <w:color w:val="FF0000"/>
-        </w:rPr>
-        <w:t xml:space="preserve">jak </w:t>
-      </w:r>
-      <w:r>
-        <w:rPr>
-          <w:b/>
-          <w:color w:val="FF0000"/>
-        </w:rPr>
-        <w:t>leniwe ładowanie</w:t>
-      </w:r>
-      <w:r>
-        <w:rPr>
-          <w:color w:val="FF0000"/>
-        </w:rPr>
-        <w:t xml:space="preserve"> (</w:t>
-      </w:r>
-      <w:r>
-        <w:rPr>
-          <w:color w:val="FF0000"/>
-        </w:rPr>
-        <w:t xml:space="preserve">ang. </w:t>
-      </w:r>
-      <w:r>
-        <w:rPr>
-          <w:color w:val="FF0000"/>
-        </w:rPr>
-        <w:t>lazy loading</w:t>
-      </w:r>
-      <w:r>
-        <w:rPr>
-          <w:color w:val="FF0000"/>
-        </w:rPr>
-        <w:t xml:space="preserve">), </w:t>
-      </w:r>
-      <w:r>
-        <w:rPr>
-          <w:color w:val="FF0000"/>
-        </w:rPr>
-        <w:t>polegające</w:t>
-      </w:r>
-      <w:r>
-        <w:rPr>
-          <w:color w:val="FF0000"/>
-        </w:rPr>
-        <w:t xml:space="preserve"> na wykonaniu zapytania do bazy</w:t>
-      </w:r>
-      <w:r>
-        <w:rPr>
-          <w:color w:val="FF0000"/>
-        </w:rPr>
-        <w:t xml:space="preserve"> danych</w:t>
-      </w:r>
-      <w:r>
-        <w:rPr>
-          <w:color w:val="FF0000"/>
-        </w:rPr>
-        <w:t xml:space="preserve"> dotyczących </w:t>
-      </w:r>
-      <w:r>
-        <w:rPr>
-          <w:color w:val="FF0000"/>
-        </w:rPr>
-        <w:t>obiektów</w:t>
-      </w:r>
-      <w:r>
-        <w:rPr>
-          <w:color w:val="FF0000"/>
-        </w:rPr>
-        <w:t>,</w:t>
-      </w:r>
-      <w:r>
-        <w:rPr>
-          <w:color w:val="FF0000"/>
-        </w:rPr>
-        <w:t xml:space="preserve"> które aktualnie zostają wykorzystywane</w:t>
-      </w:r>
-      <w:r>
-        <w:rPr>
-          <w:color w:val="FF0000"/>
-        </w:rPr>
-        <w:t xml:space="preserve"> z pominięciem elementów nie</w:t>
-      </w:r>
-      <w:r>
-        <w:rPr>
-          <w:color w:val="FF0000"/>
-        </w:rPr>
-        <w:t>używanych</w:t>
-      </w:r>
-      <w:r>
-        <w:rPr>
-          <w:color w:val="FF0000"/>
-        </w:rPr>
-        <w:t>, czy też</w:t>
-      </w:r>
-      <w:r>
-        <w:rPr>
-          <w:color w:val="FF0000"/>
-        </w:rPr>
-        <w:t xml:space="preserve"> </w:t>
+          <w:color w:val="000000" w:themeColor="text1"/>
+        </w:rPr>
+      </w:pPr>
+      <w:r>
+        <w:rPr>
+          <w:color w:val="000000" w:themeColor="text1"/>
+        </w:rPr>
+        <w:t>W nowym</w:t>
+      </w:r>
+      <w:r>
+        <w:rPr>
+          <w:color w:val="000000" w:themeColor="text1"/>
+        </w:rPr>
+        <w:t xml:space="preserve"> wydaniu </w:t>
+      </w:r>
+      <w:r>
+        <w:rPr>
+          <w:color w:val="000000" w:themeColor="text1"/>
+        </w:rPr>
+        <w:t xml:space="preserve">zostaną dodane funkcjonalności </w:t>
+      </w:r>
+      <w:r>
+        <w:rPr>
+          <w:color w:val="000000" w:themeColor="text1"/>
+        </w:rPr>
+        <w:t>takie jak:</w:t>
       </w:r>
     </w:p>
     <w:p>
       <w:pPr>
         <w:pStyle w:val="ListParagraph"/>
+        <w:numPr>
+          <w:ilvl w:val="0"/>
+          <w:numId w:val="47"/>
+        </w:numPr>
         <w:spacing w:line="360" w:lineRule="auto"/>
-        <w:ind w:left="0" w:right="-2"/>
+        <w:ind w:right="-2"/>
         <w:jc w:val="both"/>
         <w:rPr>
-          <w:color w:val="FF0000"/>
+          <w:color w:val="000000" w:themeColor="text1"/>
         </w:rPr>
       </w:pPr>
       <w:r>
         <w:rPr>
           <w:b/>
-          <w:color w:val="FF0000"/>
+          <w:color w:val="000000" w:themeColor="text1"/>
+        </w:rPr>
+        <w:t xml:space="preserve">leniwe ładowanie </w:t>
+      </w:r>
+      <w:r>
+        <w:rPr>
+          <w:color w:val="000000" w:themeColor="text1"/>
+        </w:rPr>
+        <w:t>(ang. lazy loading), polegające na wykonaniu zapytania do bazy danych dotyczących obiektów</w:t>
+      </w:r>
+      <w:r>
+        <w:rPr>
+          <w:color w:val="000000" w:themeColor="text1"/>
+        </w:rPr>
+        <w:t xml:space="preserve"> aktualnie wykorzystywanych</w:t>
+      </w:r>
+      <w:r>
+        <w:rPr>
+          <w:color w:val="000000" w:themeColor="text1"/>
+        </w:rPr>
+        <w:t xml:space="preserve"> z pominięciem elementów nieużywanych</w:t>
+      </w:r>
+    </w:p>
+    <w:p>
+      <w:pPr>
+        <w:pStyle w:val="ListParagraph"/>
+        <w:numPr>
+          <w:ilvl w:val="0"/>
+          <w:numId w:val="47"/>
+        </w:numPr>
+        <w:spacing w:line="360" w:lineRule="auto"/>
+        <w:ind w:right="-2"/>
+        <w:jc w:val="both"/>
+        <w:rPr>
+          <w:color w:val="000000" w:themeColor="text1"/>
+        </w:rPr>
+      </w:pPr>
+      <w:r>
+        <w:rPr>
+          <w:b/>
+          <w:color w:val="000000" w:themeColor="text1"/>
         </w:rPr>
         <w:t>connection resiliency</w:t>
       </w:r>
       <w:r>
         <w:rPr>
-          <w:color w:val="FF0000"/>
-        </w:rPr>
-        <w:t>, które</w:t>
-      </w:r>
-      <w:r>
-        <w:rPr>
-          <w:color w:val="FF0000"/>
-        </w:rPr>
-        <w:t xml:space="preserve"> w przypadku niepowodzenia wykonuje ponowne zapytanie do bazy danych,</w:t>
-      </w:r>
-      <w:r>
-        <w:rPr>
-          <w:color w:val="FF0000"/>
-        </w:rPr>
-        <w:t xml:space="preserve"> zostaną dodane w nowszym wydaniu</w:t>
-      </w:r>
-      <w:r>
-        <w:rPr>
-          <w:color w:val="FF0000"/>
-        </w:rPr>
-        <w:t>.</w:t>
+          <w:color w:val="000000" w:themeColor="text1"/>
+        </w:rPr>
+        <w:t>, które w przypadku niepowodzenia wykonuje p</w:t>
+      </w:r>
+      <w:r>
+        <w:rPr>
+          <w:color w:val="000000" w:themeColor="text1"/>
+        </w:rPr>
+        <w:t>onowne zapytanie do bazy danych</w:t>
       </w:r>
     </w:p>
     <w:p>
@@ -23561,14 +23584,31 @@
         <w:rPr>
           <w:rStyle w:val="bold"/>
         </w:rPr>
-        <w:t xml:space="preserve"> co może powodować </w:t>
-      </w:r>
-      <w:r>
-        <w:rPr>
-          <w:rStyle w:val="bold"/>
-          <w:color w:val="FF0000"/>
-        </w:rPr>
-        <w:t>zakłopotanie</w:t>
+        <w:t xml:space="preserve"> co może </w:t>
+      </w:r>
+      <w:r>
+        <w:rPr>
+          <w:rStyle w:val="bold"/>
+        </w:rPr>
+        <w:t>wprowadzać zamieszanie</w:t>
+      </w:r>
+      <w:r>
+        <w:rPr>
+          <w:rStyle w:val="bold"/>
+        </w:rPr>
+        <w:t xml:space="preserve"> </w:t>
+      </w:r>
+      <w:r>
+        <w:rPr>
+          <w:rStyle w:val="bold"/>
+        </w:rPr>
+        <w:t xml:space="preserve">w kodzie </w:t>
+      </w:r>
+      <w:r>
+        <w:rPr>
+          <w:rStyle w:val="bold"/>
+        </w:rPr>
+        <w:t>programistów</w:t>
       </w:r>
       <w:r>
         <w:rPr>
@@ -23841,16 +23881,56 @@
         <w:rPr>
           <w:rStyle w:val="bold"/>
         </w:rPr>
-        <w:t xml:space="preserve"> oraz nazewnictwo klas które używają naturalnego języka. </w:t>
-      </w:r>
-      <w:r>
-        <w:rPr>
-          <w:rStyle w:val="bold"/>
-        </w:rPr>
-        <w:t>//TODO</w:t>
-      </w:r>
-      <w:bookmarkStart w:id="21" w:name="_GoBack"/>
-      <w:bookmarkEnd w:id="21"/>
+        <w:t xml:space="preserve"> oraz </w:t>
+      </w:r>
+      <w:r>
+        <w:rPr>
+          <w:rStyle w:val="bold"/>
+        </w:rPr>
+        <w:t>przyjętą konwencję nazewnictwa</w:t>
+      </w:r>
+      <w:r>
+        <w:rPr>
+          <w:rStyle w:val="bold"/>
+        </w:rPr>
+        <w:t xml:space="preserve"> klas</w:t>
+      </w:r>
+      <w:r>
+        <w:rPr>
+          <w:rStyle w:val="bold"/>
+        </w:rPr>
+        <w:t>, które jest intuicyjne i w praktyce przyswaja się o wiele szybciej niż w przypadku konkurencyjnych frameworków</w:t>
+      </w:r>
+      <w:r>
+        <w:rPr>
+          <w:rStyle w:val="bold"/>
+        </w:rPr>
+        <w:t xml:space="preserve">. Został </w:t>
+      </w:r>
+      <w:r>
+        <w:rPr>
+          <w:rStyle w:val="bold"/>
+        </w:rPr>
+        <w:t xml:space="preserve">on </w:t>
+      </w:r>
+      <w:r>
+        <w:rPr>
+          <w:rStyle w:val="bold"/>
+        </w:rPr>
+        <w:t xml:space="preserve">wybrany z pośród trzech </w:t>
+      </w:r>
+      <w:r>
+        <w:rPr>
+          <w:rStyle w:val="bold"/>
+        </w:rPr>
+        <w:t xml:space="preserve">wyżej wymienionych </w:t>
+      </w:r>
+      <w:r>
+        <w:rPr>
+          <w:rStyle w:val="bold"/>
+        </w:rPr>
+        <w:t>narzędzi.</w:t>
+      </w:r>
     </w:p>
     <w:p>
       <w:pPr>
@@ -23876,65 +23956,29 @@
     <w:p>
       <w:pPr>
         <w:pStyle w:val="Caption"/>
-      </w:pPr>
-      <w:bookmarkStart w:id="22" w:name="_Toc471762340"/>
+        <w:rPr>
+          <w:rStyle w:val="bold"/>
+          <w:sz w:val="36"/>
+        </w:rPr>
+      </w:pPr>
+      <w:bookmarkStart w:id="21" w:name="_Toc471762340"/>
       <w:r>
         <w:lastRenderedPageBreak/>
         <w:t>Implementacja</w:t>
       </w:r>
-      <w:bookmarkEnd w:id="22"/>
+      <w:bookmarkEnd w:id="21"/>
     </w:p>
     <w:p>
       <w:pPr>
-        <w:spacing w:line="360" w:lineRule="auto"/>
-        <w:ind w:left="0" w:right="-2"/>
-        <w:jc w:val="both"/>
-        <w:rPr>
-          <w:rStyle w:val="bold"/>
-        </w:rPr>
-      </w:pPr>
-      <w:r>
-        <w:rPr>
-          <w:rStyle w:val="bold"/>
-        </w:rPr>
-        <w:tab/>
-      </w:r>
-      <w:r>
-        <w:rPr>
-          <w:rStyle w:val="bold"/>
-        </w:rPr>
-        <w:t xml:space="preserve">W rozdziale tym zostanie przedstawiona implementacja strony internetowej wraz </w:t>
-      </w:r>
-      <w:r>
-        <w:rPr>
-          <w:rStyle w:val="bold"/>
-        </w:rPr>
-        <w:t>z architekturą</w:t>
-      </w:r>
-      <w:r>
-        <w:rPr>
-          <w:rStyle w:val="bold"/>
-        </w:rPr>
-        <w:t xml:space="preserve"> systemu</w:t>
-      </w:r>
-      <w:r>
-        <w:rPr>
-          <w:rStyle w:val="bold"/>
-        </w:rPr>
-        <w:t>.</w:t>
-      </w:r>
-    </w:p>
-    <w:p>
-      <w:pPr>
         <w:pStyle w:val="Heading2"/>
       </w:pPr>
-      <w:bookmarkStart w:id="23" w:name="_Toc470096684"/>
-      <w:bookmarkStart w:id="24" w:name="_Toc471762341"/>
+      <w:bookmarkStart w:id="22" w:name="_Toc470096684"/>
+      <w:bookmarkStart w:id="23" w:name="_Toc471762341"/>
       <w:r>
         <w:t>Struktura projektu</w:t>
       </w:r>
+      <w:bookmarkEnd w:id="22"/>
       <w:bookmarkEnd w:id="23"/>
-      <w:bookmarkEnd w:id="24"/>
     </w:p>
     <w:p>
       <w:pPr>
@@ -24158,14 +24202,7 @@
         <w:rPr>
           <w:rStyle w:val="bold"/>
         </w:rPr>
-        <w:t xml:space="preserve">. Biblioteka Framework służy do odseparowania strony serwerowej </w:t>
-      </w:r>
-      <w:r>
-        <w:rPr>
-          <w:rStyle w:val="bold"/>
-        </w:rPr>
-        <w:lastRenderedPageBreak/>
-        <w:t xml:space="preserve">od </w:t>
+        <w:t xml:space="preserve">. Biblioteka Framework służy do odseparowania strony serwerowej od </w:t>
       </w:r>
       <w:r>
         <w:rPr>
@@ -24215,6 +24252,7 @@
         <w:rPr>
           <w:rStyle w:val="bold"/>
         </w:rPr>
+        <w:lastRenderedPageBreak/>
         <w:t>Dodatkowo projekt został podzielony na moduł</w:t>
       </w:r>
       <w:r>
@@ -24516,7 +24554,7 @@
             <v:path o:extrusionok="f" gradientshapeok="t" o:connecttype="rect"/>
             <o:lock v:ext="edit" aspectratio="t"/>
           </v:shapetype>
-          <v:shape id="_x0000_i1025" type="#_x0000_t75" style="width:241.2pt;height:112.5pt">
+          <v:shape id="_x0000_i1025" type="#_x0000_t75" style="width:241pt;height:112.25pt">
             <v:imagedata r:id="rId27" o:title="2017-01-02 00_13_30-PersonalTrainer (Running) - Microsoft Visual Studio"/>
           </v:shape>
         </w:pict>
@@ -24669,7 +24707,7 @@
           <w:szCs w:val="16"/>
         </w:rPr>
         <w:pict>
-          <v:shape id="_x0000_i1026" type="#_x0000_t75" style="width:385.2pt;height:301.5pt">
+          <v:shape id="_x0000_i1026" type="#_x0000_t75" style="width:385pt;height:301.4pt">
             <v:imagedata r:id="rId28" o:title="2017-01-02 01_07_27-PersonalTrainer (Running) - Microsoft Visual Studio"/>
           </v:shape>
         </w:pict>
@@ -24750,13 +24788,59 @@
         <w:rPr>
           <w:rStyle w:val="bold"/>
         </w:rPr>
-        <w:t>Algorytm wydobycia poszczególnych modułów z solucji i wdrożenia ich do serwisu MVC</w:t>
+        <w:t>Algorytm wydobycia poszczególny</w:t>
+      </w:r>
+      <w:r>
+        <w:rPr>
+          <w:rStyle w:val="bold"/>
+        </w:rPr>
+        <w:t>ch modułów z solucji i wdrożeniu</w:t>
+      </w:r>
+      <w:r>
+        <w:rPr>
+          <w:rStyle w:val="bold"/>
+        </w:rPr>
+        <w:t xml:space="preserve"> ich do serwisu MVC</w:t>
       </w:r>
       <w:r>
         <w:rPr>
           <w:rStyle w:val="bold"/>
         </w:rPr>
         <w:t xml:space="preserve"> przedstawiony na rys.3.2</w:t>
+      </w:r>
+      <w:r>
+        <w:rPr>
+          <w:rStyle w:val="bold"/>
+        </w:rPr>
+        <w:t xml:space="preserve"> prezentuje się następująco:</w:t>
+      </w:r>
+    </w:p>
+    <w:p>
+      <w:pPr>
+        <w:spacing w:line="360" w:lineRule="auto"/>
+        <w:ind w:left="0" w:right="-2"/>
+        <w:rPr>
+          <w:rStyle w:val="bold"/>
+        </w:rPr>
+      </w:pPr>
+      <w:r>
+        <w:rPr>
+          <w:rStyle w:val="bold"/>
+        </w:rPr>
+        <w:t>1.Wyszukanie folderu Modules w strukturz</w:t>
+      </w:r>
+      <w:r>
+        <w:rPr>
+          <w:rStyle w:val="bold"/>
+        </w:rPr>
+        <w:t xml:space="preserve">e aplikacji w projekcie głównym </w:t>
+      </w:r>
+      <w:r>
+        <w:rPr>
+          <w:rStyle w:val="bold"/>
+          <w:b/>
+        </w:rPr>
+        <w:t>PersonalTrainer</w:t>
       </w:r>
       <w:r>
         <w:rPr>
@@ -24778,7 +24862,7 @@
         <w:rPr>
           <w:rStyle w:val="bold"/>
         </w:rPr>
-        <w:t>1.Wyszukanie folderu Modules w strukturze aplikacji w projekcie głównym PersonalTrainer.</w:t>
+        <w:t>2.Pobranie z katalogu Modules wszystkich ścieżek modułów.</w:t>
       </w:r>
     </w:p>
     <w:p>
@@ -24794,7 +24878,7 @@
         <w:rPr>
           <w:rStyle w:val="bold"/>
         </w:rPr>
-        <w:t>2.Pobranie z katalogu Modules wszystkich ścieżek modułów.</w:t>
+        <w:t>3.Iteracja pozyskanych ścieżek w celu wyszukania folderów bin.</w:t>
       </w:r>
     </w:p>
     <w:p>
@@ -24810,7 +24894,31 @@
         <w:rPr>
           <w:rStyle w:val="bold"/>
         </w:rPr>
-        <w:t>3.Iteracja pozyskanych ścieżek w celu wyszukania folderów bin.</w:t>
+        <w:t>4.</w:t>
+      </w:r>
+      <w:r>
+        <w:rPr>
+          <w:rStyle w:val="bold"/>
+        </w:rPr>
+        <w:t>Wydobycie wszystkich plików dll z</w:t>
+      </w:r>
+      <w:r>
+        <w:rPr>
+          <w:rStyle w:val="bold"/>
+        </w:rPr>
+        <w:t xml:space="preserve">najdujących się </w:t>
+      </w:r>
+      <w:r>
+        <w:rPr>
+          <w:rStyle w:val="bold"/>
+        </w:rPr>
+        <w:t>w folderach</w:t>
+      </w:r>
+      <w:r>
+        <w:rPr>
+          <w:rStyle w:val="bold"/>
+        </w:rPr>
+        <w:t xml:space="preserve"> bin.</w:t>
       </w:r>
     </w:p>
     <w:p>
@@ -24826,19 +24934,55 @@
         <w:rPr>
           <w:rStyle w:val="bold"/>
         </w:rPr>
-        <w:t xml:space="preserve">4.Wydobycie wszystkich plików dll. Znajdujących się </w:t>
-      </w:r>
-      <w:r>
-        <w:rPr>
-          <w:rStyle w:val="bold"/>
-        </w:rPr>
-        <w:t>w folderach</w:t>
-      </w:r>
-      <w:r>
-        <w:rPr>
-          <w:rStyle w:val="bold"/>
-        </w:rPr>
-        <w:t xml:space="preserve"> bin.</w:t>
+        <w:t>5.Odczyt z dll</w:t>
+      </w:r>
+      <w:r>
+        <w:rPr>
+          <w:rStyle w:val="bold"/>
+        </w:rPr>
+        <w:t xml:space="preserve"> pliku</w:t>
+      </w:r>
+      <w:r>
+        <w:rPr>
+          <w:rStyle w:val="bold"/>
+        </w:rPr>
+        <w:t xml:space="preserve"> </w:t>
+      </w:r>
+      <w:r>
+        <w:rPr>
+          <w:rStyle w:val="bold"/>
+        </w:rPr>
+        <w:t>assembly</w:t>
+      </w:r>
+      <w:r>
+        <w:rPr>
+          <w:rStyle w:val="bold"/>
+        </w:rPr>
+        <w:t xml:space="preserve"> zawierając</w:t>
+      </w:r>
+      <w:r>
+        <w:rPr>
+          <w:rStyle w:val="bold"/>
+        </w:rPr>
+        <w:t>ego</w:t>
+      </w:r>
+      <w:r>
+        <w:rPr>
+          <w:rStyle w:val="bold"/>
+        </w:rPr>
+        <w:t xml:space="preserve"> </w:t>
+      </w:r>
+      <w:r>
+        <w:rPr>
+          <w:rStyle w:val="bold"/>
+        </w:rPr>
+        <w:t>podstawowe informacje o module</w:t>
+      </w:r>
+      <w:r>
+        <w:rPr>
+          <w:rStyle w:val="bold"/>
+        </w:rPr>
+        <w:t>.</w:t>
       </w:r>
     </w:p>
     <w:p>
@@ -24854,19 +24998,19 @@
         <w:rPr>
           <w:rStyle w:val="bold"/>
         </w:rPr>
-        <w:t xml:space="preserve">5.Odczyt z pliku dll </w:t>
-      </w:r>
-      <w:r>
-        <w:rPr>
-          <w:rStyle w:val="bold"/>
-        </w:rPr>
-        <w:t>assembly</w:t>
-      </w:r>
-      <w:r>
-        <w:rPr>
-          <w:rStyle w:val="bold"/>
-        </w:rPr>
-        <w:t xml:space="preserve"> zawierających informacje o modułach.</w:t>
+        <w:t xml:space="preserve">6.Dodanie do listy </w:t>
+      </w:r>
+      <w:r>
+        <w:rPr>
+          <w:rStyle w:val="bold"/>
+        </w:rPr>
+        <w:t>plików assembly wraz z nazwą modułu</w:t>
+      </w:r>
+      <w:r>
+        <w:rPr>
+          <w:rStyle w:val="bold"/>
+        </w:rPr>
+        <w:t>.</w:t>
       </w:r>
     </w:p>
     <w:p>
@@ -24882,8 +25026,34 @@
         <w:rPr>
           <w:rStyle w:val="bold"/>
         </w:rPr>
-        <w:t>6.Dodanie do listy informacji o modułach które jeszcze nie zostały dodane.</w:t>
-      </w:r>
+        <w:t>7. Zwrócenie modułów.</w:t>
+      </w:r>
+    </w:p>
+    <w:p>
+      <w:pPr>
+        <w:rPr>
+          <w:rStyle w:val="bold"/>
+        </w:rPr>
+      </w:pPr>
+      <w:r>
+        <w:rPr>
+          <w:rStyle w:val="bold"/>
+        </w:rPr>
+        <w:br w:type="page"/>
+      </w:r>
+    </w:p>
+    <w:p>
+      <w:pPr>
+        <w:pStyle w:val="Heading2"/>
+      </w:pPr>
+      <w:bookmarkStart w:id="24" w:name="_Toc470096685"/>
+      <w:bookmarkStart w:id="25" w:name="_Toc471762342"/>
+      <w:r>
+        <w:lastRenderedPageBreak/>
+        <w:t>Nawigacja</w:t>
+      </w:r>
+      <w:bookmarkEnd w:id="24"/>
+      <w:bookmarkEnd w:id="25"/>
     </w:p>
     <w:p>
       <w:pPr>
@@ -24898,102 +25068,72 @@
         <w:rPr>
           <w:rStyle w:val="bold"/>
         </w:rPr>
-        <w:t>7. Zwrócenie modułów.</w:t>
+        <w:tab/>
+      </w:r>
+      <w:r>
+        <w:rPr>
+          <w:rStyle w:val="bold"/>
+        </w:rPr>
+        <w:t xml:space="preserve">W aplikacji </w:t>
+      </w:r>
+      <w:r>
+        <w:rPr>
+          <w:rStyle w:val="bold"/>
+        </w:rPr>
+        <w:t>zastosowano standardową obsługę</w:t>
+      </w:r>
+      <w:r>
+        <w:rPr>
+          <w:rStyle w:val="bold"/>
+        </w:rPr>
+        <w:t xml:space="preserve"> nawigacji</w:t>
+      </w:r>
+      <w:r>
+        <w:rPr>
+          <w:rStyle w:val="bold"/>
+        </w:rPr>
+        <w:t xml:space="preserve"> pomiędzy stronami</w:t>
+      </w:r>
+      <w:r>
+        <w:rPr>
+          <w:rStyle w:val="bold"/>
+        </w:rPr>
+        <w:t xml:space="preserve"> za pomocą </w:t>
+      </w:r>
+      <w:r>
+        <w:rPr>
+          <w:rStyle w:val="bold"/>
+        </w:rPr>
+        <w:t xml:space="preserve">wbudowanego routingu występującego w serwisie MVC, przy pomocy metody </w:t>
+      </w:r>
+      <w:r>
+        <w:rPr>
+          <w:rStyle w:val="bold"/>
+          <w:b/>
+        </w:rPr>
+        <w:t>MapRoute</w:t>
+      </w:r>
+      <w:r>
+        <w:rPr>
+          <w:rStyle w:val="bold"/>
+        </w:rPr>
+        <w:t xml:space="preserve"> </w:t>
+      </w:r>
+      <w:r>
+        <w:rPr>
+          <w:rStyle w:val="bold"/>
+        </w:rPr>
+        <w:t>przedstawionej na rys3.3.</w:t>
+      </w:r>
+      <w:r>
+        <w:rPr>
+          <w:rStyle w:val="bold"/>
+        </w:rPr>
+        <w:t xml:space="preserve"> </w:t>
       </w:r>
     </w:p>
     <w:p>
       <w:pPr>
-        <w:rPr>
-          <w:rStyle w:val="bold"/>
-        </w:rPr>
-      </w:pPr>
-      <w:r>
-        <w:rPr>
-          <w:rStyle w:val="bold"/>
-        </w:rPr>
-        <w:br w:type="page"/>
-      </w:r>
-    </w:p>
-    <w:p>
-      <w:pPr>
-        <w:pStyle w:val="Heading2"/>
-      </w:pPr>
-      <w:bookmarkStart w:id="25" w:name="_Toc470096685"/>
-      <w:bookmarkStart w:id="26" w:name="_Toc471762342"/>
-      <w:r>
-        <w:lastRenderedPageBreak/>
-        <w:t>Nawigacja</w:t>
-      </w:r>
-      <w:bookmarkEnd w:id="25"/>
-      <w:bookmarkEnd w:id="26"/>
-    </w:p>
-    <w:p>
-      <w:pPr>
-        <w:spacing w:line="360" w:lineRule="auto"/>
-        <w:ind w:left="0" w:right="-2"/>
-        <w:jc w:val="both"/>
-        <w:rPr>
-          <w:rStyle w:val="bold"/>
-        </w:rPr>
-      </w:pPr>
-      <w:r>
-        <w:rPr>
-          <w:rStyle w:val="bold"/>
-        </w:rPr>
-        <w:t>W aplikacji zastosowana została standardowa</w:t>
-      </w:r>
-      <w:r>
-        <w:rPr>
-          <w:rStyle w:val="bold"/>
-        </w:rPr>
-        <w:t xml:space="preserve"> obsługa nawigacji</w:t>
-      </w:r>
-      <w:r>
-        <w:rPr>
-          <w:rStyle w:val="bold"/>
-        </w:rPr>
-        <w:t xml:space="preserve"> pomiędzy stronami</w:t>
-      </w:r>
-      <w:r>
-        <w:rPr>
-          <w:rStyle w:val="bold"/>
-        </w:rPr>
-        <w:t xml:space="preserve"> za pomocą </w:t>
-      </w:r>
-      <w:r>
-        <w:rPr>
-          <w:rStyle w:val="bold"/>
-        </w:rPr>
-        <w:t xml:space="preserve">wbudowanego routingu występującego w serwisie MVC, przy pomocy metody </w:t>
-      </w:r>
-      <w:r>
-        <w:rPr>
-          <w:rStyle w:val="bold"/>
-          <w:b/>
-        </w:rPr>
-        <w:t>MapRoute</w:t>
-      </w:r>
-      <w:r>
-        <w:rPr>
-          <w:rStyle w:val="bold"/>
-        </w:rPr>
-        <w:t xml:space="preserve"> </w:t>
-      </w:r>
-      <w:r>
-        <w:rPr>
-          <w:rStyle w:val="bold"/>
-        </w:rPr>
-        <w:t>przedstawionym na rysunku 3.3</w:t>
-      </w:r>
-      <w:r>
-        <w:rPr>
-          <w:rStyle w:val="bold"/>
-        </w:rPr>
-        <w:t xml:space="preserve"> </w:t>
-      </w:r>
-    </w:p>
-    <w:p>
-      <w:pPr>
         <w:spacing w:before="0" w:after="0" w:line="360" w:lineRule="auto"/>
         <w:ind w:left="0" w:right="-2"/>
         <w:rPr>
@@ -25007,7 +25147,7 @@
           <w:szCs w:val="20"/>
         </w:rPr>
         <w:pict>
-          <v:shape id="_x0000_i1027" type="#_x0000_t75" style="width:329.4pt;height:76.5pt">
+          <v:shape id="_x0000_i1027" type="#_x0000_t75" style="width:329.5pt;height:76.25pt">
             <v:imagedata r:id="rId29" o:title="2016-12-19 21_43_10-PersonalTrainer - Microsoft Visual Studio"/>
           </v:shape>
         </w:pict>
@@ -25075,7 +25215,27 @@
         <w:rPr>
           <w:rStyle w:val="bold"/>
         </w:rPr>
-        <w:t>wywołujący startowo kontroler Home i akcji Index</w:t>
+        <w:t xml:space="preserve">wywołujący startowo kontroler </w:t>
+      </w:r>
+      <w:r>
+        <w:rPr>
+          <w:rStyle w:val="bold"/>
+          <w:b/>
+        </w:rPr>
+        <w:t>Home</w:t>
+      </w:r>
+      <w:r>
+        <w:rPr>
+          <w:rStyle w:val="bold"/>
+        </w:rPr>
+        <w:t xml:space="preserve"> i akcji </w:t>
+      </w:r>
+      <w:r>
+        <w:rPr>
+          <w:rStyle w:val="bold"/>
+          <w:b/>
+        </w:rPr>
+        <w:t>Index</w:t>
       </w:r>
       <w:r>
         <w:rPr>
@@ -25143,109 +25303,121 @@
         <w:rPr>
           <w:rStyle w:val="bold"/>
         </w:rPr>
-        <w:t>. Ze względu na podział aplikacji na moduły i odseparowanie widoku zostało zadeklarowane rozszerzenie wyszukujące widoków</w:t>
+        <w:t xml:space="preserve">. Ze względu na podział aplikacji </w:t>
+      </w:r>
+      <w:r>
+        <w:rPr>
+          <w:rStyle w:val="bold"/>
+        </w:rPr>
+        <w:t>na moduły i odseparowanie części wizualnej od biznesowej,</w:t>
+      </w:r>
+      <w:r>
+        <w:rPr>
+          <w:rStyle w:val="bold"/>
+        </w:rPr>
+        <w:t xml:space="preserve"> zostało zadekl</w:t>
+      </w:r>
+      <w:r>
+        <w:rPr>
+          <w:rStyle w:val="bold"/>
+        </w:rPr>
+        <w:t xml:space="preserve">arowane rozszerzenie przeszukujące moduły widoków, </w:t>
+      </w:r>
+      <w:r>
+        <w:rPr>
+          <w:rStyle w:val="bold"/>
+        </w:rPr>
+        <w:t xml:space="preserve">po przez implementację klasy </w:t>
+      </w:r>
+      <w:r>
+        <w:rPr>
+          <w:rStyle w:val="bold"/>
+          <w:b/>
+        </w:rPr>
+        <w:t>ModulesViewLocationExpander</w:t>
+      </w:r>
+      <w:r>
+        <w:rPr>
+          <w:rStyle w:val="bold"/>
+        </w:rPr>
+        <w:t xml:space="preserve"> zawierającej interfejs </w:t>
+      </w:r>
+      <w:r>
+        <w:rPr>
+          <w:rStyle w:val="bold"/>
+          <w:b/>
+        </w:rPr>
+        <w:t>I</w:t>
+      </w:r>
+      <w:r>
+        <w:rPr>
+          <w:rStyle w:val="bold"/>
+          <w:b/>
+        </w:rPr>
+        <w:t>V</w:t>
+      </w:r>
+      <w:r>
+        <w:rPr>
+          <w:rStyle w:val="bold"/>
+          <w:b/>
+        </w:rPr>
+        <w:t>iewLocationExpander</w:t>
+      </w:r>
+      <w:r>
+        <w:rPr>
+          <w:rStyle w:val="bold"/>
+        </w:rPr>
+        <w:t xml:space="preserve"> </w:t>
+      </w:r>
+      <w:r>
+        <w:rPr>
+          <w:rStyle w:val="bold"/>
+        </w:rPr>
+        <w:t>i przekazanej</w:t>
+      </w:r>
+      <w:r>
+        <w:rPr>
+          <w:rStyle w:val="bold"/>
+        </w:rPr>
+        <w:t xml:space="preserve"> do metody </w:t>
+      </w:r>
+      <w:r>
+        <w:rPr>
+          <w:rStyle w:val="bold"/>
+          <w:b/>
+        </w:rPr>
+        <w:t>ViewLocationExapnders</w:t>
+      </w:r>
+      <w:r>
+        <w:rPr>
+          <w:rStyle w:val="bold"/>
+          <w:b/>
+        </w:rPr>
+        <w:t xml:space="preserve"> </w:t>
+      </w:r>
+      <w:r>
+        <w:rPr>
+          <w:rStyle w:val="bold"/>
+        </w:rPr>
+        <w:t>rys 3.</w:t>
+      </w:r>
+      <w:r>
+        <w:rPr>
+          <w:rStyle w:val="bold"/>
+        </w:rPr>
+        <w:t>4</w:t>
+      </w:r>
+      <w:r>
+        <w:rPr>
+          <w:rStyle w:val="bold"/>
+        </w:rPr>
+        <w:t xml:space="preserve"> w konfiguracji aplikacji</w:t>
       </w:r>
       <w:r>
         <w:rPr>
           <w:rStyle w:val="bold"/>
         </w:rPr>
         <w:t>.</w:t>
-      </w:r>
-      <w:r>
-        <w:rPr>
-          <w:rStyle w:val="bold"/>
-        </w:rPr>
-        <w:t xml:space="preserve"> </w:t>
-      </w:r>
-      <w:r>
-        <w:rPr>
-          <w:rStyle w:val="bold"/>
-        </w:rPr>
-        <w:t xml:space="preserve">Nawigacja w poszukiwaniu widoków została skonfigurowana </w:t>
-      </w:r>
-      <w:r>
-        <w:rPr>
-          <w:rStyle w:val="bold"/>
-        </w:rPr>
-        <w:t xml:space="preserve">po przez implementację klasy </w:t>
-      </w:r>
-      <w:r>
-        <w:rPr>
-          <w:rStyle w:val="bold"/>
-          <w:b/>
-        </w:rPr>
-        <w:t>ModulesViewLocationExpander</w:t>
-      </w:r>
-      <w:r>
-        <w:rPr>
-          <w:rStyle w:val="bold"/>
-        </w:rPr>
-        <w:t xml:space="preserve"> zawierającej interfejs </w:t>
-      </w:r>
-      <w:r>
-        <w:rPr>
-          <w:rStyle w:val="bold"/>
-          <w:b/>
-        </w:rPr>
-        <w:t>I</w:t>
-      </w:r>
-      <w:r>
-        <w:rPr>
-          <w:rStyle w:val="bold"/>
-          <w:b/>
-        </w:rPr>
-        <w:t>V</w:t>
-      </w:r>
-      <w:r>
-        <w:rPr>
-          <w:rStyle w:val="bold"/>
-          <w:b/>
-        </w:rPr>
-        <w:t>iewLocationExpander</w:t>
-      </w:r>
-      <w:r>
-        <w:rPr>
-          <w:rStyle w:val="bold"/>
-        </w:rPr>
-        <w:t xml:space="preserve"> </w:t>
-      </w:r>
-      <w:r>
-        <w:rPr>
-          <w:rStyle w:val="bold"/>
-        </w:rPr>
-        <w:t xml:space="preserve">i przekazana do metody </w:t>
-      </w:r>
-      <w:r>
-        <w:rPr>
-          <w:rStyle w:val="bold"/>
-          <w:b/>
-        </w:rPr>
-        <w:t>ViewLocationExapnders</w:t>
-      </w:r>
-      <w:r>
-        <w:rPr>
-          <w:rStyle w:val="bold"/>
-          <w:b/>
-        </w:rPr>
-        <w:t xml:space="preserve"> </w:t>
-      </w:r>
-      <w:r>
-        <w:rPr>
-          <w:rStyle w:val="bold"/>
-        </w:rPr>
-        <w:t>rys 3.</w:t>
-      </w:r>
-      <w:r>
-        <w:rPr>
-          <w:rStyle w:val="bold"/>
-        </w:rPr>
-        <w:t>4</w:t>
-      </w:r>
-      <w:r>
-        <w:rPr>
-          <w:rStyle w:val="bold"/>
-        </w:rPr>
-        <w:t xml:space="preserve"> w konfiguracji aplikacji</w:t>
       </w:r>
     </w:p>
     <w:p>
@@ -25273,7 +25445,7 @@
           <w:szCs w:val="20"/>
         </w:rPr>
         <w:pict>
-          <v:shape id="_x0000_i1028" type="#_x0000_t75" style="width:6in;height:56.7pt">
+          <v:shape id="_x0000_i1028" type="#_x0000_t75" style="width:6in;height:56.75pt">
             <v:imagedata r:id="rId30" o:title="2016-12-19 21_43_54-PersonalTrainer - Microsoft Visual Studio"/>
           </v:shape>
         </w:pict>
@@ -25352,7 +25524,19 @@
         <w:rPr>
           <w:rStyle w:val="bold"/>
         </w:rPr>
-        <w:t>przedstawiona na rysunku 3.5</w:t>
+        <w:t xml:space="preserve">przedstawiona na </w:t>
+      </w:r>
+      <w:r>
+        <w:rPr>
+          <w:rStyle w:val="bold"/>
+        </w:rPr>
+        <w:t xml:space="preserve">rys </w:t>
+      </w:r>
+      <w:r>
+        <w:rPr>
+          <w:rStyle w:val="bold"/>
+        </w:rPr>
+        <w:t>3.5</w:t>
       </w:r>
       <w:r>
         <w:rPr>
@@ -25364,7 +25548,19 @@
         <w:rPr>
           <w:rStyle w:val="bold"/>
         </w:rPr>
-        <w:t xml:space="preserve">bazuje na wyszukiwanie widoków w obrębie Modułu Core (Rdzennego) jak i </w:t>
+        <w:t>bazuje na wyszukiwan</w:t>
+      </w:r>
+      <w:r>
+        <w:rPr>
+          <w:rStyle w:val="bold"/>
+        </w:rPr>
+        <w:t>iu</w:t>
+      </w:r>
+      <w:r>
+        <w:rPr>
+          <w:rStyle w:val="bold"/>
+        </w:rPr>
+        <w:t xml:space="preserve"> widoków w obrębie Modułu Core (Rdzennego) jak i </w:t>
       </w:r>
       <w:r>
         <w:rPr>
@@ -25376,7 +25572,13 @@
         <w:rPr>
           <w:rStyle w:val="bold"/>
         </w:rPr>
-        <w:t xml:space="preserve"> w którym aktualnie znajduje się użytkownik. Przeszukuje zarówno foldery Views jak i foldery Views/Shared posiadające widoki współdzielone dla danego modułu a w przypadku Core dla całej aplikacji.</w:t>
+        <w:t xml:space="preserve"> w którym aktualnie znajduje się użytkownik. Przeszukuje zarówno foldery Views jak i foldery Views/Shared posiadające widoki współdzielone dla danego modułu a w przy</w:t>
+      </w:r>
+      <w:r>
+        <w:rPr>
+          <w:rStyle w:val="bold"/>
+        </w:rPr>
+        <w:t>padku Core dla całej aplikacji.</w:t>
       </w:r>
     </w:p>
     <w:p>
@@ -25495,70 +25697,6 @@
     </w:p>
     <w:p>
       <w:pPr>
-        <w:spacing w:before="0" w:after="0" w:line="360" w:lineRule="auto"/>
-        <w:ind w:left="0" w:right="-2"/>
-        <w:rPr>
-          <w:rFonts w:ascii="Consolas" w:eastAsiaTheme="minorHAnsi" w:hAnsi="Consolas" w:cs="Consolas"/>
-          <w:color w:val="000000"/>
-          <w:sz w:val="19"/>
-          <w:szCs w:val="19"/>
-        </w:rPr>
-      </w:pPr>
-    </w:p>
-    <w:p>
-      <w:pPr>
-        <w:spacing w:before="0" w:after="0" w:line="360" w:lineRule="auto"/>
-        <w:ind w:left="0" w:right="-2"/>
-        <w:rPr>
-          <w:sz w:val="20"/>
-          <w:szCs w:val="20"/>
-        </w:rPr>
-      </w:pPr>
-      <w:r>
-        <w:rPr>
-          <w:sz w:val="20"/>
-          <w:szCs w:val="20"/>
-        </w:rPr>
-        <w:pict>
-          <v:shape id="_x0000_i1029" type="#_x0000_t75" style="width:426.6pt;height:195.3pt">
-            <v:imagedata r:id="rId32" o:title="2016-12-19 21_46_17-PersonalTrainer - Microsoft Visual Studio"/>
-          </v:shape>
-        </w:pict>
-      </w:r>
-    </w:p>
-    <w:p>
-      <w:pPr>
-        <w:spacing w:before="0" w:after="0" w:line="360" w:lineRule="auto"/>
-        <w:ind w:left="0" w:right="-2"/>
-        <w:rPr>
-          <w:sz w:val="20"/>
-          <w:szCs w:val="20"/>
-        </w:rPr>
-      </w:pPr>
-      <w:r>
-        <w:rPr>
-          <w:sz w:val="20"/>
-          <w:szCs w:val="20"/>
-        </w:rPr>
-        <w:t>Rys.3.6</w:t>
-      </w:r>
-      <w:r>
-        <w:rPr>
-          <w:sz w:val="20"/>
-          <w:szCs w:val="20"/>
-        </w:rPr>
-        <w:t xml:space="preserve"> Metoda odpowiedzialna za wskazanie aktualnego </w:t>
-      </w:r>
-      <w:r>
-        <w:rPr>
-          <w:sz w:val="20"/>
-          <w:szCs w:val="20"/>
-        </w:rPr>
-        <w:t>modułu.</w:t>
-      </w:r>
-    </w:p>
-    <w:p>
-      <w:pPr>
         <w:spacing w:line="360" w:lineRule="auto"/>
         <w:ind w:left="0" w:right="-2"/>
       </w:pPr>
@@ -25568,6 +25706,9 @@
         <w:spacing w:line="360" w:lineRule="auto"/>
         <w:ind w:left="0" w:right="-2"/>
         <w:jc w:val="both"/>
+        <w:rPr>
+          <w:rStyle w:val="bold"/>
+        </w:rPr>
       </w:pPr>
       <w:r>
         <w:rPr>
@@ -25592,7 +25733,19 @@
         <w:rPr>
           <w:rStyle w:val="bold"/>
         </w:rPr>
-        <w:t>wiona na rysunku 3.6</w:t>
+        <w:t xml:space="preserve">wiona na </w:t>
+      </w:r>
+      <w:r>
+        <w:rPr>
+          <w:rStyle w:val="bold"/>
+        </w:rPr>
+        <w:t>rys</w:t>
+      </w:r>
+      <w:r>
+        <w:rPr>
+          <w:rStyle w:val="bold"/>
+        </w:rPr>
+        <w:t xml:space="preserve"> 3.6</w:t>
       </w:r>
       <w:r>
         <w:rPr>
@@ -25610,8 +25763,136 @@
         <w:rPr>
           <w:rStyle w:val="bold"/>
         </w:rPr>
-        <w:t xml:space="preserve"> w którym znajduje się użytkownik, która potem zostaje wykorzystana w celu wyszukania widoku w metodzie ExpandViewLocations.</w:t>
-      </w:r>
+        <w:t xml:space="preserve"> w</w:t>
+      </w:r>
+      <w:r>
+        <w:rPr>
+          <w:rStyle w:val="bold"/>
+        </w:rPr>
+        <w:t xml:space="preserve"> którym znajduje się użytkownik. Zmienna zostaje wykorzystana </w:t>
+      </w:r>
+      <w:r>
+        <w:rPr>
+          <w:rStyle w:val="bold"/>
+        </w:rPr>
+        <w:t xml:space="preserve">w celu wyszukania widoku w metodzie </w:t>
+      </w:r>
+      <w:r>
+        <w:rPr>
+          <w:rStyle w:val="bold"/>
+          <w:b/>
+          <w:color w:val="000000" w:themeColor="text1"/>
+        </w:rPr>
+        <w:t>ExpandViewLocations</w:t>
+      </w:r>
+      <w:r>
+        <w:rPr>
+          <w:rStyle w:val="bold"/>
+        </w:rPr>
+        <w:t>.</w:t>
+      </w:r>
+    </w:p>
+    <w:p>
+      <w:pPr>
+        <w:spacing w:line="360" w:lineRule="auto"/>
+        <w:ind w:left="0" w:right="-2"/>
+        <w:jc w:val="both"/>
+        <w:rPr>
+          <w:rStyle w:val="bold"/>
+        </w:rPr>
+      </w:pPr>
+    </w:p>
+    <w:p>
+      <w:pPr>
+        <w:spacing w:before="0" w:after="0" w:line="360" w:lineRule="auto"/>
+        <w:ind w:left="0" w:right="-2"/>
+        <w:rPr>
+          <w:sz w:val="20"/>
+          <w:szCs w:val="20"/>
+        </w:rPr>
+      </w:pPr>
+      <w:r>
+        <w:rPr>
+          <w:noProof/>
+          <w:sz w:val="20"/>
+          <w:szCs w:val="20"/>
+          <w:lang w:eastAsia="pl-PL"/>
+        </w:rPr>
+        <w:drawing>
+          <wp:inline distT="0" distB="0" distL="0" distR="0">
+            <wp:extent cx="5416550" cy="2479675"/>
+            <wp:effectExtent l="0" t="0" r="0" b="0"/>
+            <wp:docPr id="4" name="Picture 4" descr="2016-12-19 21_46_17-PersonalTrainer - Microsoft Visual Studio"/>
+            <wp:cNvGraphicFramePr>
+              <a:graphicFrameLocks xmlns:a="http://schemas.openxmlformats.org/drawingml/2006/main" noChangeAspect="1"/>
+            </wp:cNvGraphicFramePr>
+            <a:graphic xmlns:a="http://schemas.openxmlformats.org/drawingml/2006/main">
+              <a:graphicData uri="http://schemas.openxmlformats.org/drawingml/2006/picture">
+                <pic:pic xmlns:pic="http://schemas.openxmlformats.org/drawingml/2006/picture">
+                  <pic:nvPicPr>
+                    <pic:cNvPr id="0" name="Picture 10" descr="2016-12-19 21_46_17-PersonalTrainer - Microsoft Visual Studio"/>
+                    <pic:cNvPicPr>
+                      <a:picLocks noChangeAspect="1" noChangeArrowheads="1"/>
+                    </pic:cNvPicPr>
+                  </pic:nvPicPr>
+                  <pic:blipFill>
+                    <a:blip r:embed="rId32">
+                      <a:extLst>
+                        <a:ext uri="{28A0092B-C50C-407E-A947-70E740481C1C}">
+                          <a14:useLocalDpi xmlns:a14="http://schemas.microsoft.com/office/drawing/2010/main" val="0"/>
+                        </a:ext>
+                      </a:extLst>
+                    </a:blip>
+                    <a:srcRect/>
+                    <a:stretch>
+                      <a:fillRect/>
+                    </a:stretch>
+                  </pic:blipFill>
+                  <pic:spPr bwMode="auto">
+                    <a:xfrm>
+                      <a:off x="0" y="0"/>
+                      <a:ext cx="5416550" cy="2479675"/>
+                    </a:xfrm>
+                    <a:prstGeom prst="rect">
+                      <a:avLst/>
+                    </a:prstGeom>
+                    <a:noFill/>
+                    <a:ln>
+                      <a:noFill/>
+                    </a:ln>
+                  </pic:spPr>
+                </pic:pic>
+              </a:graphicData>
+            </a:graphic>
+          </wp:inline>
+        </w:drawing>
+      </w:r>
+    </w:p>
+    <w:p>
+      <w:pPr>
+        <w:spacing w:before="0" w:after="0" w:line="360" w:lineRule="auto"/>
+        <w:ind w:left="0" w:right="-2"/>
+        <w:rPr>
+          <w:sz w:val="20"/>
+          <w:szCs w:val="20"/>
+        </w:rPr>
+      </w:pPr>
+      <w:r>
+        <w:rPr>
+          <w:sz w:val="20"/>
+          <w:szCs w:val="20"/>
+        </w:rPr>
+        <w:t>Rys.3.6</w:t>
+      </w:r>
+      <w:r>
+        <w:rPr>
+          <w:sz w:val="20"/>
+          <w:szCs w:val="20"/>
+        </w:rPr>
+        <w:t xml:space="preserve"> Metoda odpowiedzialna za wskazanie aktualnego modułu.</w:t>
+      </w:r>
+      <w:bookmarkStart w:id="26" w:name="_GoBack"/>
+      <w:bookmarkEnd w:id="26"/>
       <w:r>
         <w:br w:type="page"/>
       </w:r>
@@ -25842,7 +26123,7 @@
         <w:rPr>
           <w:rStyle w:val="bold"/>
         </w:rPr>
-        <w:t>atrybutach</w:t>
+        <w:t>atrybutów</w:t>
       </w:r>
       <w:r>
         <w:rPr>
@@ -25888,19 +26169,15 @@
           <w:rStyle w:val="bold"/>
         </w:rPr>
       </w:pPr>
+      <w:proofErr w:type="spellStart"/>
       <w:r>
         <w:rPr>
           <w:rStyle w:val="bold"/>
           <w:b/>
         </w:rPr>
-        <w:t>Table</w:t>
-      </w:r>
-      <w:r>
-        <w:rPr>
-          <w:rStyle w:val="bold"/>
-        </w:rPr>
-        <w:t>, deklarujący</w:t>
-      </w:r>
+        <w:t>Required</w:t>
+      </w:r>
+      <w:proofErr w:type="spellEnd"/>
       <w:r>
         <w:rPr>
           <w:rStyle w:val="bold"/>
@@ -25910,16 +26187,26 @@
       <w:r>
         <w:rPr>
           <w:rStyle w:val="bold"/>
-          <w:color w:val="FF0000"/>
-        </w:rPr>
-        <w:t>klasę</w:t>
-      </w:r>
-      <w:r>
-        <w:rPr>
-          <w:rStyle w:val="bold"/>
-          <w:color w:val="FF0000"/>
-        </w:rPr>
-        <w:t xml:space="preserve"> odpowiada modelowi tabeli,</w:t>
+        </w:rPr>
+        <w:t>służący do oznaczenia</w:t>
+      </w:r>
+      <w:r>
+        <w:rPr>
+          <w:rStyle w:val="bold"/>
+        </w:rPr>
+        <w:t xml:space="preserve"> </w:t>
+      </w:r>
+      <w:r>
+        <w:rPr>
+          <w:rStyle w:val="bold"/>
+        </w:rPr>
+        <w:t>pola</w:t>
+      </w:r>
+      <w:r>
+        <w:rPr>
+          <w:rStyle w:val="bold"/>
+        </w:rPr>
+        <w:t xml:space="preserve"> tabeli jako wymagane,</w:t>
       </w:r>
     </w:p>
     <w:p>
@@ -25940,7 +26227,7 @@
           <w:rStyle w:val="bold"/>
           <w:b/>
         </w:rPr>
-        <w:t>Key</w:t>
+        <w:t>Table</w:t>
       </w:r>
       <w:r>
         <w:rPr>
@@ -25952,25 +26239,31 @@
         <w:rPr>
           <w:rStyle w:val="bold"/>
         </w:rPr>
-        <w:t xml:space="preserve">definiujący daną właściwość </w:t>
-      </w:r>
-      <w:r>
-        <w:rPr>
-          <w:rStyle w:val="bold"/>
-        </w:rPr>
-        <w:t xml:space="preserve">klasy </w:t>
-      </w:r>
-      <w:r>
-        <w:rPr>
-          <w:rStyle w:val="bold"/>
-        </w:rPr>
-        <w:t>jako identyfikator modelu</w:t>
-      </w:r>
-      <w:r>
-        <w:rPr>
-          <w:rStyle w:val="bold"/>
-        </w:rPr>
-        <w:t>,</w:t>
+        <w:t>–</w:t>
+      </w:r>
+      <w:r>
+        <w:rPr>
+          <w:rStyle w:val="bold"/>
+        </w:rPr>
+        <w:t xml:space="preserve"> </w:t>
+      </w:r>
+      <w:r>
+        <w:rPr>
+          <w:rStyle w:val="bold"/>
+        </w:rPr>
+        <w:t>generujący tabelę na podstawi</w:t>
+      </w:r>
+      <w:r>
+        <w:rPr>
+          <w:rStyle w:val="bold"/>
+        </w:rPr>
+        <w:t xml:space="preserve">e klasy, </w:t>
+      </w:r>
+      <w:r>
+        <w:rPr>
+          <w:rStyle w:val="bold"/>
+        </w:rPr>
+        <w:t>do której został przydzielony,</w:t>
       </w:r>
     </w:p>
     <w:p>
@@ -25991,17 +26284,114 @@
           <w:rStyle w:val="bold"/>
           <w:b/>
         </w:rPr>
-        <w:t xml:space="preserve">ForeignKey </w:t>
-      </w:r>
-      <w:r>
-        <w:rPr>
-          <w:rStyle w:val="bold"/>
-        </w:rPr>
-        <w:t>definiujący daną właściwość klasy jako identyfikator pomocniczy modelu służący do łączenia ze sobą dwóch tabel.</w:t>
+        <w:t>Key</w:t>
+      </w:r>
+      <w:r>
+        <w:rPr>
+          <w:rStyle w:val="bold"/>
+        </w:rPr>
+        <w:t xml:space="preserve"> </w:t>
+      </w:r>
+      <w:r>
+        <w:rPr>
+          <w:rStyle w:val="bold"/>
+        </w:rPr>
+        <w:t xml:space="preserve">- </w:t>
+      </w:r>
+      <w:r>
+        <w:rPr>
+          <w:rStyle w:val="bold"/>
+        </w:rPr>
+        <w:t xml:space="preserve">definiujący daną właściwość, </w:t>
+      </w:r>
+      <w:r>
+        <w:rPr>
+          <w:rStyle w:val="bold"/>
+        </w:rPr>
+        <w:t>jako identyfikator modelu</w:t>
+      </w:r>
+      <w:r>
+        <w:rPr>
+          <w:rStyle w:val="bold"/>
+        </w:rPr>
+        <w:t>,</w:t>
       </w:r>
     </w:p>
     <w:p>
       <w:pPr>
+        <w:pStyle w:val="ListParagraph"/>
+        <w:numPr>
+          <w:ilvl w:val="0"/>
+          <w:numId w:val="46"/>
+        </w:numPr>
+        <w:spacing w:before="0" w:after="0" w:line="360" w:lineRule="auto"/>
+        <w:ind w:right="-2"/>
+        <w:rPr>
+          <w:rStyle w:val="bold"/>
+        </w:rPr>
+      </w:pPr>
+      <w:proofErr w:type="spellStart"/>
+      <w:r>
+        <w:rPr>
+          <w:rStyle w:val="bold"/>
+          <w:b/>
+        </w:rPr>
+        <w:t>ForeignKey</w:t>
+      </w:r>
+      <w:proofErr w:type="spellEnd"/>
+      <w:r>
+        <w:rPr>
+          <w:rStyle w:val="bold"/>
+          <w:b/>
+        </w:rPr>
+        <w:t xml:space="preserve"> </w:t>
+      </w:r>
+      <w:r>
+        <w:rPr>
+          <w:rStyle w:val="bold"/>
+          <w:b/>
+        </w:rPr>
+        <w:t xml:space="preserve">- </w:t>
+      </w:r>
+      <w:r>
+        <w:rPr>
+          <w:rStyle w:val="bold"/>
+        </w:rPr>
+        <w:t>definiujący daną właściwość</w:t>
+      </w:r>
+      <w:r>
+        <w:rPr>
+          <w:rStyle w:val="bold"/>
+        </w:rPr>
+        <w:t>,</w:t>
+      </w:r>
+      <w:r>
+        <w:rPr>
+          <w:rStyle w:val="bold"/>
+        </w:rPr>
+        <w:t xml:space="preserve"> </w:t>
+      </w:r>
+      <w:r>
+        <w:rPr>
+          <w:rStyle w:val="bold"/>
+        </w:rPr>
+        <w:t>jako identyfikator pomocniczy modelu</w:t>
+      </w:r>
+      <w:r>
+        <w:rPr>
+          <w:rStyle w:val="bold"/>
+        </w:rPr>
+        <w:t>,</w:t>
+      </w:r>
+      <w:r>
+        <w:rPr>
+          <w:rStyle w:val="bold"/>
+        </w:rPr>
+        <w:t xml:space="preserve"> służący do łączenia ze sobą dwóch tabel.</w:t>
+      </w:r>
+    </w:p>
+    <w:p>
+      <w:pPr>
         <w:spacing w:before="0" w:after="0" w:line="360" w:lineRule="auto"/>
         <w:ind w:left="0" w:right="-2"/>
         <w:rPr>
@@ -26032,9 +26422,14 @@
       <w:r>
         <w:rPr>
           <w:rStyle w:val="bold"/>
-          <w:color w:val="FF0000"/>
-        </w:rPr>
-        <w:t>przyjemne w użyciu</w:t>
+        </w:rPr>
+        <w:t>prostsze</w:t>
+      </w:r>
+      <w:r>
+        <w:rPr>
+          <w:rStyle w:val="bold"/>
+        </w:rPr>
+        <w:t xml:space="preserve"> w użyciu</w:t>
       </w:r>
       <w:r>
         <w:rPr>
@@ -26205,7 +26600,19 @@
         <w:rPr>
           <w:rStyle w:val="bold"/>
         </w:rPr>
-        <w:t xml:space="preserve"> biblioteką, nie posiadający referencji do żadnego modułu dzięki czemu pozwala na całkowite wypięcie całej logiki biznesowej z jednego projektu i wpięcie do innego posiadającego całkowicie inna warstwę wizualną aplikacji.</w:t>
+        <w:t xml:space="preserve"> biblioteką, nie posiadający referencji do żadnego modułu dzięki czemu pozwala na wypięcie całej logiki biznesowej z jednego projektu i wpięcie do innego posiadającego </w:t>
+      </w:r>
+      <w:r>
+        <w:rPr>
+          <w:rStyle w:val="bold"/>
+        </w:rPr>
+        <w:t>inną</w:t>
+      </w:r>
+      <w:r>
+        <w:rPr>
+          <w:rStyle w:val="bold"/>
+        </w:rPr>
+        <w:t xml:space="preserve"> warstwę wizualną aplikacji.</w:t>
       </w:r>
     </w:p>
     <w:p>
@@ -26345,123 +26752,155 @@
         <w:rPr>
           <w:rStyle w:val="bold"/>
         </w:rPr>
-        <w:t>ych przedstawiony na rysunku 3.8</w:t>
-      </w:r>
-      <w:r>
-        <w:rPr>
-          <w:rStyle w:val="bold"/>
-        </w:rPr>
-        <w:t xml:space="preserve"> jest użytkownik (User). Jest on powiązany z większością tabel. Posiada on relację 1-1 z tabelą reprezentującą szczegóły użytkownika (UserDetails</w:t>
-      </w:r>
-      <w:r>
-        <w:rPr>
-          <w:rStyle w:val="bold"/>
-        </w:rPr>
-        <w:t>), czy</w:t>
-      </w:r>
-      <w:r>
-        <w:rPr>
-          <w:rStyle w:val="bold"/>
-        </w:rPr>
-        <w:t xml:space="preserve"> też celami ustawionymi przez właściciela konta (UserGoal). Dodatkowo występują dwie </w:t>
-      </w:r>
-      <w:r>
-        <w:rPr>
-          <w:rStyle w:val="bold"/>
-        </w:rPr>
-        <w:t>relację 1</w:t>
-      </w:r>
-      <w:r>
-        <w:rPr>
-          <w:rStyle w:val="bold"/>
-        </w:rPr>
-        <w:t xml:space="preserve">- </w:t>
+        <w:t>ych</w:t>
+      </w:r>
+      <w:r>
+        <w:rPr>
+          <w:rStyle w:val="bold"/>
+        </w:rPr>
+        <w:t xml:space="preserve"> przedstawion</w:t>
+      </w:r>
+      <w:r>
+        <w:rPr>
+          <w:rStyle w:val="bold"/>
+        </w:rPr>
+        <w:t>ym</w:t>
+      </w:r>
+      <w:r>
+        <w:rPr>
+          <w:rStyle w:val="bold"/>
+        </w:rPr>
+        <w:t xml:space="preserve"> na rysunku 3.8</w:t>
+      </w:r>
+      <w:r>
+        <w:rPr>
+          <w:rStyle w:val="bold"/>
+        </w:rPr>
+        <w:t xml:space="preserve"> jest użytkownik (User), który został powiązany z większością tabel w projekcie. Posiada on dwie relację jeden do jednego z t</w:t>
+      </w:r>
+      <w:r>
+        <w:rPr>
+          <w:rStyle w:val="bold"/>
+        </w:rPr>
+        <w:t>abelami szczegóły użytkownika (UserDetails) oraz</w:t>
+      </w:r>
+      <w:r>
+        <w:rPr>
+          <w:rStyle w:val="bold"/>
+        </w:rPr>
+        <w:t xml:space="preserve"> </w:t>
+      </w:r>
+      <w:r>
+        <w:rPr>
+          <w:rStyle w:val="bold"/>
+        </w:rPr>
+        <w:t>celem</w:t>
+      </w:r>
+      <w:r>
+        <w:rPr>
+          <w:rStyle w:val="bold"/>
+        </w:rPr>
+        <w:t xml:space="preserve"> użytkownika</w:t>
+      </w:r>
+      <w:r>
+        <w:rPr>
+          <w:rStyle w:val="bold"/>
+        </w:rPr>
+        <w:t xml:space="preserve"> (UserGoal), a także dwie relację jeden do wielu z produktami (Product) i dniami żywieniowymi (</w:t>
+      </w:r>
+      <w:r>
+        <w:rPr>
+          <w:rStyle w:val="bold"/>
+        </w:rPr>
+        <w:t>DayFoodDiary</w:t>
+      </w:r>
+      <w:r>
+        <w:rPr>
+          <w:rStyle w:val="bold"/>
+        </w:rPr>
+        <w:t xml:space="preserve">) </w:t>
+      </w:r>
+      <w:r>
+        <w:rPr>
+          <w:rStyle w:val="bold"/>
+        </w:rPr>
+        <w:t>dodawanymi przez użytkowników</w:t>
+      </w:r>
+      <w:r>
+        <w:rPr>
+          <w:rStyle w:val="bold"/>
+        </w:rPr>
+        <w:t xml:space="preserve"> systemu. </w:t>
       </w:r>
       <w:r>
         <w:rPr>
           <w:rStyle w:val="bold"/>
           <w:rFonts w:cs="Times New Roman"/>
         </w:rPr>
-        <w:t>∞</w:t>
-      </w:r>
-      <w:r>
-        <w:rPr>
-          <w:rStyle w:val="bold"/>
+        <w:t xml:space="preserve">Dodatkowo każdy produkt zawiera informację dodatkowe (ProductDetails), a między produktami a dniami żywieniowymi występuje relacja </w:t>
+      </w:r>
+      <w:r>
+        <w:rPr>
+          <w:rStyle w:val="bold"/>
+          <w:rFonts w:cs="Times New Roman"/>
+        </w:rPr>
+        <w:t>wielu do wielu</w:t>
+      </w:r>
+      <w:r>
+        <w:rPr>
+          <w:rStyle w:val="bold"/>
+          <w:rFonts w:cs="Times New Roman"/>
+        </w:rPr>
+        <w:t xml:space="preserve"> przez co powstała tabela </w:t>
+      </w:r>
+      <w:r>
+        <w:rPr>
+          <w:rStyle w:val="bold"/>
+          <w:rFonts w:cs="Times New Roman"/>
+        </w:rPr>
+        <w:t>pomocnicza</w:t>
+      </w:r>
+      <w:r>
+        <w:rPr>
+          <w:rStyle w:val="bold"/>
+          <w:rFonts w:cs="Times New Roman"/>
+        </w:rPr>
+        <w:t xml:space="preserve"> (DiaryProduct) mająca na celu umożliwić </w:t>
+      </w:r>
+      <w:r>
+        <w:rPr>
+          <w:rStyle w:val="bold"/>
+          <w:rFonts w:cs="Times New Roman"/>
+        </w:rPr>
+        <w:t>powstawani</w:t>
+      </w:r>
+      <w:r>
+        <w:rPr>
+          <w:rStyle w:val="bold"/>
+          <w:rFonts w:cs="Times New Roman"/>
+        </w:rPr>
+        <w:t>e</w:t>
+      </w:r>
+      <w:r>
+        <w:rPr>
+          <w:rStyle w:val="bold"/>
+          <w:rFonts w:cs="Times New Roman"/>
+        </w:rPr>
+        <w:t xml:space="preserve"> </w:t>
+      </w:r>
+      <w:r>
+        <w:rPr>
+          <w:rStyle w:val="bold"/>
+          <w:rFonts w:cs="Times New Roman"/>
+        </w:rPr>
+        <w:t>powiązań</w:t>
+      </w:r>
+      <w:r>
+        <w:rPr>
+          <w:rStyle w:val="bold"/>
+          <w:rFonts w:cs="Times New Roman"/>
         </w:rPr>
         <w:t>.</w:t>
-      </w:r>
-      <w:r>
-        <w:rPr>
-          <w:rStyle w:val="bold"/>
-        </w:rPr>
-        <w:t xml:space="preserve"> Pierwsza z nich zachodzi między dziennymi wpisami w dzienniku żywieniowym (DayFoodDiary), a użytkownikiem, który ma możliwość zawarcia wielu dni żywieniowych. Druga </w:t>
-      </w:r>
-      <w:r>
-        <w:t xml:space="preserve">relacja </w:t>
-      </w:r>
-      <w:r>
-        <w:t>1</w:t>
-      </w:r>
-      <w:r>
-        <w:rPr>
-          <w:rStyle w:val="bold"/>
-        </w:rPr>
-        <w:t xml:space="preserve">-  </w:t>
-      </w:r>
-      <w:r>
-        <w:rPr>
-          <w:rStyle w:val="bold"/>
-          <w:rFonts w:cs="Times New Roman"/>
-        </w:rPr>
-        <w:t>∞ występu</w:t>
-      </w:r>
-      <w:r>
-        <w:rPr>
-          <w:rStyle w:val="bold"/>
-          <w:rFonts w:cs="Times New Roman"/>
-        </w:rPr>
-        <w:t>je między produktami (Product), a użytkownikiem, który analogicznie jak w przypadku dni żywieniowych ma możliwość dodania wielu produktów. Dodatkowo każdy produkt zawiera informację dodatkowe (ProductDetails) w relacji 1-1, a między produktami a dniami żywieniowymi występuje relacja ∞</w:t>
-      </w:r>
-      <w:r>
-        <w:rPr>
-          <w:rStyle w:val="bold"/>
-        </w:rPr>
-        <w:t xml:space="preserve">- </w:t>
-      </w:r>
-      <w:r>
-        <w:rPr>
-          <w:rStyle w:val="bold"/>
-          <w:rFonts w:cs="Times New Roman"/>
-        </w:rPr>
-        <w:t xml:space="preserve">∞ przez co powstała tabela </w:t>
-      </w:r>
-      <w:r>
-        <w:rPr>
-          <w:rStyle w:val="bold"/>
-          <w:rFonts w:cs="Times New Roman"/>
-        </w:rPr>
-        <w:t>pomocnicza</w:t>
-      </w:r>
-      <w:r>
-        <w:rPr>
-          <w:rStyle w:val="bold"/>
-          <w:rFonts w:cs="Times New Roman"/>
-        </w:rPr>
-        <w:t xml:space="preserve"> (DiaryProduct) mająca na celu umożliwić </w:t>
-      </w:r>
-      <w:r>
-        <w:rPr>
-          <w:rStyle w:val="bold"/>
-          <w:rFonts w:cs="Times New Roman"/>
-        </w:rPr>
-        <w:t>powstawania</w:t>
-      </w:r>
-      <w:r>
-        <w:rPr>
-          <w:rStyle w:val="bold"/>
-          <w:rFonts w:cs="Times New Roman"/>
-        </w:rPr>
-        <w:t xml:space="preserve"> relacji.</w:t>
       </w:r>
     </w:p>
     <w:p>
@@ -26800,7 +27239,7 @@
           <w:szCs w:val="20"/>
         </w:rPr>
         <w:pict>
-          <v:shape id="_x0000_i1031" type="#_x0000_t75" style="width:429.3pt;height:180.9pt;mso-position-horizontal-relative:text;mso-position-vertical-relative:text;mso-width-relative:page;mso-height-relative:page">
+          <v:shape id="_x0000_i1031" type="#_x0000_t75" style="width:429.55pt;height:180.6pt;mso-position-horizontal-relative:text;mso-position-vertical-relative:text;mso-width-relative:page;mso-height-relative:page">
             <v:imagedata r:id="rId35" o:title="2016-12-20 21_25_35-PersonalTrainer - Microsoft Visual Studio"/>
           </v:shape>
         </w:pict>
@@ -26957,7 +27396,7 @@
           <w:szCs w:val="20"/>
         </w:rPr>
         <w:pict>
-          <v:shape id="_x0000_i1032" type="#_x0000_t75" style="width:426.6pt;height:196.2pt">
+          <v:shape id="_x0000_i1032" type="#_x0000_t75" style="width:426.5pt;height:195.85pt">
             <v:imagedata r:id="rId36" o:title="2016-12-20 21_27_34-PersonalTrainer - Microsoft Visual Studio"/>
           </v:shape>
         </w:pict>
@@ -27560,12 +27999,14 @@
         </w:rPr>
         <w:t xml:space="preserve">kalorii. [Online]. Dostępny w </w:t>
       </w:r>
+      <w:proofErr w:type="spellStart"/>
       <w:r>
         <w:rPr>
           <w:rStyle w:val="bold"/>
         </w:rPr>
         <w:t>internecie</w:t>
       </w:r>
+      <w:proofErr w:type="spellEnd"/>
       <w:r>
         <w:rPr>
           <w:rStyle w:val="bold"/>
@@ -27615,7 +28056,21 @@
         <w:rPr>
           <w:rStyle w:val="bold"/>
         </w:rPr>
-        <w:t xml:space="preserve">Opis skrajnych typów ciała człowieka [Online]. Dostępny w internecie </w:t>
+        <w:t xml:space="preserve">Opis skrajnych typów ciała człowieka [Online]. Dostępny w </w:t>
+      </w:r>
+      <w:proofErr w:type="spellStart"/>
+      <w:r>
+        <w:rPr>
+          <w:rStyle w:val="bold"/>
+        </w:rPr>
+        <w:t>internecie</w:t>
+      </w:r>
+      <w:proofErr w:type="spellEnd"/>
+      <w:r>
+        <w:rPr>
+          <w:rStyle w:val="bold"/>
+        </w:rPr>
+        <w:t xml:space="preserve"> </w:t>
       </w:r>
       <w:r>
         <w:rPr>
@@ -27659,8 +28114,16 @@
         <w:rPr>
           <w:rStyle w:val="bold"/>
         </w:rPr>
-        <w:t>[Online]. Dostępny w internecie</w:t>
-      </w:r>
+        <w:t xml:space="preserve">[Online]. Dostępny w </w:t>
+      </w:r>
+      <w:proofErr w:type="spellStart"/>
+      <w:r>
+        <w:rPr>
+          <w:rStyle w:val="bold"/>
+        </w:rPr>
+        <w:t>internecie</w:t>
+      </w:r>
+      <w:proofErr w:type="spellEnd"/>
       <w:r>
         <w:rPr>
           <w:rStyle w:val="bold"/>
@@ -27703,8 +28166,17 @@
           <w:rStyle w:val="bold"/>
           <w:webHidden/>
         </w:rPr>
-        <w:t xml:space="preserve"> Metody wyliczania kalorycznego [Online] Dostępny w internecie</w:t>
-      </w:r>
+        <w:t xml:space="preserve"> Metody wyliczania kalorycznego [Online] Dostępny w </w:t>
+      </w:r>
+      <w:proofErr w:type="spellStart"/>
+      <w:r>
+        <w:rPr>
+          <w:rStyle w:val="bold"/>
+          <w:webHidden/>
+        </w:rPr>
+        <w:t>internecie</w:t>
+      </w:r>
+      <w:proofErr w:type="spellEnd"/>
       <w:r>
         <w:rPr>
           <w:rStyle w:val="bold"/>
@@ -27748,7 +28220,23 @@
           <w:rStyle w:val="bold"/>
           <w:webHidden/>
         </w:rPr>
-        <w:t xml:space="preserve">Porównanie systemów kontroli wersji GIT i SVN [Online] Dostępny w internecie </w:t>
+        <w:t xml:space="preserve">Porównanie systemów kontroli wersji GIT i SVN [Online] Dostępny w </w:t>
+      </w:r>
+      <w:proofErr w:type="spellStart"/>
+      <w:r>
+        <w:rPr>
+          <w:rStyle w:val="bold"/>
+          <w:webHidden/>
+        </w:rPr>
+        <w:t>internecie</w:t>
+      </w:r>
+      <w:proofErr w:type="spellEnd"/>
+      <w:r>
+        <w:rPr>
+          <w:rStyle w:val="bold"/>
+          <w:webHidden/>
+        </w:rPr>
+        <w:t xml:space="preserve"> </w:t>
       </w:r>
       <w:r>
         <w:rPr>
@@ -27785,7 +28273,23 @@
           <w:rStyle w:val="bold"/>
           <w:webHidden/>
         </w:rPr>
-        <w:t xml:space="preserve">Najlepsze frameworki warstwy wizualnej [Online] Dostępne w internecie </w:t>
+        <w:t xml:space="preserve">Najlepsze frameworki warstwy wizualnej [Online] Dostępne w </w:t>
+      </w:r>
+      <w:proofErr w:type="spellStart"/>
+      <w:r>
+        <w:rPr>
+          <w:rStyle w:val="bold"/>
+          <w:webHidden/>
+        </w:rPr>
+        <w:t>internecie</w:t>
+      </w:r>
+      <w:proofErr w:type="spellEnd"/>
+      <w:r>
+        <w:rPr>
+          <w:rStyle w:val="bold"/>
+          <w:webHidden/>
+        </w:rPr>
+        <w:t xml:space="preserve"> </w:t>
       </w:r>
       <w:r>
         <w:rPr>
@@ -27831,7 +28335,21 @@
         <w:rPr>
           <w:rStyle w:val="bold"/>
         </w:rPr>
-        <w:t xml:space="preserve">[Online] Dostępne w internecie </w:t>
+        <w:t xml:space="preserve">[Online] Dostępne w </w:t>
+      </w:r>
+      <w:proofErr w:type="spellStart"/>
+      <w:r>
+        <w:rPr>
+          <w:rStyle w:val="bold"/>
+        </w:rPr>
+        <w:t>internecie</w:t>
+      </w:r>
+      <w:proofErr w:type="spellEnd"/>
+      <w:r>
+        <w:rPr>
+          <w:rStyle w:val="bold"/>
+        </w:rPr>
+        <w:t xml:space="preserve"> </w:t>
       </w:r>
       <w:r>
         <w:rPr>
@@ -27872,7 +28390,23 @@
           <w:rStyle w:val="bold"/>
           <w:lang w:val="en-US"/>
         </w:rPr>
-        <w:t xml:space="preserve">Lynn Beighley </w:t>
+        <w:t xml:space="preserve">Lynn </w:t>
+      </w:r>
+      <w:proofErr w:type="spellStart"/>
+      <w:r>
+        <w:rPr>
+          <w:rStyle w:val="bold"/>
+          <w:lang w:val="en-US"/>
+        </w:rPr>
+        <w:t>Beighley</w:t>
+      </w:r>
+      <w:proofErr w:type="spellEnd"/>
+      <w:r>
+        <w:rPr>
+          <w:rStyle w:val="bold"/>
+          <w:lang w:val="en-US"/>
+        </w:rPr>
+        <w:t xml:space="preserve"> </w:t>
       </w:r>
       <w:r>
         <w:rPr>
@@ -27909,13 +28443,31 @@
           <w:lang w:val="en-US"/>
         </w:rPr>
       </w:pPr>
+      <w:proofErr w:type="spellStart"/>
       <w:r>
         <w:rPr>
           <w:rStyle w:val="bold"/>
           <w:lang w:val="en-US"/>
         </w:rPr>
-        <w:t>wydawnictwo O’Reily</w:t>
-      </w:r>
+        <w:t>wydawnictwo</w:t>
+      </w:r>
+      <w:proofErr w:type="spellEnd"/>
+      <w:r>
+        <w:rPr>
+          <w:rStyle w:val="bold"/>
+          <w:lang w:val="en-US"/>
+        </w:rPr>
+        <w:t xml:space="preserve"> </w:t>
+      </w:r>
+      <w:proofErr w:type="spellStart"/>
+      <w:r>
+        <w:rPr>
+          <w:rStyle w:val="bold"/>
+          <w:lang w:val="en-US"/>
+        </w:rPr>
+        <w:t>O’Reily</w:t>
+      </w:r>
+      <w:proofErr w:type="spellEnd"/>
     </w:p>
     <w:p>
       <w:pPr>
@@ -28081,7 +28633,7 @@
           <w:rPr>
             <w:noProof/>
           </w:rPr>
-          <w:t>- 17 -</w:t>
+          <w:t>- 26 -</w:t>
         </w:r>
         <w:r>
           <w:rPr>
@@ -28192,7 +28744,7 @@
           <w:rPr>
             <w:noProof/>
           </w:rPr>
-          <w:t>- 27 -</w:t>
+          <w:t>- 18 -</w:t>
         </w:r>
         <w:r>
           <w:rPr>
@@ -30700,6 +31252,119 @@
     </w:lvl>
   </w:abstractNum>
   <w:abstractNum w:abstractNumId="25" w15:restartNumberingAfterBreak="0">
+    <w:nsid w:val="53330883"/>
+    <w:multiLevelType w:val="hybridMultilevel"/>
+    <w:tmpl w:val="46220D8A"/>
+    <w:lvl w:ilvl="0" w:tplc="04150001">
+      <w:start w:val="1"/>
+      <w:numFmt w:val="bullet"/>
+      <w:lvlText w:val=""/>
+      <w:lvlJc w:val="left"/>
+      <w:pPr>
+        <w:ind w:left="720" w:hanging="360"/>
+      </w:pPr>
+      <w:rPr>
+        <w:rFonts w:ascii="Symbol" w:hAnsi="Symbol" w:hint="default"/>
+      </w:rPr>
+    </w:lvl>
+    <w:lvl w:ilvl="1" w:tplc="04150003" w:tentative="1">
+      <w:start w:val="1"/>
+      <w:numFmt w:val="bullet"/>
+      <w:lvlText w:val="o"/>
+      <w:lvlJc w:val="left"/>
+      <w:pPr>
+        <w:ind w:left="1440" w:hanging="360"/>
+      </w:pPr>
+      <w:rPr>
+        <w:rFonts w:ascii="Courier New" w:hAnsi="Courier New" w:cs="Courier New" w:hint="default"/>
+      </w:rPr>
+    </w:lvl>
+    <w:lvl w:ilvl="2" w:tplc="04150005" w:tentative="1">
+      <w:start w:val="1"/>
+      <w:numFmt w:val="bullet"/>
+      <w:lvlText w:val=""/>
+      <w:lvlJc w:val="left"/>
+      <w:pPr>
+        <w:ind w:left="2160" w:hanging="360"/>
+      </w:pPr>
+      <w:rPr>
+        <w:rFonts w:ascii="Wingdings" w:hAnsi="Wingdings" w:hint="default"/>
+      </w:rPr>
+    </w:lvl>
+    <w:lvl w:ilvl="3" w:tplc="04150001" w:tentative="1">
+      <w:start w:val="1"/>
+      <w:numFmt w:val="bullet"/>
+      <w:lvlText w:val=""/>
+      <w:lvlJc w:val="left"/>
+      <w:pPr>
+        <w:ind w:left="2880" w:hanging="360"/>
+      </w:pPr>
+      <w:rPr>
+        <w:rFonts w:ascii="Symbol" w:hAnsi="Symbol" w:hint="default"/>
+      </w:rPr>
+    </w:lvl>
+    <w:lvl w:ilvl="4" w:tplc="04150003" w:tentative="1">
+      <w:start w:val="1"/>
+      <w:numFmt w:val="bullet"/>
+      <w:lvlText w:val="o"/>
+      <w:lvlJc w:val="left"/>
+      <w:pPr>
+        <w:ind w:left="3600" w:hanging="360"/>
+      </w:pPr>
+      <w:rPr>
+        <w:rFonts w:ascii="Courier New" w:hAnsi="Courier New" w:cs="Courier New" w:hint="default"/>
+      </w:rPr>
+    </w:lvl>
+    <w:lvl w:ilvl="5" w:tplc="04150005" w:tentative="1">
+      <w:start w:val="1"/>
+      <w:numFmt w:val="bullet"/>
+      <w:lvlText w:val=""/>
+      <w:lvlJc w:val="left"/>
+      <w:pPr>
+        <w:ind w:left="4320" w:hanging="360"/>
+      </w:pPr>
+      <w:rPr>
+        <w:rFonts w:ascii="Wingdings" w:hAnsi="Wingdings" w:hint="default"/>
+      </w:rPr>
+    </w:lvl>
+    <w:lvl w:ilvl="6" w:tplc="04150001" w:tentative="1">
+      <w:start w:val="1"/>
+      <w:numFmt w:val="bullet"/>
+      <w:lvlText w:val=""/>
+      <w:lvlJc w:val="left"/>
+      <w:pPr>
+        <w:ind w:left="5040" w:hanging="360"/>
+      </w:pPr>
+      <w:rPr>
+        <w:rFonts w:ascii="Symbol" w:hAnsi="Symbol" w:hint="default"/>
+      </w:rPr>
+    </w:lvl>
+    <w:lvl w:ilvl="7" w:tplc="04150003" w:tentative="1">
+      <w:start w:val="1"/>
+      <w:numFmt w:val="bullet"/>
+      <w:lvlText w:val="o"/>
+      <w:lvlJc w:val="left"/>
+      <w:pPr>
+        <w:ind w:left="5760" w:hanging="360"/>
+      </w:pPr>
+      <w:rPr>
+        <w:rFonts w:ascii="Courier New" w:hAnsi="Courier New" w:cs="Courier New" w:hint="default"/>
+      </w:rPr>
+    </w:lvl>
+    <w:lvl w:ilvl="8" w:tplc="04150005" w:tentative="1">
+      <w:start w:val="1"/>
+      <w:numFmt w:val="bullet"/>
+      <w:lvlText w:val=""/>
+      <w:lvlJc w:val="left"/>
+      <w:pPr>
+        <w:ind w:left="6480" w:hanging="360"/>
+      </w:pPr>
+      <w:rPr>
+        <w:rFonts w:ascii="Wingdings" w:hAnsi="Wingdings" w:hint="default"/>
+      </w:rPr>
+    </w:lvl>
+  </w:abstractNum>
+  <w:abstractNum w:abstractNumId="26" w15:restartNumberingAfterBreak="0">
     <w:nsid w:val="53EE172E"/>
     <w:multiLevelType w:val="multilevel"/>
     <w:tmpl w:val="BE6A6532"/>
@@ -30813,7 +31478,7 @@
       </w:rPr>
     </w:lvl>
   </w:abstractNum>
-  <w:abstractNum w:abstractNumId="26" w15:restartNumberingAfterBreak="0">
+  <w:abstractNum w:abstractNumId="27" w15:restartNumberingAfterBreak="0">
     <w:nsid w:val="584943E9"/>
     <w:multiLevelType w:val="hybridMultilevel"/>
     <w:tmpl w:val="9574F76A"/>
@@ -30899,13 +31564,13 @@
       </w:pPr>
     </w:lvl>
   </w:abstractNum>
-  <w:abstractNum w:abstractNumId="27" w15:restartNumberingAfterBreak="0">
+  <w:abstractNum w:abstractNumId="28" w15:restartNumberingAfterBreak="0">
     <w:nsid w:val="5BCB3203"/>
     <w:multiLevelType w:val="multilevel"/>
     <w:tmpl w:val="85E410E6"/>
     <w:numStyleLink w:val="Style2"/>
   </w:abstractNum>
-  <w:abstractNum w:abstractNumId="28" w15:restartNumberingAfterBreak="0">
+  <w:abstractNum w:abstractNumId="29" w15:restartNumberingAfterBreak="0">
     <w:nsid w:val="5E827EBF"/>
     <w:multiLevelType w:val="multilevel"/>
     <w:tmpl w:val="830E2B16"/>
@@ -31018,7 +31683,7 @@
       </w:pPr>
     </w:lvl>
   </w:abstractNum>
-  <w:abstractNum w:abstractNumId="29" w15:restartNumberingAfterBreak="0">
+  <w:abstractNum w:abstractNumId="30" w15:restartNumberingAfterBreak="0">
     <w:nsid w:val="62F21BD6"/>
     <w:multiLevelType w:val="hybridMultilevel"/>
     <w:tmpl w:val="2AD0DD36"/>
@@ -31104,7 +31769,7 @@
       </w:pPr>
     </w:lvl>
   </w:abstractNum>
-  <w:abstractNum w:abstractNumId="30" w15:restartNumberingAfterBreak="0">
+  <w:abstractNum w:abstractNumId="31" w15:restartNumberingAfterBreak="0">
     <w:nsid w:val="65472A96"/>
     <w:multiLevelType w:val="hybridMultilevel"/>
     <w:tmpl w:val="DC4028EA"/>
@@ -31190,7 +31855,7 @@
       </w:pPr>
     </w:lvl>
   </w:abstractNum>
-  <w:abstractNum w:abstractNumId="31" w15:restartNumberingAfterBreak="0">
+  <w:abstractNum w:abstractNumId="32" w15:restartNumberingAfterBreak="0">
     <w:nsid w:val="67811A77"/>
     <w:multiLevelType w:val="multilevel"/>
     <w:tmpl w:val="85E410E6"/>
@@ -31304,7 +31969,7 @@
       </w:rPr>
     </w:lvl>
   </w:abstractNum>
-  <w:abstractNum w:abstractNumId="32" w15:restartNumberingAfterBreak="0">
+  <w:abstractNum w:abstractNumId="33" w15:restartNumberingAfterBreak="0">
     <w:nsid w:val="687237F9"/>
     <w:multiLevelType w:val="multilevel"/>
     <w:tmpl w:val="299C890C"/>
@@ -31390,7 +32055,7 @@
       </w:pPr>
     </w:lvl>
   </w:abstractNum>
-  <w:abstractNum w:abstractNumId="33" w15:restartNumberingAfterBreak="0">
+  <w:abstractNum w:abstractNumId="34" w15:restartNumberingAfterBreak="0">
     <w:nsid w:val="69984010"/>
     <w:multiLevelType w:val="multilevel"/>
     <w:tmpl w:val="0415001D"/>
@@ -31476,19 +32141,19 @@
       </w:pPr>
     </w:lvl>
   </w:abstractNum>
-  <w:abstractNum w:abstractNumId="34" w15:restartNumberingAfterBreak="0">
+  <w:abstractNum w:abstractNumId="35" w15:restartNumberingAfterBreak="0">
     <w:nsid w:val="6BBA1F33"/>
     <w:multiLevelType w:val="multilevel"/>
     <w:tmpl w:val="1A325FC0"/>
     <w:numStyleLink w:val="numerowanieliteratury"/>
   </w:abstractNum>
-  <w:abstractNum w:abstractNumId="35" w15:restartNumberingAfterBreak="0">
+  <w:abstractNum w:abstractNumId="36" w15:restartNumberingAfterBreak="0">
     <w:nsid w:val="6C3A3243"/>
     <w:multiLevelType w:val="multilevel"/>
     <w:tmpl w:val="1A325FC0"/>
     <w:numStyleLink w:val="numerowanieliteratury"/>
   </w:abstractNum>
-  <w:abstractNum w:abstractNumId="36" w15:restartNumberingAfterBreak="0">
+  <w:abstractNum w:abstractNumId="37" w15:restartNumberingAfterBreak="0">
     <w:nsid w:val="6D2D2699"/>
     <w:multiLevelType w:val="hybridMultilevel"/>
     <w:tmpl w:val="9574F76A"/>
@@ -31574,7 +32239,7 @@
       </w:pPr>
     </w:lvl>
   </w:abstractNum>
-  <w:abstractNum w:abstractNumId="37" w15:restartNumberingAfterBreak="0">
+  <w:abstractNum w:abstractNumId="38" w15:restartNumberingAfterBreak="0">
     <w:nsid w:val="6DE70958"/>
     <w:multiLevelType w:val="multilevel"/>
     <w:tmpl w:val="6D8E6FA8"/>
@@ -31687,7 +32352,7 @@
       </w:pPr>
     </w:lvl>
   </w:abstractNum>
-  <w:abstractNum w:abstractNumId="38" w15:restartNumberingAfterBreak="0">
+  <w:abstractNum w:abstractNumId="39" w15:restartNumberingAfterBreak="0">
     <w:nsid w:val="6E8E009F"/>
     <w:multiLevelType w:val="multilevel"/>
     <w:tmpl w:val="FDDA31DE"/>
@@ -31800,7 +32465,7 @@
       </w:pPr>
     </w:lvl>
   </w:abstractNum>
-  <w:abstractNum w:abstractNumId="39" w15:restartNumberingAfterBreak="0">
+  <w:abstractNum w:abstractNumId="40" w15:restartNumberingAfterBreak="0">
     <w:nsid w:val="7008413F"/>
     <w:multiLevelType w:val="hybridMultilevel"/>
     <w:tmpl w:val="85BE6CBE"/>
@@ -31886,7 +32551,7 @@
       </w:pPr>
     </w:lvl>
   </w:abstractNum>
-  <w:abstractNum w:abstractNumId="40" w15:restartNumberingAfterBreak="0">
+  <w:abstractNum w:abstractNumId="41" w15:restartNumberingAfterBreak="0">
     <w:nsid w:val="73C76B50"/>
     <w:multiLevelType w:val="multilevel"/>
     <w:tmpl w:val="6472EC0A"/>
@@ -31972,7 +32637,7 @@
       </w:pPr>
     </w:lvl>
   </w:abstractNum>
-  <w:abstractNum w:abstractNumId="41" w15:restartNumberingAfterBreak="0">
+  <w:abstractNum w:abstractNumId="42" w15:restartNumberingAfterBreak="0">
     <w:nsid w:val="79354451"/>
     <w:multiLevelType w:val="multilevel"/>
     <w:tmpl w:val="36E20DE2"/>
@@ -32085,7 +32750,7 @@
       </w:pPr>
     </w:lvl>
   </w:abstractNum>
-  <w:abstractNum w:abstractNumId="42" w15:restartNumberingAfterBreak="0">
+  <w:abstractNum w:abstractNumId="43" w15:restartNumberingAfterBreak="0">
     <w:nsid w:val="7A63705A"/>
     <w:multiLevelType w:val="multilevel"/>
     <w:tmpl w:val="1EBEBAA2"/>
@@ -32208,28 +32873,28 @@
     <w:abstractNumId w:val="24"/>
   </w:num>
   <w:num w:numId="4">
-    <w:abstractNumId w:val="40"/>
+    <w:abstractNumId w:val="41"/>
   </w:num>
   <w:num w:numId="5">
     <w:abstractNumId w:val="2"/>
   </w:num>
   <w:num w:numId="6">
-    <w:abstractNumId w:val="37"/>
+    <w:abstractNumId w:val="38"/>
   </w:num>
   <w:num w:numId="7">
-    <w:abstractNumId w:val="41"/>
+    <w:abstractNumId w:val="42"/>
   </w:num>
   <w:num w:numId="8">
     <w:abstractNumId w:val="8"/>
   </w:num>
   <w:num w:numId="9">
-    <w:abstractNumId w:val="32"/>
+    <w:abstractNumId w:val="33"/>
   </w:num>
   <w:num w:numId="10">
     <w:abstractNumId w:val="18"/>
   </w:num>
   <w:num w:numId="11">
-    <w:abstractNumId w:val="25"/>
+    <w:abstractNumId w:val="26"/>
   </w:num>
   <w:num w:numId="12">
     <w:abstractNumId w:val="15"/>
@@ -32247,16 +32912,16 @@
     <w:abstractNumId w:val="12"/>
   </w:num>
   <w:num w:numId="17">
+    <w:abstractNumId w:val="40"/>
+  </w:num>
+  <w:num w:numId="18">
     <w:abstractNumId w:val="39"/>
   </w:num>
-  <w:num w:numId="18">
-    <w:abstractNumId w:val="38"/>
-  </w:num>
   <w:num w:numId="19">
-    <w:abstractNumId w:val="29"/>
+    <w:abstractNumId w:val="30"/>
   </w:num>
   <w:num w:numId="20">
-    <w:abstractNumId w:val="42"/>
+    <w:abstractNumId w:val="43"/>
   </w:num>
   <w:num w:numId="21">
     <w:abstractNumId w:val="21"/>
@@ -32280,10 +32945,10 @@
     <w:abstractNumId w:val="10"/>
   </w:num>
   <w:num w:numId="28">
-    <w:abstractNumId w:val="28"/>
+    <w:abstractNumId w:val="29"/>
   </w:num>
   <w:num w:numId="29">
-    <w:abstractNumId w:val="30"/>
+    <w:abstractNumId w:val="31"/>
   </w:num>
   <w:num w:numId="30">
     <w:abstractNumId w:val="0"/>
@@ -32307,34 +32972,37 @@
     <w:abstractNumId w:val="23"/>
   </w:num>
   <w:num w:numId="37">
-    <w:abstractNumId w:val="31"/>
+    <w:abstractNumId w:val="32"/>
   </w:num>
   <w:num w:numId="38">
+    <w:abstractNumId w:val="28"/>
+  </w:num>
+  <w:num w:numId="39">
     <w:abstractNumId w:val="27"/>
   </w:num>
-  <w:num w:numId="39">
-    <w:abstractNumId w:val="26"/>
-  </w:num>
   <w:num w:numId="40">
-    <w:abstractNumId w:val="33"/>
+    <w:abstractNumId w:val="34"/>
   </w:num>
   <w:num w:numId="41">
     <w:abstractNumId w:val="14"/>
   </w:num>
   <w:num w:numId="42">
-    <w:abstractNumId w:val="35"/>
+    <w:abstractNumId w:val="36"/>
   </w:num>
   <w:num w:numId="43">
-    <w:abstractNumId w:val="36"/>
+    <w:abstractNumId w:val="37"/>
   </w:num>
   <w:num w:numId="44">
-    <w:abstractNumId w:val="34"/>
+    <w:abstractNumId w:val="35"/>
   </w:num>
   <w:num w:numId="45">
     <w:abstractNumId w:val="11"/>
   </w:num>
   <w:num w:numId="46">
     <w:abstractNumId w:val="3"/>
+  </w:num>
+  <w:num w:numId="47">
+    <w:abstractNumId w:val="25"/>
   </w:num>
   <w:numIdMacAtCleanup w:val="14"/>
 </w:numbering>
@@ -35325,6 +35993,11 @@
     <w:basedOn w:val="DefaultParagraphFont"/>
     <w:rsid w:val="008C6067"/>
   </w:style>
+  <w:style w:type="character" w:customStyle="1" w:styleId="apple-converted-space">
+    <w:name w:val="apple-converted-space"/>
+    <w:basedOn w:val="DefaultParagraphFont"/>
+    <w:rsid w:val="00CF6D64"/>
+  </w:style>
 </w:styles>
 </file>
 
@@ -35594,7 +36267,7 @@
 </file>
 
 <file path=customXml/itemProps1.xml><?xml version="1.0" encoding="utf-8"?>
-<ds:datastoreItem xmlns:ds="http://schemas.openxmlformats.org/officeDocument/2006/customXml" ds:itemID="{96E925C7-1F7B-40E1-BA00-341B682E4DFA}">
+<ds:datastoreItem xmlns:ds="http://schemas.openxmlformats.org/officeDocument/2006/customXml" ds:itemID="{B718F0C8-B19A-4658-9E93-206DC3DA9ECB}">
   <ds:schemaRefs>
     <ds:schemaRef ds:uri="http://schemas.openxmlformats.org/officeDocument/2006/bibliography"/>
   </ds:schemaRefs>

</xml_diff>

<commit_message>
Poprawki do pracy. [Ostateczne]
</commit_message>
<xml_diff>
--- a/PracaInżynierska.docx
+++ b/PracaInżynierska.docx
@@ -26968,29 +26968,18 @@
       <w:pPr>
         <w:spacing w:before="0" w:after="0" w:line="360" w:lineRule="auto"/>
         <w:ind w:left="0" w:right="-2"/>
+        <w:jc w:val="both"/>
       </w:pPr>
     </w:p>
     <w:p>
       <w:pPr>
         <w:spacing w:before="0" w:after="0" w:line="360" w:lineRule="auto"/>
         <w:ind w:left="0" w:right="-2"/>
-        <w:rPr>
-          <w:noProof/>
-          <w:sz w:val="20"/>
-          <w:szCs w:val="20"/>
-          <w:lang w:eastAsia="pl-PL"/>
-        </w:rPr>
-      </w:pPr>
-      <w:r>
-        <w:rPr>
-          <w:noProof/>
-          <w:sz w:val="20"/>
-          <w:szCs w:val="20"/>
-          <w:lang w:eastAsia="pl-PL"/>
-        </w:rPr>
+      </w:pPr>
+      <w:r>
         <w:pict>
-          <v:shape id="_x0000_i1029" type="#_x0000_t75" style="width:6in;height:106.55pt">
-            <v:imagedata r:id="rId32" o:title="2017-01-16 01_08_27-test2"/>
+          <v:shape id="_x0000_i1048" type="#_x0000_t75" style="width:431.4pt;height:85.8pt">
+            <v:imagedata r:id="rId32" o:title="2017-01-17 04_43_22-zd4.png - Windows Photo Viewer"/>
           </v:shape>
         </w:pict>
       </w:r>
@@ -28000,7 +27989,7 @@
         </w:rPr>
         <w:lastRenderedPageBreak/>
         <w:pict>
-          <v:shape id="_x0000_i1037" type="#_x0000_t75" style="width:6in;height:391.1pt">
+          <v:shape id="_x0000_i1031" type="#_x0000_t75" style="width:6in;height:391.1pt">
             <v:imagedata r:id="rId34" o:title="2017-01-17 02_33_54-ROGER_LOCALDB#0D1446D8"/>
           </v:shape>
         </w:pict>
@@ -29595,54 +29584,11 @@
           <w:szCs w:val="20"/>
           <w:lang w:eastAsia="pl-PL"/>
         </w:rPr>
-        <w:drawing>
-          <wp:inline distT="0" distB="0" distL="0" distR="0" wp14:anchorId="03D3D761" wp14:editId="70FA4B6C">
-            <wp:extent cx="1938020" cy="1492300"/>
-            <wp:effectExtent l="0" t="0" r="5080" b="0"/>
-            <wp:docPr id="3" name="Picture 3" descr="C:\Users\roger_000\AppData\Local\Microsoft\Windows\INetCacheContent.Word\2017-01-16 01_55_49-Home Page - Personal trainer.png"/>
-            <wp:cNvGraphicFramePr>
-              <a:graphicFrameLocks xmlns:a="http://schemas.openxmlformats.org/drawingml/2006/main" noChangeAspect="1"/>
-            </wp:cNvGraphicFramePr>
-            <a:graphic xmlns:a="http://schemas.openxmlformats.org/drawingml/2006/main">
-              <a:graphicData uri="http://schemas.openxmlformats.org/drawingml/2006/picture">
-                <pic:pic xmlns:pic="http://schemas.openxmlformats.org/drawingml/2006/picture">
-                  <pic:nvPicPr>
-                    <pic:cNvPr id="0" name="Picture 66" descr="C:\Users\roger_000\AppData\Local\Microsoft\Windows\INetCacheContent.Word\2017-01-16 01_55_49-Home Page - Personal trainer.png"/>
-                    <pic:cNvPicPr>
-                      <a:picLocks noChangeAspect="1" noChangeArrowheads="1"/>
-                    </pic:cNvPicPr>
-                  </pic:nvPicPr>
-                  <pic:blipFill>
-                    <a:blip r:embed="rId37">
-                      <a:extLst>
-                        <a:ext uri="{28A0092B-C50C-407E-A947-70E740481C1C}">
-                          <a14:useLocalDpi xmlns:a14="http://schemas.microsoft.com/office/drawing/2010/main" val="0"/>
-                        </a:ext>
-                      </a:extLst>
-                    </a:blip>
-                    <a:srcRect/>
-                    <a:stretch>
-                      <a:fillRect/>
-                    </a:stretch>
-                  </pic:blipFill>
-                  <pic:spPr bwMode="auto">
-                    <a:xfrm>
-                      <a:off x="0" y="0"/>
-                      <a:ext cx="1984605" cy="1528171"/>
-                    </a:xfrm>
-                    <a:prstGeom prst="rect">
-                      <a:avLst/>
-                    </a:prstGeom>
-                    <a:noFill/>
-                    <a:ln>
-                      <a:noFill/>
-                    </a:ln>
-                  </pic:spPr>
-                </pic:pic>
-              </a:graphicData>
-            </a:graphic>
-          </wp:inline>
-        </w:drawing>
+        <w:pict>
+          <v:shape id="_x0000_i1054" type="#_x0000_t75" style="width:140.55pt;height:148.05pt">
+            <v:imagedata r:id="rId37" o:title="2017-01-17 04_51_24-zd4.png - Windows Photo Viewer"/>
+          </v:shape>
+        </w:pict>
       </w:r>
     </w:p>
     <w:p>
@@ -29703,17 +29649,6 @@
         </w:rPr>
         <w:t xml:space="preserve"> występujący w module diety.</w:t>
       </w:r>
-    </w:p>
-    <w:p>
-      <w:pPr>
-        <w:pStyle w:val="ListParagraph"/>
-        <w:spacing w:line="360" w:lineRule="auto"/>
-        <w:ind w:right="-2"/>
-        <w:jc w:val="both"/>
-        <w:rPr>
-          <w:rStyle w:val="bold"/>
-        </w:rPr>
-      </w:pPr>
     </w:p>
     <w:p>
       <w:pPr>
@@ -29820,6 +29755,9 @@
         <w:t>”</w:t>
       </w:r>
       <w:r>
+        <w:t xml:space="preserve"> (rys. 3.12)</w:t>
+      </w:r>
+      <w:r>
         <w:t xml:space="preserve"> daje administratorowi możliwość usunięcia konta użytkownika z serwisu, mianowania na administratora bądź </w:t>
       </w:r>
       <w:r>
@@ -29839,6 +29777,115 @@
         <w:spacing w:line="360" w:lineRule="auto"/>
         <w:ind w:left="0" w:right="-2"/>
       </w:pPr>
+    </w:p>
+    <w:p>
+      <w:pPr>
+        <w:spacing w:before="0" w:after="0" w:line="360" w:lineRule="auto"/>
+        <w:ind w:left="0" w:right="-2"/>
+        <w:rPr>
+          <w:noProof/>
+          <w:sz w:val="20"/>
+          <w:szCs w:val="20"/>
+          <w:lang w:eastAsia="pl-PL"/>
+        </w:rPr>
+      </w:pPr>
+      <w:r>
+        <w:rPr>
+          <w:noProof/>
+          <w:sz w:val="20"/>
+          <w:szCs w:val="20"/>
+          <w:lang w:eastAsia="pl-PL"/>
+        </w:rPr>
+        <w:pict>
+          <v:shape id="_x0000_i1059" type="#_x0000_t75" style="width:6in;height:137.1pt">
+            <v:imagedata r:id="rId38" o:title="2017-01-17 04_41_58-zd1.png - Windows Photo Viewer"/>
+          </v:shape>
+        </w:pict>
+      </w:r>
+    </w:p>
+    <w:p>
+      <w:pPr>
+        <w:spacing w:before="0" w:after="0" w:line="360" w:lineRule="auto"/>
+        <w:ind w:left="0" w:right="-2"/>
+        <w:rPr>
+          <w:noProof/>
+          <w:sz w:val="20"/>
+          <w:szCs w:val="20"/>
+          <w:lang w:eastAsia="pl-PL"/>
+        </w:rPr>
+      </w:pPr>
+      <w:r>
+        <w:rPr>
+          <w:noProof/>
+          <w:sz w:val="20"/>
+          <w:szCs w:val="20"/>
+          <w:lang w:eastAsia="pl-PL"/>
+        </w:rPr>
+        <w:t>Rys.</w:t>
+      </w:r>
+      <w:r>
+        <w:rPr>
+          <w:noProof/>
+          <w:sz w:val="20"/>
+          <w:szCs w:val="20"/>
+          <w:lang w:eastAsia="pl-PL"/>
+        </w:rPr>
+        <w:t xml:space="preserve"> </w:t>
+      </w:r>
+      <w:r>
+        <w:rPr>
+          <w:noProof/>
+          <w:sz w:val="20"/>
+          <w:szCs w:val="20"/>
+          <w:lang w:eastAsia="pl-PL"/>
+        </w:rPr>
+        <w:t>3.</w:t>
+      </w:r>
+      <w:r>
+        <w:rPr>
+          <w:noProof/>
+          <w:sz w:val="20"/>
+          <w:szCs w:val="20"/>
+          <w:lang w:eastAsia="pl-PL"/>
+        </w:rPr>
+        <w:t>12</w:t>
+      </w:r>
+      <w:r>
+        <w:rPr>
+          <w:noProof/>
+          <w:sz w:val="20"/>
+          <w:szCs w:val="20"/>
+          <w:lang w:eastAsia="pl-PL"/>
+        </w:rPr>
+        <w:t xml:space="preserve"> </w:t>
+      </w:r>
+      <w:r>
+        <w:rPr>
+          <w:noProof/>
+          <w:sz w:val="20"/>
+          <w:szCs w:val="20"/>
+          <w:lang w:eastAsia="pl-PL"/>
+        </w:rPr>
+        <w:t xml:space="preserve">Panel </w:t>
+      </w:r>
+      <w:r>
+        <w:rPr>
+          <w:noProof/>
+          <w:sz w:val="20"/>
+          <w:szCs w:val="20"/>
+          <w:lang w:eastAsia="pl-PL"/>
+        </w:rPr>
+        <w:t>zarządzania użytkownikami</w:t>
+      </w:r>
+      <w:r>
+        <w:rPr>
+          <w:noProof/>
+          <w:sz w:val="20"/>
+          <w:szCs w:val="20"/>
+          <w:lang w:eastAsia="pl-PL"/>
+        </w:rPr>
+        <w:t>.</w:t>
+      </w:r>
     </w:p>
     <w:p>
       <w:pPr>
@@ -29855,6 +29902,8 @@
           <w:docGrid w:linePitch="326" w:charSpace="-6145"/>
         </w:sectPr>
       </w:pPr>
+      <w:bookmarkStart w:id="33" w:name="_GoBack"/>
+      <w:bookmarkEnd w:id="33"/>
     </w:p>
     <w:p>
       <w:pPr>
@@ -29863,7 +29912,7 @@
           <w:rStyle w:val="ListLabel1"/>
         </w:rPr>
       </w:pPr>
-      <w:bookmarkStart w:id="33" w:name="_Toc472295968"/>
+      <w:bookmarkStart w:id="34" w:name="_Toc472295968"/>
       <w:r>
         <w:rPr>
           <w:rStyle w:val="ListLabel1"/>
@@ -29871,7 +29920,7 @@
         <w:lastRenderedPageBreak/>
         <w:t>Podsumowanie</w:t>
       </w:r>
-      <w:bookmarkEnd w:id="33"/>
+      <w:bookmarkEnd w:id="34"/>
     </w:p>
     <w:p>
       <w:pPr>
@@ -30461,8 +30510,6 @@
         </w:rPr>
         <w:t xml:space="preserve"> rozwój projektu poprzez dołączanie nowych funkcjonalności jako odseparowanych od reszty modułów.</w:t>
       </w:r>
-      <w:bookmarkStart w:id="34" w:name="_GoBack"/>
-      <w:bookmarkEnd w:id="34"/>
     </w:p>
     <w:p>
       <w:pPr>
@@ -31395,7 +31442,7 @@
           <w:rPr>
             <w:noProof/>
           </w:rPr>
-          <w:t>- 18 -</w:t>
+          <w:t>- 30 -</w:t>
         </w:r>
         <w:r>
           <w:rPr>
@@ -37154,7 +37201,7 @@
 </file>
 
 <file path=customXml/itemProps1.xml><?xml version="1.0" encoding="utf-8"?>
-<ds:datastoreItem xmlns:ds="http://schemas.openxmlformats.org/officeDocument/2006/customXml" ds:itemID="{0FAC6F98-3DE7-4249-955C-77E96A69E8AF}">
+<ds:datastoreItem xmlns:ds="http://schemas.openxmlformats.org/officeDocument/2006/customXml" ds:itemID="{D077A838-6CB6-4023-A161-1722574D0353}">
   <ds:schemaRefs>
     <ds:schemaRef ds:uri="http://schemas.openxmlformats.org/officeDocument/2006/bibliography"/>
   </ds:schemaRefs>

</xml_diff>